<commit_message>
Continuing the translation of variables article.
</commit_message>
<xml_diff>
--- a/1-js/02-first-steps/04-variables/article.docx
+++ b/1-js/02-first-steps/04-variables/article.docx
@@ -1819,10 +1819,1686 @@
         <w:jc w:val="left"/>
         <w:rPr>
           <w:rFonts w:ascii="Iransans" w:hAnsi="Iransans" w:eastAsia="Iransans" w:cs="Iransans"/>
-          <w:b w:val="0"/>
-          <w:bCs w:val="0"/>
+          <w:b w:val="1"/>
+          <w:bCs w:val="1"/>
           <w:noProof/>
           <w:u w:val="single"/>
+          <w:lang w:bidi="fa-IR"/>
+        </w:rPr>
+      </w:pPr>
+      <w:r>
+        <w:rPr>
+          <w:rFonts w:ascii="Iransans" w:hAnsi="Iransans" w:eastAsia="Iransans" w:cs="Iransans"/>
+          <w:b w:val="1"/>
+          <w:bCs w:val="1"/>
+          <w:noProof/>
+          <w:u w:val="single"/>
+          <w:rtl w:val="1"/>
+          <w:lang w:bidi="fa-IR"/>
+        </w:rPr>
+        <w:t xml:space="preserve">زبان‌های </w:t>
+      </w:r>
+      <w:r>
+        <w:rPr>
+          <w:rFonts w:ascii="Iransans" w:hAnsi="Iransans" w:eastAsia="Iransans" w:cs="Iransans"/>
+          <w:b w:val="1"/>
+          <w:bCs w:val="1"/>
+          <w:noProof/>
+          <w:u w:val="single"/>
+          <w:lang w:bidi="fa-IR"/>
+        </w:rPr>
+        <w:t>Functional</w:t>
+      </w:r>
+    </w:p>
+    <w:p w14:noSpellErr="1">
+      <w:pPr>
+        <w:pStyle w:val="Normal"/>
+        <w:bidi w:val="1"/>
+        <w:spacing w:before="0" w:beforeAutospacing="off" w:after="160" w:afterAutospacing="off" w:line="259" w:lineRule="auto"/>
+        <w:ind w:left="0" w:right="0"/>
+        <w:jc w:val="left"/>
+        <w:rPr>
+          <w:rFonts w:ascii="Iransans" w:hAnsi="Iransans" w:eastAsia="Iransans" w:cs="Iransans"/>
+          <w:b w:val="0"/>
+          <w:bCs w:val="0"/>
+          <w:noProof/>
+          <w:u w:val="single"/>
+          <w:lang w:bidi="fa-IR"/>
+        </w:rPr>
+      </w:pPr>
+      <w:r>
+        <w:rPr>
+          <w:rFonts w:ascii="Iransans" w:hAnsi="Iransans" w:eastAsia="Iransans" w:cs="Iransans"/>
+          <w:b w:val="0"/>
+          <w:bCs w:val="0"/>
+          <w:noProof/>
+          <w:u w:val="none"/>
+          <w:rtl w:val="1"/>
+          <w:lang w:bidi="fa-IR"/>
+        </w:rPr>
+        <w:t xml:space="preserve">جالب است بدانید زبان‌های </w:t>
+      </w:r>
+      <w:r>
+        <w:rPr>
+          <w:rFonts w:ascii="Iransans" w:hAnsi="Iransans" w:eastAsia="Iransans" w:cs="Iransans"/>
+          <w:b w:val="0"/>
+          <w:bCs w:val="0"/>
+          <w:noProof/>
+          <w:u w:val="none"/>
+          <w:lang w:bidi="fa-IR"/>
+        </w:rPr>
+        <w:t>Functional</w:t>
+      </w:r>
+      <w:r>
+        <w:rPr>
+          <w:rFonts w:ascii="Iransans" w:hAnsi="Iransans" w:eastAsia="Iransans" w:cs="Iransans"/>
+          <w:b w:val="0"/>
+          <w:bCs w:val="0"/>
+          <w:noProof/>
+          <w:u w:val="none"/>
+          <w:rtl w:val="1"/>
+          <w:lang w:bidi="fa-IR"/>
+        </w:rPr>
+        <w:t xml:space="preserve"> مانند </w:t>
+      </w:r>
+      <w:r>
+        <w:rPr>
+          <w:rFonts w:ascii="Iransans" w:hAnsi="Iransans" w:eastAsia="Iransans" w:cs="Iransans"/>
+          <w:b w:val="0"/>
+          <w:bCs w:val="0"/>
+          <w:noProof/>
+          <w:u w:val="none"/>
+          <w:lang w:bidi="fa-IR"/>
+        </w:rPr>
+        <w:t>Scala</w:t>
+      </w:r>
+      <w:r>
+        <w:rPr>
+          <w:rFonts w:ascii="Iransans" w:hAnsi="Iransans" w:eastAsia="Iransans" w:cs="Iransans"/>
+          <w:b w:val="0"/>
+          <w:bCs w:val="0"/>
+          <w:noProof/>
+          <w:u w:val="none"/>
+          <w:rtl w:val="1"/>
+          <w:lang w:bidi="fa-IR"/>
+        </w:rPr>
+        <w:t xml:space="preserve"> یا </w:t>
+      </w:r>
+      <w:r>
+        <w:rPr>
+          <w:rFonts w:ascii="Iransans" w:hAnsi="Iransans" w:eastAsia="Iransans" w:cs="Iransans"/>
+          <w:b w:val="0"/>
+          <w:bCs w:val="0"/>
+          <w:noProof/>
+          <w:u w:val="none"/>
+          <w:lang w:bidi="fa-IR"/>
+        </w:rPr>
+        <w:t>Erlang</w:t>
+      </w:r>
+      <w:r>
+        <w:rPr>
+          <w:rFonts w:ascii="Iransans" w:hAnsi="Iransans" w:eastAsia="Iransans" w:cs="Iransans"/>
+          <w:b w:val="0"/>
+          <w:bCs w:val="0"/>
+          <w:noProof/>
+          <w:u w:val="none"/>
+          <w:rtl w:val="1"/>
+          <w:lang w:bidi="fa-IR"/>
+        </w:rPr>
+        <w:t xml:space="preserve"> تغییر مقدار متغیر را ممنوع کرده‌اند.</w:t>
+      </w:r>
+    </w:p>
+    <w:p w14:noSpellErr="1">
+      <w:pPr>
+        <w:pStyle w:val="Normal"/>
+        <w:bidi w:val="1"/>
+        <w:spacing w:before="0" w:beforeAutospacing="off" w:after="160" w:afterAutospacing="off" w:line="259" w:lineRule="auto"/>
+        <w:ind w:left="0" w:right="0"/>
+        <w:jc w:val="left"/>
+        <w:rPr>
+          <w:rFonts w:ascii="Iransans" w:hAnsi="Iransans" w:eastAsia="Iransans" w:cs="Iransans"/>
+          <w:b w:val="0"/>
+          <w:bCs w:val="0"/>
+          <w:noProof/>
+          <w:u w:val="none"/>
+          <w:lang w:bidi="fa-IR"/>
+        </w:rPr>
+      </w:pPr>
+      <w:r>
+        <w:rPr>
+          <w:rFonts w:ascii="Iransans" w:hAnsi="Iransans" w:eastAsia="Iransans" w:cs="Iransans"/>
+          <w:b w:val="0"/>
+          <w:bCs w:val="0"/>
+          <w:noProof/>
+          <w:u w:val="none"/>
+          <w:rtl w:val="1"/>
+          <w:lang w:bidi="fa-IR"/>
+        </w:rPr>
+        <w:t>در این نوع زبان‌ها وقتی مقداری را در جعبه قرار می‌دهیم تا ابد آنجا می‌ماند و اگر بخواهیم مقداری دیگر را ذخیره کنیم، ما را مجبور می‌کنند تا جعبه‌ای جدید بسازیم.</w:t>
+      </w:r>
+    </w:p>
+    <w:p w14:noSpellErr="1">
+      <w:pPr>
+        <w:pStyle w:val="Normal"/>
+        <w:bidi w:val="1"/>
+        <w:spacing w:before="0" w:beforeAutospacing="off" w:after="160" w:afterAutospacing="off" w:line="259" w:lineRule="auto"/>
+        <w:ind w:left="0" w:right="0"/>
+        <w:jc w:val="left"/>
+        <w:rPr>
+          <w:rFonts w:ascii="Iransans" w:hAnsi="Iransans" w:eastAsia="Iransans" w:cs="Iransans"/>
+          <w:b w:val="0"/>
+          <w:bCs w:val="0"/>
+          <w:noProof/>
+          <w:u w:val="none"/>
+          <w:lang w:bidi="fa-IR"/>
+        </w:rPr>
+      </w:pPr>
+      <w:r>
+        <w:rPr>
+          <w:rFonts w:ascii="Iransans" w:hAnsi="Iransans" w:eastAsia="Iransans" w:cs="Iransans"/>
+          <w:b w:val="0"/>
+          <w:bCs w:val="0"/>
+          <w:noProof/>
+          <w:u w:val="none"/>
+          <w:rtl w:val="1"/>
+          <w:lang w:bidi="fa-IR"/>
+        </w:rPr>
+        <w:t>اگرچه در نگاه اول این زبان‌ها عجیب به نظر می‌رسند، ولی کاملا توانایی توسعه‌ (در پروژه‌های) جدی را دارند. مهم‌تر از آن در زمینه‌هایی مانند محاسبات موازی (</w:t>
+      </w:r>
+      <w:r>
+        <w:rPr>
+          <w:rFonts w:ascii="Iransans" w:hAnsi="Iransans" w:eastAsia="Iransans" w:cs="Iransans"/>
+          <w:b w:val="0"/>
+          <w:bCs w:val="0"/>
+          <w:noProof/>
+          <w:u w:val="none"/>
+          <w:lang w:bidi="fa-IR"/>
+        </w:rPr>
+        <w:t>Parallel Computation</w:t>
+      </w:r>
+      <w:r>
+        <w:rPr>
+          <w:rFonts w:ascii="Iransans" w:hAnsi="Iransans" w:eastAsia="Iransans" w:cs="Iransans"/>
+          <w:b w:val="0"/>
+          <w:bCs w:val="0"/>
+          <w:noProof/>
+          <w:u w:val="none"/>
+          <w:rtl w:val="1"/>
+          <w:lang w:bidi="fa-IR"/>
+        </w:rPr>
+        <w:t>) این محدودیت‌ها تبدیل به مزیت می‌شوند. مطالعه‌ی چنین زبان‌هایی (حتی اگر به این زودی قصد استفاده از آنها را ندارید) برای وسیع شدن دیدتان، توصیه می‌شود.</w:t>
+      </w:r>
+    </w:p>
+    <w:p w14:noSpellErr="1">
+      <w:pPr>
+        <w:pStyle w:val="Normal"/>
+        <w:bidi w:val="1"/>
+        <w:spacing w:before="0" w:beforeAutospacing="off" w:after="160" w:afterAutospacing="off" w:line="259" w:lineRule="auto"/>
+        <w:ind w:left="0" w:right="0"/>
+        <w:jc w:val="left"/>
+        <w:rPr>
+          <w:rFonts w:ascii="Iransans" w:hAnsi="Iransans" w:eastAsia="Iransans" w:cs="Iransans"/>
+          <w:b w:val="0"/>
+          <w:bCs w:val="0"/>
+          <w:noProof/>
+          <w:u w:val="none"/>
+          <w:lang w:bidi="fa-IR"/>
+        </w:rPr>
+      </w:pPr>
+      <w:r>
+        <w:rPr>
+          <w:rFonts w:ascii="Iransans" w:hAnsi="Iransans" w:eastAsia="Iransans" w:cs="Iransans"/>
+          <w:b w:val="1"/>
+          <w:bCs w:val="1"/>
+          <w:noProof/>
+          <w:u w:val="none"/>
+          <w:rtl w:val="1"/>
+          <w:lang w:bidi="fa-IR"/>
+        </w:rPr>
+        <w:t>نام‌گذاری متغیرها</w:t>
+      </w:r>
+    </w:p>
+    <w:p w14:noSpellErr="1">
+      <w:pPr>
+        <w:pStyle w:val="Normal"/>
+        <w:bidi w:val="1"/>
+        <w:spacing w:before="0" w:beforeAutospacing="off" w:after="160" w:afterAutospacing="off" w:line="259" w:lineRule="auto"/>
+        <w:ind w:left="0" w:right="0"/>
+        <w:jc w:val="left"/>
+        <w:rPr>
+          <w:rFonts w:ascii="Iransans" w:hAnsi="Iransans" w:eastAsia="Iransans" w:cs="Iransans"/>
+          <w:b w:val="0"/>
+          <w:bCs w:val="0"/>
+          <w:noProof/>
+          <w:u w:val="none"/>
+          <w:lang w:bidi="fa-IR"/>
+        </w:rPr>
+      </w:pPr>
+      <w:r>
+        <w:rPr>
+          <w:rFonts w:ascii="Iransans" w:hAnsi="Iransans" w:eastAsia="Iransans" w:cs="Iransans"/>
+          <w:b w:val="0"/>
+          <w:bCs w:val="0"/>
+          <w:noProof/>
+          <w:u w:val="none"/>
+          <w:rtl w:val="1"/>
+          <w:lang w:bidi="fa-IR"/>
+        </w:rPr>
+        <w:t>دو محدودیت برای نام‌گذاری متغیرها در جاوا اسکریپت وجود دارد :</w:t>
+      </w:r>
+    </w:p>
+    <w:p w14:noSpellErr="1">
+      <w:pPr>
+        <w:pStyle w:val="Normal"/>
+        <w:bidi w:val="1"/>
+        <w:spacing w:before="0" w:beforeAutospacing="off" w:after="160" w:afterAutospacing="off" w:line="259" w:lineRule="auto"/>
+        <w:ind w:left="0" w:right="0"/>
+        <w:jc w:val="left"/>
+        <w:rPr>
+          <w:rFonts w:ascii="Iransans" w:hAnsi="Iransans" w:eastAsia="Iransans" w:cs="Iransans"/>
+          <w:b w:val="0"/>
+          <w:bCs w:val="0"/>
+          <w:noProof/>
+          <w:u w:val="none"/>
+          <w:lang w:bidi="fa-IR"/>
+        </w:rPr>
+      </w:pPr>
+      <w:r>
+        <w:rPr>
+          <w:rFonts w:ascii="Iransans" w:hAnsi="Iransans" w:eastAsia="Iransans" w:cs="Iransans"/>
+          <w:b w:val="0"/>
+          <w:bCs w:val="0"/>
+          <w:noProof/>
+          <w:u w:val="none"/>
+          <w:lang w:bidi="fa-IR"/>
+        </w:rPr>
+        <w:t>1</w:t>
+      </w:r>
+      <w:r>
+        <w:rPr>
+          <w:rFonts w:ascii="Iransans" w:hAnsi="Iransans" w:eastAsia="Iransans" w:cs="Iransans"/>
+          <w:b w:val="0"/>
+          <w:bCs w:val="0"/>
+          <w:noProof/>
+          <w:u w:val="none"/>
+          <w:rtl w:val="1"/>
+          <w:lang w:bidi="fa-IR"/>
+        </w:rPr>
+        <w:t xml:space="preserve"> نام باید فقط از کاراکترها، اعداد یا علامت $ و _ تشکیل شده باشد.</w:t>
+      </w:r>
+    </w:p>
+    <w:p w14:noSpellErr="1">
+      <w:pPr>
+        <w:pStyle w:val="Normal"/>
+        <w:bidi w:val="1"/>
+        <w:spacing w:before="0" w:beforeAutospacing="off" w:after="160" w:afterAutospacing="off" w:line="259" w:lineRule="auto"/>
+        <w:ind w:left="0" w:right="0"/>
+        <w:jc w:val="left"/>
+        <w:rPr>
+          <w:rFonts w:ascii="Iransans" w:hAnsi="Iransans" w:eastAsia="Iransans" w:cs="Iransans"/>
+          <w:b w:val="0"/>
+          <w:bCs w:val="0"/>
+          <w:noProof/>
+          <w:u w:val="none"/>
+          <w:lang w:bidi="fa-IR"/>
+        </w:rPr>
+      </w:pPr>
+      <w:r>
+        <w:rPr>
+          <w:rFonts w:ascii="Iransans" w:hAnsi="Iransans" w:eastAsia="Iransans" w:cs="Iransans"/>
+          <w:b w:val="0"/>
+          <w:bCs w:val="0"/>
+          <w:noProof/>
+          <w:u w:val="none"/>
+          <w:lang w:bidi="fa-IR"/>
+        </w:rPr>
+        <w:t>2</w:t>
+      </w:r>
+      <w:r>
+        <w:rPr>
+          <w:rFonts w:ascii="Iransans" w:hAnsi="Iransans" w:eastAsia="Iransans" w:cs="Iransans"/>
+          <w:b w:val="0"/>
+          <w:bCs w:val="0"/>
+          <w:noProof/>
+          <w:u w:val="none"/>
+          <w:rtl w:val="1"/>
+          <w:lang w:bidi="fa-IR"/>
+        </w:rPr>
+        <w:t xml:space="preserve"> اولین کاراکتر نمی‌تواند عدد باشد.</w:t>
+      </w:r>
+    </w:p>
+    <w:p w14:noSpellErr="1">
+      <w:pPr>
+        <w:pStyle w:val="Normal"/>
+        <w:bidi w:val="1"/>
+        <w:spacing w:before="0" w:beforeAutospacing="off" w:after="160" w:afterAutospacing="off" w:line="259" w:lineRule="auto"/>
+        <w:ind w:left="0" w:right="0"/>
+        <w:jc w:val="left"/>
+        <w:rPr>
+          <w:rFonts w:ascii="Iransans" w:hAnsi="Iransans" w:eastAsia="Iransans" w:cs="Iransans"/>
+          <w:b w:val="0"/>
+          <w:bCs w:val="0"/>
+          <w:noProof/>
+          <w:u w:val="none"/>
+          <w:lang w:bidi="fa-IR"/>
+        </w:rPr>
+      </w:pPr>
+      <w:r>
+        <w:rPr>
+          <w:rFonts w:ascii="Iransans" w:hAnsi="Iransans" w:eastAsia="Iransans" w:cs="Iransans"/>
+          <w:b w:val="0"/>
+          <w:bCs w:val="0"/>
+          <w:noProof/>
+          <w:u w:val="none"/>
+          <w:rtl w:val="1"/>
+          <w:lang w:bidi="fa-IR"/>
+        </w:rPr>
+        <w:t>بطور نمونه :</w:t>
+      </w:r>
+    </w:p>
+    <w:p w14:noSpellErr="1">
+      <w:pPr>
+        <w:pStyle w:val="Normal"/>
+        <w:bidi w:val="1"/>
+        <w:spacing w:before="0" w:beforeAutospacing="off" w:after="160" w:afterAutospacing="off" w:line="259" w:lineRule="auto"/>
+        <w:ind w:left="0" w:right="0"/>
+        <w:jc w:val="left"/>
+        <w:rPr>
+          <w:rFonts w:ascii="Iransans" w:hAnsi="Iransans" w:eastAsia="Iransans" w:cs="Iransans"/>
+          <w:b w:val="0"/>
+          <w:bCs w:val="0"/>
+          <w:noProof/>
+          <w:u w:val="none"/>
+          <w:lang w:bidi="fa-IR"/>
+        </w:rPr>
+      </w:pPr>
+      <w:r>
+        <w:rPr>
+          <w:rFonts w:ascii="Iransans" w:hAnsi="Iransans" w:eastAsia="Iransans" w:cs="Iransans"/>
+          <w:b w:val="0"/>
+          <w:bCs w:val="0"/>
+          <w:noProof/>
+          <w:u w:val="single"/>
+          <w:rtl w:val="1"/>
+          <w:lang w:bidi="fa-IR"/>
+        </w:rPr>
+        <w:t>کد</w:t>
+      </w:r>
+    </w:p>
+    <w:p w14:noSpellErr="1">
+      <w:pPr>
+        <w:pStyle w:val="Normal"/>
+        <w:bidi w:val="1"/>
+        <w:spacing w:before="0" w:beforeAutospacing="off" w:after="160" w:afterAutospacing="off" w:line="259" w:lineRule="auto"/>
+        <w:ind w:left="0" w:right="0"/>
+        <w:jc w:val="left"/>
+        <w:rPr>
+          <w:rFonts w:ascii="Iransans" w:hAnsi="Iransans" w:eastAsia="Iransans" w:cs="Iransans"/>
+          <w:b w:val="0"/>
+          <w:bCs w:val="0"/>
+          <w:noProof/>
+          <w:u w:val="single"/>
+          <w:lang w:bidi="fa-IR"/>
+        </w:rPr>
+      </w:pPr>
+      <w:r>
+        <w:rPr>
+          <w:rFonts w:ascii="Iransans" w:hAnsi="Iransans" w:eastAsia="Iransans" w:cs="Iransans"/>
+          <w:b w:val="0"/>
+          <w:bCs w:val="0"/>
+          <w:noProof/>
+          <w:u w:val="none"/>
+          <w:rtl w:val="1"/>
+          <w:lang w:bidi="fa-IR"/>
+        </w:rPr>
+        <w:t xml:space="preserve">زمانی‌که به یک نام متشکل از چند کلمه است، عموما از روش </w:t>
+      </w:r>
+      <w:r>
+        <w:rPr>
+          <w:rFonts w:ascii="Iransans" w:hAnsi="Iransans" w:eastAsia="Iransans" w:cs="Iransans"/>
+          <w:b w:val="0"/>
+          <w:bCs w:val="0"/>
+          <w:noProof/>
+          <w:u w:val="none"/>
+          <w:lang w:bidi="fa-IR"/>
+        </w:rPr>
+        <w:t>camelCase</w:t>
+      </w:r>
+      <w:r>
+        <w:rPr>
+          <w:rFonts w:ascii="Iransans" w:hAnsi="Iransans" w:eastAsia="Iransans" w:cs="Iransans"/>
+          <w:b w:val="0"/>
+          <w:bCs w:val="0"/>
+          <w:noProof/>
+          <w:u w:val="none"/>
+          <w:rtl w:val="1"/>
+          <w:lang w:bidi="fa-IR"/>
+        </w:rPr>
+        <w:t xml:space="preserve"> استفاده می‌شود. به این صورت که کلمات یکی پس از دیگری پشت هم نوشته می‌شوند و حرف اول هر کلمه کاراکتر بزرگ هست : </w:t>
+      </w:r>
+      <w:r>
+        <w:rPr>
+          <w:rFonts w:ascii="Iransans" w:hAnsi="Iransans" w:eastAsia="Iransans" w:cs="Iransans"/>
+          <w:b w:val="0"/>
+          <w:bCs w:val="0"/>
+          <w:noProof/>
+          <w:u w:val="none"/>
+          <w:lang w:bidi="fa-IR"/>
+        </w:rPr>
+        <w:t>myVeryLongName</w:t>
+      </w:r>
+      <w:r>
+        <w:rPr>
+          <w:rFonts w:ascii="Iransans" w:hAnsi="Iransans" w:eastAsia="Iransans" w:cs="Iransans"/>
+          <w:b w:val="0"/>
+          <w:bCs w:val="0"/>
+          <w:noProof/>
+          <w:u w:val="none"/>
+          <w:rtl w:val="1"/>
+          <w:lang w:bidi="fa-IR"/>
+        </w:rPr>
+        <w:t xml:space="preserve"> .</w:t>
+      </w:r>
+    </w:p>
+    <w:p w14:noSpellErr="1">
+      <w:pPr>
+        <w:pStyle w:val="Normal"/>
+        <w:bidi w:val="1"/>
+        <w:spacing w:before="0" w:beforeAutospacing="off" w:after="160" w:afterAutospacing="off" w:line="259" w:lineRule="auto"/>
+        <w:ind w:left="0" w:right="0"/>
+        <w:jc w:val="left"/>
+        <w:rPr>
+          <w:rFonts w:ascii="Iransans" w:hAnsi="Iransans" w:eastAsia="Iransans" w:cs="Iransans"/>
+          <w:b w:val="0"/>
+          <w:bCs w:val="0"/>
+          <w:noProof/>
+          <w:u w:val="none"/>
+          <w:lang w:bidi="fa-IR"/>
+        </w:rPr>
+      </w:pPr>
+      <w:r>
+        <w:rPr>
+          <w:rFonts w:ascii="Iransans" w:hAnsi="Iransans" w:eastAsia="Iransans" w:cs="Iransans"/>
+          <w:b w:val="0"/>
+          <w:bCs w:val="0"/>
+          <w:noProof/>
+          <w:u w:val="none"/>
+          <w:rtl w:val="1"/>
+          <w:lang w:bidi="fa-IR"/>
+        </w:rPr>
+        <w:t>همینطور از $ و _ نیز می‌توان استفاده نمود. معنی خاصی ندارند و همانند حروف قابل استفاده هستند.</w:t>
+      </w:r>
+    </w:p>
+    <w:p w14:noSpellErr="1">
+      <w:pPr>
+        <w:pStyle w:val="Normal"/>
+        <w:bidi w:val="1"/>
+        <w:spacing w:before="0" w:beforeAutospacing="off" w:after="160" w:afterAutospacing="off" w:line="259" w:lineRule="auto"/>
+        <w:ind w:left="0" w:right="0"/>
+        <w:jc w:val="left"/>
+        <w:rPr>
+          <w:rFonts w:ascii="Iransans" w:hAnsi="Iransans" w:eastAsia="Iransans" w:cs="Iransans"/>
+          <w:b w:val="0"/>
+          <w:bCs w:val="0"/>
+          <w:noProof/>
+          <w:u w:val="none"/>
+          <w:lang w:bidi="fa-IR"/>
+        </w:rPr>
+      </w:pPr>
+      <w:r>
+        <w:rPr>
+          <w:rFonts w:ascii="Iransans" w:hAnsi="Iransans" w:eastAsia="Iransans" w:cs="Iransans"/>
+          <w:b w:val="0"/>
+          <w:bCs w:val="0"/>
+          <w:noProof/>
+          <w:u w:val="none"/>
+          <w:rtl w:val="1"/>
+          <w:lang w:bidi="fa-IR"/>
+        </w:rPr>
+        <w:t>این نام‌ها معتبر هستند :</w:t>
+      </w:r>
+    </w:p>
+    <w:p w14:noSpellErr="1">
+      <w:pPr>
+        <w:pStyle w:val="Normal"/>
+        <w:bidi w:val="1"/>
+        <w:spacing w:before="0" w:beforeAutospacing="off" w:after="160" w:afterAutospacing="off" w:line="259" w:lineRule="auto"/>
+        <w:ind w:left="0" w:right="0"/>
+        <w:jc w:val="left"/>
+        <w:rPr>
+          <w:rFonts w:ascii="Iransans" w:hAnsi="Iransans" w:eastAsia="Iransans" w:cs="Iransans"/>
+          <w:b w:val="0"/>
+          <w:bCs w:val="0"/>
+          <w:noProof/>
+          <w:u w:val="none"/>
+          <w:lang w:bidi="fa-IR"/>
+        </w:rPr>
+      </w:pPr>
+      <w:r>
+        <w:rPr>
+          <w:rFonts w:ascii="Iransans" w:hAnsi="Iransans" w:eastAsia="Iransans" w:cs="Iransans"/>
+          <w:b w:val="0"/>
+          <w:bCs w:val="0"/>
+          <w:noProof/>
+          <w:u w:val="single"/>
+          <w:rtl w:val="1"/>
+          <w:lang w:bidi="fa-IR"/>
+        </w:rPr>
+        <w:t>کد</w:t>
+      </w:r>
+    </w:p>
+    <w:p w14:noSpellErr="1">
+      <w:pPr>
+        <w:pStyle w:val="Normal"/>
+        <w:bidi w:val="1"/>
+        <w:spacing w:before="0" w:beforeAutospacing="off" w:after="160" w:afterAutospacing="off" w:line="259" w:lineRule="auto"/>
+        <w:ind w:left="0" w:right="0"/>
+        <w:jc w:val="left"/>
+        <w:rPr>
+          <w:rFonts w:ascii="Iransans" w:hAnsi="Iransans" w:eastAsia="Iransans" w:cs="Iransans"/>
+          <w:b w:val="0"/>
+          <w:bCs w:val="0"/>
+          <w:noProof/>
+          <w:u w:val="single"/>
+          <w:lang w:bidi="fa-IR"/>
+        </w:rPr>
+      </w:pPr>
+      <w:r>
+        <w:rPr>
+          <w:rFonts w:ascii="Iransans" w:hAnsi="Iransans" w:eastAsia="Iransans" w:cs="Iransans"/>
+          <w:b w:val="0"/>
+          <w:bCs w:val="0"/>
+          <w:noProof/>
+          <w:u w:val="none"/>
+          <w:rtl w:val="1"/>
+          <w:lang w:bidi="fa-IR"/>
+        </w:rPr>
+        <w:t>این نام‌ها نامعتبر هستند :</w:t>
+      </w:r>
+    </w:p>
+    <w:p w14:noSpellErr="1">
+      <w:pPr>
+        <w:pStyle w:val="Normal"/>
+        <w:bidi w:val="1"/>
+        <w:spacing w:before="0" w:beforeAutospacing="off" w:after="160" w:afterAutospacing="off" w:line="259" w:lineRule="auto"/>
+        <w:ind w:left="0" w:right="0"/>
+        <w:jc w:val="left"/>
+        <w:rPr>
+          <w:rFonts w:ascii="Iransans" w:hAnsi="Iransans" w:eastAsia="Iransans" w:cs="Iransans"/>
+          <w:b w:val="0"/>
+          <w:bCs w:val="0"/>
+          <w:noProof/>
+          <w:u w:val="none"/>
+          <w:lang w:bidi="fa-IR"/>
+        </w:rPr>
+      </w:pPr>
+      <w:r>
+        <w:rPr>
+          <w:rFonts w:ascii="Iransans" w:hAnsi="Iransans" w:eastAsia="Iransans" w:cs="Iransans"/>
+          <w:b w:val="0"/>
+          <w:bCs w:val="0"/>
+          <w:noProof/>
+          <w:u w:val="single"/>
+          <w:rtl w:val="1"/>
+          <w:lang w:bidi="fa-IR"/>
+        </w:rPr>
+        <w:t>کد</w:t>
+      </w:r>
+    </w:p>
+    <w:p w14:noSpellErr="1">
+      <w:pPr>
+        <w:pStyle w:val="Normal"/>
+        <w:bidi w:val="1"/>
+        <w:spacing w:before="0" w:beforeAutospacing="off" w:after="160" w:afterAutospacing="off" w:line="259" w:lineRule="auto"/>
+        <w:ind w:left="0" w:right="0"/>
+        <w:jc w:val="left"/>
+        <w:rPr>
+          <w:rFonts w:ascii="Iransans" w:hAnsi="Iransans" w:eastAsia="Iransans" w:cs="Iransans"/>
+          <w:b w:val="0"/>
+          <w:bCs w:val="0"/>
+          <w:noProof/>
+          <w:u w:val="none"/>
+          <w:lang w:bidi="fa-IR"/>
+        </w:rPr>
+      </w:pPr>
+      <w:r>
+        <w:rPr>
+          <w:rFonts w:ascii="Iransans" w:hAnsi="Iransans" w:eastAsia="Iransans" w:cs="Iransans"/>
+          <w:b w:val="1"/>
+          <w:bCs w:val="1"/>
+          <w:noProof/>
+          <w:u w:val="none"/>
+          <w:rtl w:val="1"/>
+          <w:lang w:bidi="fa-IR"/>
+        </w:rPr>
+        <w:t>بزرگی و کوچکی حروف مهم است</w:t>
+      </w:r>
+    </w:p>
+    <w:p w14:noSpellErr="1">
+      <w:pPr>
+        <w:pStyle w:val="Normal"/>
+        <w:bidi w:val="1"/>
+        <w:spacing w:before="0" w:beforeAutospacing="off" w:after="160" w:afterAutospacing="off" w:line="259" w:lineRule="auto"/>
+        <w:ind w:left="0" w:right="0"/>
+        <w:jc w:val="left"/>
+        <w:rPr>
+          <w:rFonts w:ascii="Iransans" w:hAnsi="Iransans" w:eastAsia="Iransans" w:cs="Iransans"/>
+          <w:b w:val="1"/>
+          <w:bCs w:val="1"/>
+          <w:noProof/>
+          <w:u w:val="none"/>
+          <w:lang w:bidi="fa-IR"/>
+        </w:rPr>
+      </w:pPr>
+      <w:r>
+        <w:rPr>
+          <w:rFonts w:ascii="Iransans" w:hAnsi="Iransans" w:eastAsia="Iransans" w:cs="Iransans"/>
+          <w:b w:val="0"/>
+          <w:bCs w:val="0"/>
+          <w:noProof/>
+          <w:u w:val="none"/>
+          <w:rtl w:val="1"/>
+          <w:lang w:bidi="fa-IR"/>
+        </w:rPr>
+        <w:t xml:space="preserve">متغیر </w:t>
+      </w:r>
+      <w:r>
+        <w:rPr>
+          <w:rFonts w:ascii="Iransans" w:hAnsi="Iransans" w:eastAsia="Iransans" w:cs="Iransans"/>
+          <w:b w:val="0"/>
+          <w:bCs w:val="0"/>
+          <w:noProof/>
+          <w:u w:val="none"/>
+          <w:lang w:bidi="fa-IR"/>
+        </w:rPr>
+        <w:t>apple</w:t>
+      </w:r>
+      <w:r>
+        <w:rPr>
+          <w:rFonts w:ascii="Iransans" w:hAnsi="Iransans" w:eastAsia="Iransans" w:cs="Iransans"/>
+          <w:b w:val="0"/>
+          <w:bCs w:val="0"/>
+          <w:noProof/>
+          <w:u w:val="none"/>
+          <w:rtl w:val="1"/>
+          <w:lang w:bidi="fa-IR"/>
+        </w:rPr>
+        <w:t xml:space="preserve"> با </w:t>
+      </w:r>
+      <w:r>
+        <w:rPr>
+          <w:rFonts w:ascii="Iransans" w:hAnsi="Iransans" w:eastAsia="Iransans" w:cs="Iransans"/>
+          <w:b w:val="0"/>
+          <w:bCs w:val="0"/>
+          <w:noProof/>
+          <w:u w:val="none"/>
+          <w:lang w:bidi="fa-IR"/>
+        </w:rPr>
+        <w:t>Apple</w:t>
+      </w:r>
+      <w:r>
+        <w:rPr>
+          <w:rFonts w:ascii="Iransans" w:hAnsi="Iransans" w:eastAsia="Iransans" w:cs="Iransans"/>
+          <w:b w:val="0"/>
+          <w:bCs w:val="0"/>
+          <w:noProof/>
+          <w:u w:val="none"/>
+          <w:rtl w:val="1"/>
+          <w:lang w:bidi="fa-IR"/>
+        </w:rPr>
+        <w:t xml:space="preserve"> متفاوت است.</w:t>
+      </w:r>
+    </w:p>
+    <w:p w14:noSpellErr="1">
+      <w:pPr>
+        <w:pStyle w:val="Normal"/>
+        <w:bidi w:val="1"/>
+        <w:spacing w:before="0" w:beforeAutospacing="off" w:after="160" w:afterAutospacing="off" w:line="259" w:lineRule="auto"/>
+        <w:ind w:left="0" w:right="0"/>
+        <w:jc w:val="left"/>
+        <w:rPr>
+          <w:rFonts w:ascii="Iransans" w:hAnsi="Iransans" w:eastAsia="Iransans" w:cs="Iransans"/>
+          <w:b w:val="0"/>
+          <w:bCs w:val="0"/>
+          <w:noProof/>
+          <w:u w:val="none"/>
+          <w:lang w:bidi="fa-IR"/>
+        </w:rPr>
+      </w:pPr>
+      <w:r>
+        <w:rPr>
+          <w:rFonts w:ascii="Iransans" w:hAnsi="Iransans" w:eastAsia="Iransans" w:cs="Iransans"/>
+          <w:b w:val="1"/>
+          <w:bCs w:val="1"/>
+          <w:noProof/>
+          <w:u w:val="none"/>
+          <w:rtl w:val="1"/>
+          <w:lang w:bidi="fa-IR"/>
+        </w:rPr>
+        <w:t>کاراکترهای غیر انگلیسی مجاز هستند ولی توصیه نمی‌شوند</w:t>
+      </w:r>
+    </w:p>
+    <w:p w14:noSpellErr="1">
+      <w:pPr>
+        <w:pStyle w:val="Normal"/>
+        <w:bidi w:val="1"/>
+        <w:spacing w:before="0" w:beforeAutospacing="off" w:after="160" w:afterAutospacing="off" w:line="259" w:lineRule="auto"/>
+        <w:ind w:left="0" w:right="0"/>
+        <w:jc w:val="left"/>
+        <w:rPr>
+          <w:rFonts w:ascii="Iransans" w:hAnsi="Iransans" w:eastAsia="Iransans" w:cs="Iransans"/>
+          <w:b w:val="1"/>
+          <w:bCs w:val="1"/>
+          <w:noProof/>
+          <w:u w:val="none"/>
+          <w:lang w:bidi="fa-IR"/>
+        </w:rPr>
+      </w:pPr>
+      <w:r>
+        <w:rPr>
+          <w:rFonts w:ascii="Iransans" w:hAnsi="Iransans" w:eastAsia="Iransans" w:cs="Iransans"/>
+          <w:b w:val="0"/>
+          <w:bCs w:val="0"/>
+          <w:noProof/>
+          <w:u w:val="none"/>
+          <w:rtl w:val="1"/>
+          <w:lang w:bidi="fa-IR"/>
+        </w:rPr>
+        <w:t>امکان استفاده از کاراکترهای زبان‌های دیگر وجود دارد. مانند :</w:t>
+      </w:r>
+    </w:p>
+    <w:p w14:noSpellErr="1">
+      <w:pPr>
+        <w:pStyle w:val="Normal"/>
+        <w:bidi w:val="1"/>
+        <w:spacing w:before="0" w:beforeAutospacing="off" w:after="160" w:afterAutospacing="off" w:line="259" w:lineRule="auto"/>
+        <w:ind w:left="0" w:right="0"/>
+        <w:jc w:val="left"/>
+        <w:rPr>
+          <w:rFonts w:ascii="Iransans" w:hAnsi="Iransans" w:eastAsia="Iransans" w:cs="Iransans"/>
+          <w:b w:val="0"/>
+          <w:bCs w:val="0"/>
+          <w:noProof/>
+          <w:u w:val="none"/>
+          <w:lang w:bidi="fa-IR"/>
+        </w:rPr>
+      </w:pPr>
+      <w:r>
+        <w:rPr>
+          <w:rFonts w:ascii="Iransans" w:hAnsi="Iransans" w:eastAsia="Iransans" w:cs="Iransans"/>
+          <w:b w:val="0"/>
+          <w:bCs w:val="0"/>
+          <w:noProof/>
+          <w:u w:val="single"/>
+          <w:rtl w:val="1"/>
+          <w:lang w:bidi="fa-IR"/>
+        </w:rPr>
+        <w:t>کد</w:t>
+      </w:r>
+    </w:p>
+    <w:p w14:noSpellErr="1">
+      <w:pPr>
+        <w:pStyle w:val="Normal"/>
+        <w:bidi w:val="1"/>
+        <w:spacing w:before="0" w:beforeAutospacing="off" w:after="160" w:afterAutospacing="off" w:line="259" w:lineRule="auto"/>
+        <w:ind w:left="0" w:right="0"/>
+        <w:jc w:val="left"/>
+        <w:rPr>
+          <w:rFonts w:ascii="Iransans" w:hAnsi="Iransans" w:eastAsia="Iransans" w:cs="Iransans"/>
+          <w:b w:val="0"/>
+          <w:bCs w:val="0"/>
+          <w:noProof/>
+          <w:u w:val="single"/>
+          <w:lang w:bidi="fa-IR"/>
+        </w:rPr>
+      </w:pPr>
+      <w:r>
+        <w:rPr>
+          <w:rFonts w:ascii="Iransans" w:hAnsi="Iransans" w:eastAsia="Iransans" w:cs="Iransans"/>
+          <w:b w:val="0"/>
+          <w:bCs w:val="0"/>
+          <w:noProof/>
+          <w:u w:val="none"/>
+          <w:rtl w:val="1"/>
+          <w:lang w:bidi="fa-IR"/>
+        </w:rPr>
+        <w:t>از نظر فنی اینها درست کار می‌کنند ولی بر اساس یک رسم بین‌المللی برای نام متغیرها از زبان انگلیسی استفاده می‌شود. حتی اگر اسکریپتی کوچک می‌نویسیم، ممکن است تا مدت طولانی‌ای مورد استفاده و توسعه قرار بگیرد و اشخاصی از سایر کشورها ممکن است نیاز باشد روزی آن اسکریپت را بخوانند.</w:t>
+      </w:r>
+    </w:p>
+    <w:p w14:noSpellErr="1">
+      <w:pPr>
+        <w:pStyle w:val="Normal"/>
+        <w:bidi w:val="1"/>
+        <w:spacing w:before="0" w:beforeAutospacing="off" w:after="160" w:afterAutospacing="off" w:line="259" w:lineRule="auto"/>
+        <w:ind w:left="0" w:right="0"/>
+        <w:jc w:val="left"/>
+        <w:rPr>
+          <w:rFonts w:ascii="Iransans" w:hAnsi="Iransans" w:eastAsia="Iransans" w:cs="Iransans"/>
+          <w:b w:val="1"/>
+          <w:bCs w:val="1"/>
+          <w:noProof/>
+          <w:u w:val="none"/>
+          <w:lang w:bidi="fa-IR"/>
+        </w:rPr>
+      </w:pPr>
+      <w:r>
+        <w:rPr>
+          <w:rFonts w:ascii="Iransans" w:hAnsi="Iransans" w:eastAsia="Iransans" w:cs="Iransans"/>
+          <w:b w:val="1"/>
+          <w:bCs w:val="1"/>
+          <w:noProof/>
+          <w:u w:val="none"/>
+          <w:rtl w:val="1"/>
+          <w:lang w:bidi="fa-IR"/>
+        </w:rPr>
+        <w:t>نام‌های رِزِرو شده</w:t>
+      </w:r>
+    </w:p>
+    <w:p w14:noSpellErr="1">
+      <w:pPr>
+        <w:pStyle w:val="Normal"/>
+        <w:bidi w:val="1"/>
+        <w:spacing w:before="0" w:beforeAutospacing="off" w:after="160" w:afterAutospacing="off" w:line="259" w:lineRule="auto"/>
+        <w:ind w:left="0" w:right="0"/>
+        <w:jc w:val="left"/>
+        <w:rPr>
+          <w:rFonts w:ascii="Iransans" w:hAnsi="Iransans" w:eastAsia="Iransans" w:cs="Iransans"/>
+          <w:b w:val="1"/>
+          <w:bCs w:val="1"/>
+          <w:noProof/>
+          <w:u w:val="none"/>
+          <w:lang w:bidi="fa-IR"/>
+        </w:rPr>
+      </w:pPr>
+      <w:r>
+        <w:rPr>
+          <w:rFonts w:ascii="Iransans" w:hAnsi="Iransans" w:eastAsia="Iransans" w:cs="Iransans"/>
+          <w:b w:val="0"/>
+          <w:bCs w:val="0"/>
+          <w:noProof/>
+          <w:u w:val="none"/>
+          <w:rtl w:val="1"/>
+          <w:lang w:bidi="fa-IR"/>
+        </w:rPr>
+        <w:t>تعدادی نام رزرو شده وجود دارد که نمی‌توان از آنها برای نام متغیرها استفاده نمود چراکه آنها توسط خودِ زان جاوا اسکریپت استفاده شده‌اند.</w:t>
+      </w:r>
+    </w:p>
+    <w:p w14:noSpellErr="1">
+      <w:pPr>
+        <w:pStyle w:val="Normal"/>
+        <w:bidi w:val="1"/>
+        <w:spacing w:before="0" w:beforeAutospacing="off" w:after="160" w:afterAutospacing="off" w:line="259" w:lineRule="auto"/>
+        <w:ind w:left="0" w:right="0"/>
+        <w:jc w:val="left"/>
+        <w:rPr>
+          <w:rFonts w:ascii="Iransans" w:hAnsi="Iransans" w:eastAsia="Iransans" w:cs="Iransans"/>
+          <w:b w:val="0"/>
+          <w:bCs w:val="0"/>
+          <w:noProof/>
+          <w:u w:val="none"/>
+          <w:lang w:bidi="fa-IR"/>
+        </w:rPr>
+      </w:pPr>
+      <w:r>
+        <w:rPr>
+          <w:rFonts w:ascii="Iransans" w:hAnsi="Iransans" w:eastAsia="Iransans" w:cs="Iransans"/>
+          <w:b w:val="0"/>
+          <w:bCs w:val="0"/>
+          <w:noProof/>
+          <w:u w:val="none"/>
+          <w:rtl w:val="1"/>
+          <w:lang w:bidi="fa-IR"/>
+        </w:rPr>
+        <w:t xml:space="preserve">برای نمونه </w:t>
+      </w:r>
+      <w:r>
+        <w:rPr>
+          <w:rFonts w:ascii="Iransans" w:hAnsi="Iransans" w:eastAsia="Iransans" w:cs="Iransans"/>
+          <w:b w:val="0"/>
+          <w:bCs w:val="0"/>
+          <w:noProof/>
+          <w:u w:val="none"/>
+          <w:lang w:bidi="fa-IR"/>
+        </w:rPr>
+        <w:t>let</w:t>
+      </w:r>
+      <w:r>
+        <w:rPr>
+          <w:rFonts w:ascii="Iransans" w:hAnsi="Iransans" w:eastAsia="Iransans" w:cs="Iransans"/>
+          <w:b w:val="0"/>
+          <w:bCs w:val="0"/>
+          <w:noProof/>
+          <w:u w:val="none"/>
+          <w:rtl w:val="1"/>
+          <w:lang w:bidi="fa-IR"/>
+        </w:rPr>
+        <w:t xml:space="preserve">، </w:t>
+      </w:r>
+      <w:r>
+        <w:rPr>
+          <w:rFonts w:ascii="Iransans" w:hAnsi="Iransans" w:eastAsia="Iransans" w:cs="Iransans"/>
+          <w:b w:val="0"/>
+          <w:bCs w:val="0"/>
+          <w:noProof/>
+          <w:u w:val="none"/>
+          <w:lang w:bidi="fa-IR"/>
+        </w:rPr>
+        <w:t>class</w:t>
+      </w:r>
+      <w:r>
+        <w:rPr>
+          <w:rFonts w:ascii="Iransans" w:hAnsi="Iransans" w:eastAsia="Iransans" w:cs="Iransans"/>
+          <w:b w:val="0"/>
+          <w:bCs w:val="0"/>
+          <w:noProof/>
+          <w:u w:val="none"/>
+          <w:rtl w:val="1"/>
+          <w:lang w:bidi="fa-IR"/>
+        </w:rPr>
+        <w:t xml:space="preserve">، </w:t>
+      </w:r>
+      <w:r>
+        <w:rPr>
+          <w:rFonts w:ascii="Iransans" w:hAnsi="Iransans" w:eastAsia="Iransans" w:cs="Iransans"/>
+          <w:b w:val="0"/>
+          <w:bCs w:val="0"/>
+          <w:noProof/>
+          <w:u w:val="none"/>
+          <w:lang w:bidi="fa-IR"/>
+        </w:rPr>
+        <w:t>return</w:t>
+      </w:r>
+      <w:r>
+        <w:rPr>
+          <w:rFonts w:ascii="Iransans" w:hAnsi="Iransans" w:eastAsia="Iransans" w:cs="Iransans"/>
+          <w:b w:val="0"/>
+          <w:bCs w:val="0"/>
+          <w:noProof/>
+          <w:u w:val="none"/>
+          <w:rtl w:val="1"/>
+          <w:lang w:bidi="fa-IR"/>
+        </w:rPr>
+        <w:t xml:space="preserve"> و </w:t>
+      </w:r>
+      <w:r>
+        <w:rPr>
+          <w:rFonts w:ascii="Iransans" w:hAnsi="Iransans" w:eastAsia="Iransans" w:cs="Iransans"/>
+          <w:b w:val="0"/>
+          <w:bCs w:val="0"/>
+          <w:noProof/>
+          <w:u w:val="none"/>
+          <w:lang w:bidi="fa-IR"/>
+        </w:rPr>
+        <w:t>function</w:t>
+      </w:r>
+      <w:r>
+        <w:rPr>
+          <w:rFonts w:ascii="Iransans" w:hAnsi="Iransans" w:eastAsia="Iransans" w:cs="Iransans"/>
+          <w:b w:val="0"/>
+          <w:bCs w:val="0"/>
+          <w:noProof/>
+          <w:u w:val="none"/>
+          <w:rtl w:val="1"/>
+          <w:lang w:bidi="fa-IR"/>
+        </w:rPr>
+        <w:t xml:space="preserve"> رزرو هستند.</w:t>
+      </w:r>
+    </w:p>
+    <w:p w14:noSpellErr="1">
+      <w:pPr>
+        <w:pStyle w:val="Normal"/>
+        <w:bidi w:val="1"/>
+        <w:spacing w:before="0" w:beforeAutospacing="off" w:after="160" w:afterAutospacing="off" w:line="259" w:lineRule="auto"/>
+        <w:ind w:left="0" w:right="0"/>
+        <w:jc w:val="left"/>
+        <w:rPr>
+          <w:rFonts w:ascii="Iransans" w:hAnsi="Iransans" w:eastAsia="Iransans" w:cs="Iransans"/>
+          <w:b w:val="0"/>
+          <w:bCs w:val="0"/>
+          <w:noProof/>
+          <w:u w:val="none"/>
+          <w:lang w:bidi="fa-IR"/>
+        </w:rPr>
+      </w:pPr>
+      <w:r>
+        <w:rPr>
+          <w:rFonts w:ascii="Iransans" w:hAnsi="Iransans" w:eastAsia="Iransans" w:cs="Iransans"/>
+          <w:b w:val="0"/>
+          <w:bCs w:val="0"/>
+          <w:noProof/>
+          <w:u w:val="none"/>
+          <w:rtl w:val="1"/>
+          <w:lang w:bidi="fa-IR"/>
+        </w:rPr>
+        <w:t xml:space="preserve">این کد ارور </w:t>
+      </w:r>
+      <w:r>
+        <w:rPr>
+          <w:rFonts w:ascii="Iransans" w:hAnsi="Iransans" w:eastAsia="Iransans" w:cs="Iransans"/>
+          <w:b w:val="0"/>
+          <w:bCs w:val="0"/>
+          <w:noProof/>
+          <w:u w:val="none"/>
+          <w:lang w:bidi="fa-IR"/>
+        </w:rPr>
+        <w:t>Syntax</w:t>
+      </w:r>
+      <w:r>
+        <w:rPr>
+          <w:rFonts w:ascii="Iransans" w:hAnsi="Iransans" w:eastAsia="Iransans" w:cs="Iransans"/>
+          <w:b w:val="0"/>
+          <w:bCs w:val="0"/>
+          <w:noProof/>
+          <w:u w:val="none"/>
+          <w:rtl w:val="1"/>
+          <w:lang w:bidi="fa-IR"/>
+        </w:rPr>
+        <w:t xml:space="preserve"> خواهد داشت :</w:t>
+      </w:r>
+    </w:p>
+    <w:p w14:noSpellErr="1">
+      <w:pPr>
+        <w:pStyle w:val="Normal"/>
+        <w:bidi w:val="1"/>
+        <w:spacing w:before="0" w:beforeAutospacing="off" w:after="160" w:afterAutospacing="off" w:line="259" w:lineRule="auto"/>
+        <w:ind w:left="0" w:right="0"/>
+        <w:jc w:val="left"/>
+        <w:rPr>
+          <w:rFonts w:ascii="Iransans" w:hAnsi="Iransans" w:eastAsia="Iransans" w:cs="Iransans"/>
+          <w:b w:val="0"/>
+          <w:bCs w:val="0"/>
+          <w:noProof/>
+          <w:u w:val="none"/>
+          <w:lang w:bidi="fa-IR"/>
+        </w:rPr>
+      </w:pPr>
+      <w:r>
+        <w:rPr>
+          <w:rFonts w:ascii="Iransans" w:hAnsi="Iransans" w:eastAsia="Iransans" w:cs="Iransans"/>
+          <w:b w:val="0"/>
+          <w:bCs w:val="0"/>
+          <w:noProof/>
+          <w:u w:val="single"/>
+          <w:rtl w:val="1"/>
+          <w:lang w:bidi="fa-IR"/>
+        </w:rPr>
+        <w:t>کد</w:t>
+      </w:r>
+    </w:p>
+    <w:p w14:noSpellErr="1">
+      <w:pPr>
+        <w:pStyle w:val="Normal"/>
+        <w:bidi w:val="1"/>
+        <w:spacing w:before="0" w:beforeAutospacing="off" w:after="160" w:afterAutospacing="off" w:line="259" w:lineRule="auto"/>
+        <w:ind w:left="0" w:right="0"/>
+        <w:jc w:val="left"/>
+        <w:rPr>
+          <w:rFonts w:ascii="Iransans" w:hAnsi="Iransans" w:eastAsia="Iransans" w:cs="Iransans"/>
+          <w:b w:val="1"/>
+          <w:bCs w:val="1"/>
+          <w:noProof/>
+          <w:u w:val="single"/>
+          <w:lang w:bidi="fa-IR"/>
+        </w:rPr>
+      </w:pPr>
+      <w:r>
+        <w:rPr>
+          <w:rFonts w:ascii="Iransans" w:hAnsi="Iransans" w:eastAsia="Iransans" w:cs="Iransans"/>
+          <w:b w:val="1"/>
+          <w:bCs w:val="1"/>
+          <w:noProof/>
+          <w:u w:val="none"/>
+          <w:rtl w:val="1"/>
+          <w:lang w:bidi="fa-IR"/>
+        </w:rPr>
+        <w:t xml:space="preserve">مقداردهی بدون </w:t>
+      </w:r>
+      <w:r>
+        <w:rPr>
+          <w:rFonts w:ascii="Iransans" w:hAnsi="Iransans" w:eastAsia="Iransans" w:cs="Iransans"/>
+          <w:b w:val="1"/>
+          <w:bCs w:val="1"/>
+          <w:noProof/>
+          <w:u w:val="none"/>
+          <w:lang w:bidi="fa-IR"/>
+        </w:rPr>
+        <w:t>use strict</w:t>
+      </w:r>
+    </w:p>
+    <w:p w14:noSpellErr="1">
+      <w:pPr>
+        <w:pStyle w:val="Normal"/>
+        <w:bidi w:val="1"/>
+        <w:spacing w:before="0" w:beforeAutospacing="off" w:after="160" w:afterAutospacing="off" w:line="259" w:lineRule="auto"/>
+        <w:ind w:left="0" w:right="0"/>
+        <w:jc w:val="left"/>
+        <w:rPr>
+          <w:rFonts w:ascii="Iransans" w:hAnsi="Iransans" w:eastAsia="Iransans" w:cs="Iransans"/>
+          <w:b w:val="1"/>
+          <w:bCs w:val="1"/>
+          <w:noProof/>
+          <w:u w:val="none"/>
+          <w:lang w:bidi="fa-IR"/>
+        </w:rPr>
+      </w:pPr>
+      <w:r>
+        <w:rPr>
+          <w:rFonts w:ascii="Iransans" w:hAnsi="Iransans" w:eastAsia="Iransans" w:cs="Iransans"/>
+          <w:b w:val="0"/>
+          <w:bCs w:val="0"/>
+          <w:noProof/>
+          <w:u w:val="none"/>
+          <w:rtl w:val="1"/>
+          <w:lang w:bidi="fa-IR"/>
+        </w:rPr>
+        <w:t xml:space="preserve">در گذشته این امکان وجود داشت تا متغیری را بدون استفاده از </w:t>
+      </w:r>
+      <w:r>
+        <w:rPr>
+          <w:rFonts w:ascii="Iransans" w:hAnsi="Iransans" w:eastAsia="Iransans" w:cs="Iransans"/>
+          <w:b w:val="0"/>
+          <w:bCs w:val="0"/>
+          <w:noProof/>
+          <w:u w:val="none"/>
+          <w:lang w:bidi="fa-IR"/>
+        </w:rPr>
+        <w:t>let</w:t>
+      </w:r>
+      <w:r>
+        <w:rPr>
+          <w:rFonts w:ascii="Iransans" w:hAnsi="Iransans" w:eastAsia="Iransans" w:cs="Iransans"/>
+          <w:b w:val="0"/>
+          <w:bCs w:val="0"/>
+          <w:noProof/>
+          <w:u w:val="none"/>
+          <w:rtl w:val="1"/>
+          <w:lang w:bidi="fa-IR"/>
+        </w:rPr>
+        <w:t xml:space="preserve"> و صرفا با مقداردهی تعریف نمود. </w:t>
+      </w:r>
+      <w:r>
+        <w:rPr>
+          <w:rFonts w:ascii="Iransans" w:hAnsi="Iransans" w:eastAsia="Iransans" w:cs="Iransans"/>
+          <w:b w:val="0"/>
+          <w:bCs w:val="0"/>
+          <w:noProof/>
+          <w:u w:val="none"/>
+          <w:rtl w:val="1"/>
+          <w:lang w:bidi="fa-IR"/>
+        </w:rPr>
+        <w:t xml:space="preserve">درصورتیکه از </w:t>
+      </w:r>
+      <w:r>
+        <w:rPr>
+          <w:rFonts w:ascii="Iransans" w:hAnsi="Iransans" w:eastAsia="Iransans" w:cs="Iransans"/>
+          <w:b w:val="0"/>
+          <w:bCs w:val="0"/>
+          <w:noProof/>
+          <w:u w:val="none"/>
+          <w:lang w:bidi="fa-IR"/>
+        </w:rPr>
+        <w:t>use strict</w:t>
+      </w:r>
+      <w:r>
+        <w:rPr>
+          <w:rFonts w:ascii="Iransans" w:hAnsi="Iransans" w:eastAsia="Iransans" w:cs="Iransans"/>
+          <w:b w:val="0"/>
+          <w:bCs w:val="0"/>
+          <w:noProof/>
+          <w:u w:val="none"/>
+          <w:rtl w:val="1"/>
+          <w:lang w:bidi="fa-IR"/>
+        </w:rPr>
+        <w:t xml:space="preserve"> استفاده نکنیم</w:t>
+      </w:r>
+      <w:r>
+        <w:rPr>
+          <w:rFonts w:ascii="Iransans" w:hAnsi="Iransans" w:eastAsia="Iransans" w:cs="Iransans"/>
+          <w:b w:val="0"/>
+          <w:bCs w:val="0"/>
+          <w:noProof/>
+          <w:u w:val="none"/>
+          <w:rtl w:val="1"/>
+          <w:lang w:bidi="fa-IR"/>
+        </w:rPr>
+        <w:t xml:space="preserve">، این امکان همچنان وجود دارد، </w:t>
+      </w:r>
+    </w:p>
+    <w:p w14:noSpellErr="1">
+      <w:pPr>
+        <w:pStyle w:val="Normal"/>
+        <w:bidi w:val="1"/>
+        <w:spacing w:before="0" w:beforeAutospacing="off" w:after="160" w:afterAutospacing="off" w:line="259" w:lineRule="auto"/>
+        <w:ind w:left="0" w:right="0"/>
+        <w:jc w:val="left"/>
+        <w:rPr>
+          <w:rFonts w:ascii="Iransans" w:hAnsi="Iransans" w:eastAsia="Iransans" w:cs="Iransans"/>
+          <w:b w:val="0"/>
+          <w:bCs w:val="0"/>
+          <w:noProof/>
+          <w:u w:val="single"/>
+          <w:lang w:bidi="fa-IR"/>
+        </w:rPr>
+      </w:pPr>
+      <w:r>
+        <w:rPr>
+          <w:rFonts w:ascii="Iransans" w:hAnsi="Iransans" w:eastAsia="Iransans" w:cs="Iransans"/>
+          <w:b w:val="0"/>
+          <w:bCs w:val="0"/>
+          <w:noProof/>
+          <w:u w:val="single"/>
+          <w:rtl w:val="1"/>
+          <w:lang w:bidi="fa-IR"/>
+        </w:rPr>
+        <w:t>کد</w:t>
+      </w:r>
+    </w:p>
+    <w:p w14:noSpellErr="1">
+      <w:pPr>
+        <w:pStyle w:val="Normal"/>
+        <w:bidi w:val="1"/>
+        <w:spacing w:before="0" w:beforeAutospacing="off" w:after="160" w:afterAutospacing="off" w:line="259" w:lineRule="auto"/>
+        <w:ind w:left="0" w:right="0"/>
+        <w:jc w:val="left"/>
+        <w:rPr>
+          <w:rFonts w:ascii="Iransans" w:hAnsi="Iransans" w:eastAsia="Iransans" w:cs="Iransans"/>
+          <w:b w:val="0"/>
+          <w:bCs w:val="0"/>
+          <w:noProof/>
+          <w:u w:val="single"/>
+          <w:lang w:bidi="fa-IR"/>
+        </w:rPr>
+      </w:pPr>
+      <w:r>
+        <w:rPr>
+          <w:rFonts w:ascii="Iransans" w:hAnsi="Iransans" w:eastAsia="Iransans" w:cs="Iransans"/>
+          <w:b w:val="0"/>
+          <w:bCs w:val="0"/>
+          <w:noProof/>
+          <w:u w:val="none"/>
+          <w:rtl w:val="1"/>
+          <w:lang w:bidi="fa-IR"/>
+        </w:rPr>
+        <w:t xml:space="preserve">این روش مناسب نیست و در صورت وجود </w:t>
+      </w:r>
+      <w:r>
+        <w:rPr>
+          <w:rFonts w:ascii="Iransans" w:hAnsi="Iransans" w:eastAsia="Iransans" w:cs="Iransans"/>
+          <w:b w:val="0"/>
+          <w:bCs w:val="0"/>
+          <w:noProof/>
+          <w:u w:val="none"/>
+          <w:lang w:bidi="fa-IR"/>
+        </w:rPr>
+        <w:t>use strict</w:t>
+      </w:r>
+      <w:r>
+        <w:rPr>
+          <w:rFonts w:ascii="Iransans" w:hAnsi="Iransans" w:eastAsia="Iransans" w:cs="Iransans"/>
+          <w:b w:val="0"/>
+          <w:bCs w:val="0"/>
+          <w:noProof/>
+          <w:u w:val="none"/>
+          <w:rtl w:val="1"/>
+          <w:lang w:bidi="fa-IR"/>
+        </w:rPr>
+        <w:t xml:space="preserve"> با خطا مواجه خواهد شد.</w:t>
+      </w:r>
+    </w:p>
+    <w:p w14:noSpellErr="1">
+      <w:pPr>
+        <w:pStyle w:val="Normal"/>
+        <w:bidi w:val="1"/>
+        <w:spacing w:before="0" w:beforeAutospacing="off" w:after="160" w:afterAutospacing="off" w:line="259" w:lineRule="auto"/>
+        <w:ind w:left="0" w:right="0"/>
+        <w:jc w:val="left"/>
+        <w:rPr>
+          <w:rFonts w:ascii="Iransans" w:hAnsi="Iransans" w:eastAsia="Iransans" w:cs="Iransans"/>
+          <w:b w:val="0"/>
+          <w:bCs w:val="0"/>
+          <w:noProof/>
+          <w:u w:val="none"/>
+          <w:lang w:bidi="fa-IR"/>
+        </w:rPr>
+      </w:pPr>
+      <w:r>
+        <w:rPr>
+          <w:rFonts w:ascii="Iransans" w:hAnsi="Iransans" w:eastAsia="Iransans" w:cs="Iransans"/>
+          <w:b w:val="0"/>
+          <w:bCs w:val="0"/>
+          <w:noProof/>
+          <w:u w:val="single"/>
+          <w:rtl w:val="1"/>
+          <w:lang w:bidi="fa-IR"/>
+        </w:rPr>
+        <w:t>کد</w:t>
+      </w:r>
+    </w:p>
+    <w:p w14:noSpellErr="1">
+      <w:pPr>
+        <w:pStyle w:val="Normal"/>
+        <w:bidi w:val="1"/>
+        <w:spacing w:before="0" w:beforeAutospacing="off" w:after="160" w:afterAutospacing="off" w:line="259" w:lineRule="auto"/>
+        <w:ind w:left="0" w:right="0"/>
+        <w:jc w:val="left"/>
+        <w:rPr>
+          <w:rFonts w:ascii="Iransans" w:hAnsi="Iransans" w:eastAsia="Iransans" w:cs="Iransans"/>
+          <w:b w:val="1"/>
+          <w:bCs w:val="1"/>
+          <w:noProof/>
+          <w:u w:val="none"/>
+          <w:lang w:bidi="fa-IR"/>
+        </w:rPr>
+      </w:pPr>
+      <w:r>
+        <w:rPr>
+          <w:rFonts w:ascii="Iransans" w:hAnsi="Iransans" w:eastAsia="Iransans" w:cs="Iransans"/>
+          <w:b w:val="1"/>
+          <w:bCs w:val="1"/>
+          <w:noProof/>
+          <w:u w:val="none"/>
+          <w:rtl w:val="1"/>
+          <w:lang w:bidi="fa-IR"/>
+        </w:rPr>
+        <w:t>ثوابت</w:t>
+      </w:r>
+    </w:p>
+    <w:p w14:noSpellErr="1">
+      <w:pPr>
+        <w:pStyle w:val="Normal"/>
+        <w:bidi w:val="1"/>
+        <w:spacing w:before="0" w:beforeAutospacing="off" w:after="160" w:afterAutospacing="off" w:line="259" w:lineRule="auto"/>
+        <w:ind w:left="0" w:right="0"/>
+        <w:jc w:val="left"/>
+        <w:rPr>
+          <w:rFonts w:ascii="Iransans" w:hAnsi="Iransans" w:eastAsia="Iransans" w:cs="Iransans"/>
+          <w:b w:val="1"/>
+          <w:bCs w:val="1"/>
+          <w:noProof/>
+          <w:u w:val="none"/>
+          <w:lang w:bidi="fa-IR"/>
+        </w:rPr>
+      </w:pPr>
+      <w:r>
+        <w:rPr>
+          <w:rFonts w:ascii="Iransans" w:hAnsi="Iransans" w:eastAsia="Iransans" w:cs="Iransans"/>
+          <w:b w:val="0"/>
+          <w:bCs w:val="0"/>
+          <w:noProof/>
+          <w:u w:val="none"/>
+          <w:rtl w:val="1"/>
+          <w:lang w:bidi="fa-IR"/>
+        </w:rPr>
+        <w:t xml:space="preserve">برای تعریف ثابت (متغیری که تغیر نمی‌کند) از </w:t>
+      </w:r>
+      <w:r>
+        <w:rPr>
+          <w:rFonts w:ascii="Iransans" w:hAnsi="Iransans" w:eastAsia="Iransans" w:cs="Iransans"/>
+          <w:b w:val="0"/>
+          <w:bCs w:val="0"/>
+          <w:noProof/>
+          <w:u w:val="none"/>
+          <w:lang w:bidi="fa-IR"/>
+        </w:rPr>
+        <w:t>const</w:t>
+      </w:r>
+      <w:r>
+        <w:rPr>
+          <w:rFonts w:ascii="Iransans" w:hAnsi="Iransans" w:eastAsia="Iransans" w:cs="Iransans"/>
+          <w:b w:val="0"/>
+          <w:bCs w:val="0"/>
+          <w:noProof/>
+          <w:u w:val="none"/>
+          <w:rtl w:val="1"/>
+          <w:lang w:bidi="fa-IR"/>
+        </w:rPr>
+        <w:t xml:space="preserve"> بجای </w:t>
+      </w:r>
+      <w:r>
+        <w:rPr>
+          <w:rFonts w:ascii="Iransans" w:hAnsi="Iransans" w:eastAsia="Iransans" w:cs="Iransans"/>
+          <w:b w:val="0"/>
+          <w:bCs w:val="0"/>
+          <w:noProof/>
+          <w:u w:val="none"/>
+          <w:lang w:bidi="fa-IR"/>
+        </w:rPr>
+        <w:t>let</w:t>
+      </w:r>
+      <w:r>
+        <w:rPr>
+          <w:rFonts w:ascii="Iransans" w:hAnsi="Iransans" w:eastAsia="Iransans" w:cs="Iransans"/>
+          <w:b w:val="0"/>
+          <w:bCs w:val="0"/>
+          <w:noProof/>
+          <w:u w:val="none"/>
+          <w:rtl w:val="1"/>
+          <w:lang w:bidi="fa-IR"/>
+        </w:rPr>
+        <w:t xml:space="preserve"> استفاده می‌کنیم :</w:t>
+      </w:r>
+    </w:p>
+    <w:p w14:noSpellErr="1">
+      <w:pPr>
+        <w:pStyle w:val="Normal"/>
+        <w:bidi w:val="1"/>
+        <w:spacing w:before="0" w:beforeAutospacing="off" w:after="160" w:afterAutospacing="off" w:line="259" w:lineRule="auto"/>
+        <w:ind w:left="0" w:right="0"/>
+        <w:jc w:val="left"/>
+        <w:rPr>
+          <w:rFonts w:ascii="Iransans" w:hAnsi="Iransans" w:eastAsia="Iransans" w:cs="Iransans"/>
+          <w:b w:val="0"/>
+          <w:bCs w:val="0"/>
+          <w:noProof/>
+          <w:u w:val="none"/>
+          <w:lang w:bidi="fa-IR"/>
+        </w:rPr>
+      </w:pPr>
+      <w:r>
+        <w:rPr>
+          <w:rFonts w:ascii="Iransans" w:hAnsi="Iransans" w:eastAsia="Iransans" w:cs="Iransans"/>
+          <w:b w:val="0"/>
+          <w:bCs w:val="0"/>
+          <w:noProof/>
+          <w:u w:val="single"/>
+          <w:rtl w:val="1"/>
+          <w:lang w:bidi="fa-IR"/>
+        </w:rPr>
+        <w:t>کد</w:t>
+      </w:r>
+    </w:p>
+    <w:p w14:noSpellErr="1">
+      <w:pPr>
+        <w:pStyle w:val="Normal"/>
+        <w:bidi w:val="1"/>
+        <w:spacing w:before="0" w:beforeAutospacing="off" w:after="160" w:afterAutospacing="off" w:line="259" w:lineRule="auto"/>
+        <w:ind w:left="0" w:right="0"/>
+        <w:jc w:val="left"/>
+        <w:rPr>
+          <w:rFonts w:ascii="Iransans" w:hAnsi="Iransans" w:eastAsia="Iransans" w:cs="Iransans"/>
+          <w:b w:val="0"/>
+          <w:bCs w:val="0"/>
+          <w:noProof/>
+          <w:u w:val="single"/>
+          <w:lang w:bidi="fa-IR"/>
+        </w:rPr>
+      </w:pPr>
+      <w:r>
+        <w:rPr>
+          <w:rFonts w:ascii="Iransans" w:hAnsi="Iransans" w:eastAsia="Iransans" w:cs="Iransans"/>
+          <w:b w:val="0"/>
+          <w:bCs w:val="0"/>
+          <w:noProof/>
+          <w:u w:val="none"/>
+          <w:rtl w:val="1"/>
+          <w:lang w:bidi="fa-IR"/>
+        </w:rPr>
+        <w:t xml:space="preserve">متغیرهایی که با </w:t>
+      </w:r>
+      <w:r>
+        <w:rPr>
+          <w:rFonts w:ascii="Iransans" w:hAnsi="Iransans" w:eastAsia="Iransans" w:cs="Iransans"/>
+          <w:b w:val="0"/>
+          <w:bCs w:val="0"/>
+          <w:noProof/>
+          <w:u w:val="none"/>
+          <w:lang w:bidi="fa-IR"/>
+        </w:rPr>
+        <w:t>const</w:t>
+      </w:r>
+      <w:r>
+        <w:rPr>
+          <w:rFonts w:ascii="Iransans" w:hAnsi="Iransans" w:eastAsia="Iransans" w:cs="Iransans"/>
+          <w:b w:val="0"/>
+          <w:bCs w:val="0"/>
+          <w:noProof/>
+          <w:u w:val="none"/>
+          <w:rtl w:val="1"/>
+          <w:lang w:bidi="fa-IR"/>
+        </w:rPr>
+        <w:t xml:space="preserve"> ساخته می‌شود را ثابت (</w:t>
+      </w:r>
+      <w:r>
+        <w:rPr>
+          <w:rFonts w:ascii="Iransans" w:hAnsi="Iransans" w:eastAsia="Iransans" w:cs="Iransans"/>
+          <w:b w:val="0"/>
+          <w:bCs w:val="0"/>
+          <w:noProof/>
+          <w:u w:val="none"/>
+          <w:lang w:bidi="fa-IR"/>
+        </w:rPr>
+        <w:t>constant</w:t>
+      </w:r>
+      <w:r>
+        <w:rPr>
+          <w:rFonts w:ascii="Iransans" w:hAnsi="Iransans" w:eastAsia="Iransans" w:cs="Iransans"/>
+          <w:b w:val="0"/>
+          <w:bCs w:val="0"/>
+          <w:noProof/>
+          <w:u w:val="none"/>
+          <w:rtl w:val="1"/>
+          <w:lang w:bidi="fa-IR"/>
+        </w:rPr>
+        <w:t>) می‌گوییم. آنها قابل تغییر نیستند و تلاش برای اینکار با خطا روبرو خواهد شد :</w:t>
+      </w:r>
+    </w:p>
+    <w:p w14:noSpellErr="1">
+      <w:pPr>
+        <w:pStyle w:val="Normal"/>
+        <w:bidi w:val="1"/>
+        <w:spacing w:before="0" w:beforeAutospacing="off" w:after="160" w:afterAutospacing="off" w:line="259" w:lineRule="auto"/>
+        <w:ind w:left="0" w:right="0"/>
+        <w:jc w:val="left"/>
+        <w:rPr>
+          <w:rFonts w:ascii="Iransans" w:hAnsi="Iransans" w:eastAsia="Iransans" w:cs="Iransans"/>
+          <w:b w:val="0"/>
+          <w:bCs w:val="0"/>
+          <w:noProof/>
+          <w:u w:val="none"/>
+          <w:lang w:bidi="fa-IR"/>
+        </w:rPr>
+      </w:pPr>
+      <w:r>
+        <w:rPr>
+          <w:rFonts w:ascii="Iransans" w:hAnsi="Iransans" w:eastAsia="Iransans" w:cs="Iransans"/>
+          <w:b w:val="0"/>
+          <w:bCs w:val="0"/>
+          <w:noProof/>
+          <w:u w:val="single"/>
+          <w:rtl w:val="1"/>
+          <w:lang w:bidi="fa-IR"/>
+        </w:rPr>
+        <w:t>کد</w:t>
+      </w:r>
+    </w:p>
+    <w:p w14:noSpellErr="1">
+      <w:pPr>
+        <w:pStyle w:val="Normal"/>
+        <w:bidi w:val="1"/>
+        <w:spacing w:before="0" w:beforeAutospacing="off" w:after="160" w:afterAutospacing="off" w:line="259" w:lineRule="auto"/>
+        <w:ind w:left="0" w:right="0"/>
+        <w:jc w:val="left"/>
+        <w:rPr>
+          <w:rFonts w:ascii="Iransans" w:hAnsi="Iransans" w:eastAsia="Iransans" w:cs="Iransans"/>
+          <w:b w:val="0"/>
+          <w:bCs w:val="0"/>
+          <w:noProof/>
+          <w:u w:val="single"/>
+          <w:lang w:bidi="fa-IR"/>
+        </w:rPr>
+      </w:pPr>
+      <w:r>
+        <w:rPr>
+          <w:rFonts w:ascii="Iransans" w:hAnsi="Iransans" w:eastAsia="Iransans" w:cs="Iransans"/>
+          <w:b w:val="0"/>
+          <w:bCs w:val="0"/>
+          <w:noProof/>
+          <w:u w:val="none"/>
+          <w:rtl w:val="1"/>
+          <w:lang w:bidi="fa-IR"/>
+        </w:rPr>
+        <w:t>وقتی برنامه</w:t>
+      </w:r>
+      <w:r>
+        <w:rPr>
+          <w:rFonts w:ascii="Iransans" w:hAnsi="Iransans" w:eastAsia="Iransans" w:cs="Iransans"/>
+          <w:b w:val="0"/>
+          <w:bCs w:val="0"/>
+          <w:noProof/>
+          <w:u w:val="none"/>
+          <w:lang w:bidi="fa-IR"/>
+        </w:rPr>
+        <w:t>‎</w:t>
+      </w:r>
+      <w:r>
+        <w:rPr>
+          <w:rFonts w:ascii="Iransans" w:hAnsi="Iransans" w:eastAsia="Iransans" w:cs="Iransans"/>
+          <w:b w:val="0"/>
+          <w:bCs w:val="0"/>
+          <w:noProof/>
+          <w:u w:val="none"/>
+          <w:rtl w:val="1"/>
+          <w:lang w:bidi="fa-IR"/>
+        </w:rPr>
+        <w:t xml:space="preserve">‌نویس اطمینان دارد که متغیری هیچگاه تغییر نمی‌کندُ می‌تواند آن را به عنوان </w:t>
+      </w:r>
+      <w:r>
+        <w:rPr>
+          <w:rFonts w:ascii="Iransans" w:hAnsi="Iransans" w:eastAsia="Iransans" w:cs="Iransans"/>
+          <w:b w:val="0"/>
+          <w:bCs w:val="0"/>
+          <w:noProof/>
+          <w:u w:val="none"/>
+          <w:lang w:bidi="fa-IR"/>
+        </w:rPr>
+        <w:t>const</w:t>
+      </w:r>
+      <w:r>
+        <w:rPr>
+          <w:rFonts w:ascii="Iransans" w:hAnsi="Iransans" w:eastAsia="Iransans" w:cs="Iransans"/>
+          <w:b w:val="0"/>
+          <w:bCs w:val="0"/>
+          <w:noProof/>
+          <w:u w:val="none"/>
+          <w:rtl w:val="1"/>
+          <w:lang w:bidi="fa-IR"/>
+        </w:rPr>
+        <w:t xml:space="preserve"> تعریف کند تا برای دیگران نیز این موضوع واضح باشد.</w:t>
+      </w:r>
+    </w:p>
+    <w:p w14:noSpellErr="1">
+      <w:pPr>
+        <w:pStyle w:val="Normal"/>
+        <w:bidi w:val="1"/>
+        <w:spacing w:before="0" w:beforeAutospacing="off" w:after="160" w:afterAutospacing="off" w:line="259" w:lineRule="auto"/>
+        <w:ind w:left="0" w:right="0"/>
+        <w:jc w:val="left"/>
+        <w:rPr>
+          <w:rFonts w:ascii="Iransans" w:hAnsi="Iransans" w:eastAsia="Iransans" w:cs="Iransans"/>
+          <w:b w:val="0"/>
+          <w:bCs w:val="0"/>
+          <w:noProof/>
+          <w:u w:val="none"/>
           <w:lang w:bidi="fa-IR"/>
         </w:rPr>
       </w:pPr>

</xml_diff>

<commit_message>
Continuing the translation of variables.
</commit_message>
<xml_diff>
--- a/1-js/02-first-steps/04-variables/article.docx
+++ b/1-js/02-first-steps/04-variables/article.docx
@@ -5,6 +5,7 @@
     <w:p>
       <w:pPr>
         <w:bidi w:val="1"/>
+        <w:spacing w:line="276" w:lineRule="auto"/>
         <w:jc w:val="left"/>
         <w:rPr>
           <w:rFonts w:ascii="Iransans" w:hAnsi="Iransans" w:eastAsia="Iransans" w:cs="Iransans"/>
@@ -28,6 +29,7 @@
       <w:pPr>
         <w:pStyle w:val="Normal"/>
         <w:bidi w:val="1"/>
+        <w:spacing w:line="276" w:lineRule="auto"/>
         <w:jc w:val="left"/>
         <w:rPr>
           <w:rFonts w:ascii="Iransans" w:hAnsi="Iransans" w:eastAsia="Iransans" w:cs="Iransans"/>
@@ -350,6 +352,7 @@
       <w:pPr>
         <w:pStyle w:val="Normal"/>
         <w:bidi w:val="1"/>
+        <w:spacing w:line="276" w:lineRule="auto"/>
         <w:ind w:left="0"/>
         <w:jc w:val="left"/>
         <w:rPr>
@@ -397,6 +400,7 @@
       <w:pPr>
         <w:pStyle w:val="Normal"/>
         <w:bidi w:val="1"/>
+        <w:spacing w:line="276" w:lineRule="auto"/>
         <w:ind w:left="0"/>
         <w:jc w:val="left"/>
         <w:rPr>
@@ -433,6 +437,7 @@
       <w:pPr>
         <w:pStyle w:val="Normal"/>
         <w:bidi w:val="1"/>
+        <w:spacing w:line="276" w:lineRule="auto"/>
         <w:ind w:left="0"/>
         <w:jc w:val="left"/>
         <w:rPr>
@@ -448,6 +453,7 @@
       <w:pPr>
         <w:pStyle w:val="Normal"/>
         <w:bidi w:val="1"/>
+        <w:spacing w:line="276" w:lineRule="auto"/>
         <w:ind w:left="0"/>
         <w:jc w:val="left"/>
         <w:rPr>
@@ -474,6 +480,7 @@
       <w:pPr>
         <w:pStyle w:val="Normal"/>
         <w:bidi w:val="1"/>
+        <w:spacing w:line="276" w:lineRule="auto"/>
         <w:ind w:left="0"/>
         <w:jc w:val="left"/>
         <w:rPr>
@@ -489,6 +496,7 @@
       <w:pPr>
         <w:pStyle w:val="Normal"/>
         <w:bidi w:val="1"/>
+        <w:spacing w:line="276" w:lineRule="auto"/>
         <w:ind w:left="0"/>
         <w:jc w:val="left"/>
         <w:rPr>
@@ -515,6 +523,7 @@
       <w:pPr>
         <w:pStyle w:val="Normal"/>
         <w:bidi w:val="1"/>
+        <w:spacing w:line="276" w:lineRule="auto"/>
         <w:ind w:left="0"/>
         <w:jc w:val="left"/>
         <w:rPr>
@@ -541,6 +550,7 @@
       <w:pPr>
         <w:pStyle w:val="Normal"/>
         <w:bidi w:val="1"/>
+        <w:spacing w:line="276" w:lineRule="auto"/>
         <w:ind w:left="0"/>
         <w:jc w:val="left"/>
         <w:rPr>
@@ -588,6 +598,7 @@
       <w:pPr>
         <w:pStyle w:val="Normal"/>
         <w:bidi w:val="1"/>
+        <w:spacing w:line="276" w:lineRule="auto"/>
         <w:ind w:left="0"/>
         <w:jc w:val="left"/>
         <w:rPr>
@@ -677,6 +688,7 @@
       <w:pPr>
         <w:pStyle w:val="Normal"/>
         <w:bidi w:val="1"/>
+        <w:spacing w:line="276" w:lineRule="auto"/>
         <w:ind w:left="0"/>
         <w:jc w:val="left"/>
         <w:rPr>
@@ -704,6 +716,7 @@
       <w:pPr>
         <w:pStyle w:val="Normal"/>
         <w:bidi w:val="1"/>
+        <w:spacing w:line="276" w:lineRule="auto"/>
         <w:ind w:left="0"/>
         <w:jc w:val="left"/>
         <w:rPr>
@@ -732,6 +745,7 @@
       <w:pPr>
         <w:pStyle w:val="Normal"/>
         <w:bidi w:val="1"/>
+        <w:spacing w:line="276" w:lineRule="auto"/>
         <w:ind w:left="0"/>
         <w:jc w:val="left"/>
         <w:rPr>
@@ -760,6 +774,7 @@
       <w:pPr>
         <w:pStyle w:val="Normal"/>
         <w:bidi w:val="1"/>
+        <w:spacing w:line="276" w:lineRule="auto"/>
         <w:ind w:left="0"/>
         <w:jc w:val="left"/>
         <w:rPr>
@@ -788,6 +803,7 @@
       <w:pPr>
         <w:pStyle w:val="Normal"/>
         <w:bidi w:val="1"/>
+        <w:spacing w:line="276" w:lineRule="auto"/>
         <w:ind w:left="0"/>
         <w:jc w:val="left"/>
         <w:rPr>
@@ -816,6 +832,7 @@
       <w:pPr>
         <w:pStyle w:val="Normal"/>
         <w:bidi w:val="1"/>
+        <w:spacing w:line="276" w:lineRule="auto"/>
         <w:ind w:left="0"/>
         <w:jc w:val="left"/>
         <w:rPr>
@@ -844,6 +861,7 @@
       <w:pPr>
         <w:pStyle w:val="Normal"/>
         <w:bidi w:val="1"/>
+        <w:spacing w:line="276" w:lineRule="auto"/>
         <w:ind w:left="0"/>
         <w:jc w:val="left"/>
         <w:rPr>
@@ -872,6 +890,7 @@
       <w:pPr>
         <w:pStyle w:val="Normal"/>
         <w:bidi w:val="1"/>
+        <w:spacing w:line="276" w:lineRule="auto"/>
         <w:ind w:left="0"/>
         <w:jc w:val="left"/>
         <w:rPr>
@@ -900,6 +919,7 @@
       <w:pPr>
         <w:pStyle w:val="Normal"/>
         <w:bidi w:val="1"/>
+        <w:spacing w:line="276" w:lineRule="auto"/>
         <w:ind w:left="0"/>
         <w:jc w:val="left"/>
         <w:rPr>
@@ -928,6 +948,7 @@
       <w:pPr>
         <w:pStyle w:val="Normal"/>
         <w:bidi w:val="1"/>
+        <w:spacing w:line="276" w:lineRule="auto"/>
         <w:ind w:left="0"/>
         <w:jc w:val="left"/>
         <w:rPr>
@@ -956,6 +977,7 @@
       <w:pPr>
         <w:pStyle w:val="Normal"/>
         <w:bidi w:val="1"/>
+        <w:spacing w:line="276" w:lineRule="auto"/>
         <w:ind w:left="0"/>
         <w:jc w:val="left"/>
         <w:rPr>
@@ -984,6 +1006,7 @@
       <w:pPr>
         <w:pStyle w:val="Normal"/>
         <w:bidi w:val="1"/>
+        <w:spacing w:line="276" w:lineRule="auto"/>
         <w:ind w:left="0"/>
         <w:jc w:val="left"/>
         <w:rPr>
@@ -1012,6 +1035,7 @@
       <w:pPr>
         <w:pStyle w:val="Normal"/>
         <w:bidi w:val="1"/>
+        <w:spacing w:line="276" w:lineRule="auto"/>
         <w:ind w:left="0"/>
         <w:jc w:val="left"/>
         <w:rPr>
@@ -1040,6 +1064,7 @@
       <w:pPr>
         <w:pStyle w:val="Normal"/>
         <w:bidi w:val="1"/>
+        <w:spacing w:line="276" w:lineRule="auto"/>
         <w:ind w:left="0"/>
         <w:jc w:val="left"/>
         <w:rPr>
@@ -1091,6 +1116,7 @@
       <w:pPr>
         <w:pStyle w:val="Normal"/>
         <w:bidi w:val="1"/>
+        <w:spacing w:line="276" w:lineRule="auto"/>
         <w:ind w:left="0"/>
         <w:jc w:val="left"/>
         <w:rPr>
@@ -1119,6 +1145,7 @@
       <w:pPr>
         <w:pStyle w:val="Normal"/>
         <w:bidi w:val="1"/>
+        <w:spacing w:line="276" w:lineRule="auto"/>
         <w:ind w:left="0"/>
         <w:jc w:val="left"/>
         <w:rPr>
@@ -1159,6 +1186,7 @@
       <w:pPr>
         <w:pStyle w:val="Normal"/>
         <w:bidi w:val="1"/>
+        <w:spacing w:line="276" w:lineRule="auto"/>
         <w:ind w:left="0"/>
         <w:jc w:val="left"/>
         <w:rPr>
@@ -1209,6 +1237,7 @@
       <w:pPr>
         <w:pStyle w:val="Normal"/>
         <w:bidi w:val="1"/>
+        <w:spacing w:line="276" w:lineRule="auto"/>
         <w:ind w:left="0"/>
         <w:jc w:val="left"/>
         <w:rPr>
@@ -1283,6 +1312,7 @@
       <w:pPr>
         <w:pStyle w:val="Normal"/>
         <w:bidi w:val="1"/>
+        <w:spacing w:line="276" w:lineRule="auto"/>
         <w:ind w:left="0"/>
         <w:jc w:val="left"/>
         <w:rPr>
@@ -1311,7 +1341,7 @@
       <w:pPr>
         <w:pStyle w:val="Normal"/>
         <w:bidi w:val="1"/>
-        <w:spacing w:before="0" w:beforeAutospacing="off" w:after="160" w:afterAutospacing="off" w:line="259" w:lineRule="auto"/>
+        <w:spacing w:before="0" w:beforeAutospacing="off" w:after="160" w:afterAutospacing="off" w:line="276" w:lineRule="auto"/>
         <w:ind w:left="0" w:right="0"/>
         <w:jc w:val="left"/>
         <w:rPr>
@@ -1386,7 +1416,7 @@
       <w:pPr>
         <w:pStyle w:val="Normal"/>
         <w:bidi w:val="1"/>
-        <w:spacing w:before="0" w:beforeAutospacing="off" w:after="160" w:afterAutospacing="off" w:line="259" w:lineRule="auto"/>
+        <w:spacing w:before="0" w:beforeAutospacing="off" w:after="160" w:afterAutospacing="off" w:line="276" w:lineRule="auto"/>
         <w:ind w:left="0" w:right="0"/>
         <w:jc w:val="left"/>
         <w:rPr>
@@ -1438,24 +1468,24 @@
       <w:pPr>
         <w:pStyle w:val="Normal"/>
         <w:bidi w:val="1"/>
-        <w:spacing w:before="0" w:beforeAutospacing="off" w:after="160" w:afterAutospacing="off" w:line="259" w:lineRule="auto"/>
-        <w:ind w:left="0" w:right="0"/>
-        <w:jc w:val="left"/>
-        <w:rPr>
-          <w:rFonts w:ascii="Iransans" w:hAnsi="Iransans" w:eastAsia="Iransans" w:cs="Iransans"/>
-          <w:b w:val="0"/>
-          <w:bCs w:val="0"/>
-          <w:noProof/>
-          <w:u w:val="none"/>
-          <w:lang w:bidi="fa-IR"/>
-        </w:rPr>
-      </w:pPr>
-    </w:p>
-    <w:p w14:noSpellErr="1">
-      <w:pPr>
-        <w:pStyle w:val="Normal"/>
-        <w:bidi w:val="1"/>
-        <w:spacing w:before="0" w:beforeAutospacing="off" w:after="160" w:afterAutospacing="off" w:line="259" w:lineRule="auto"/>
+        <w:spacing w:before="0" w:beforeAutospacing="off" w:after="160" w:afterAutospacing="off" w:line="276" w:lineRule="auto"/>
+        <w:ind w:left="0" w:right="0"/>
+        <w:jc w:val="left"/>
+        <w:rPr>
+          <w:rFonts w:ascii="Iransans" w:hAnsi="Iransans" w:eastAsia="Iransans" w:cs="Iransans"/>
+          <w:b w:val="0"/>
+          <w:bCs w:val="0"/>
+          <w:noProof/>
+          <w:u w:val="none"/>
+          <w:lang w:bidi="fa-IR"/>
+        </w:rPr>
+      </w:pPr>
+    </w:p>
+    <w:p w14:noSpellErr="1">
+      <w:pPr>
+        <w:pStyle w:val="Normal"/>
+        <w:bidi w:val="1"/>
+        <w:spacing w:before="0" w:beforeAutospacing="off" w:after="160" w:afterAutospacing="off" w:line="276" w:lineRule="auto"/>
         <w:ind w:left="0" w:right="0"/>
         <w:jc w:val="left"/>
         <w:rPr>
@@ -1484,7 +1514,7 @@
       <w:pPr>
         <w:pStyle w:val="Normal"/>
         <w:bidi w:val="1"/>
-        <w:spacing w:before="0" w:beforeAutospacing="off" w:after="160" w:afterAutospacing="off" w:line="259" w:lineRule="auto"/>
+        <w:spacing w:before="0" w:beforeAutospacing="off" w:after="160" w:afterAutospacing="off" w:line="276" w:lineRule="auto"/>
         <w:ind w:left="0" w:right="0"/>
         <w:jc w:val="left"/>
         <w:rPr>
@@ -1513,7 +1543,7 @@
       <w:pPr>
         <w:pStyle w:val="Normal"/>
         <w:bidi w:val="1"/>
-        <w:spacing w:before="0" w:beforeAutospacing="off" w:after="160" w:afterAutospacing="off" w:line="259" w:lineRule="auto"/>
+        <w:spacing w:before="0" w:beforeAutospacing="off" w:after="160" w:afterAutospacing="off" w:line="276" w:lineRule="auto"/>
         <w:ind w:left="0" w:right="0"/>
         <w:jc w:val="left"/>
         <w:rPr>
@@ -1611,7 +1641,7 @@
       <w:pPr>
         <w:pStyle w:val="Normal"/>
         <w:bidi w:val="1"/>
-        <w:spacing w:before="0" w:beforeAutospacing="off" w:after="160" w:afterAutospacing="off" w:line="259" w:lineRule="auto"/>
+        <w:spacing w:before="0" w:beforeAutospacing="off" w:after="160" w:afterAutospacing="off" w:line="276" w:lineRule="auto"/>
         <w:ind w:left="0" w:right="0"/>
         <w:jc w:val="left"/>
         <w:rPr>
@@ -1640,7 +1670,7 @@
       <w:pPr>
         <w:pStyle w:val="Normal"/>
         <w:bidi w:val="1"/>
-        <w:spacing w:before="0" w:beforeAutospacing="off" w:after="160" w:afterAutospacing="off" w:line="259" w:lineRule="auto"/>
+        <w:spacing w:before="0" w:beforeAutospacing="off" w:after="160" w:afterAutospacing="off" w:line="276" w:lineRule="auto"/>
         <w:ind w:left="0" w:right="0"/>
         <w:jc w:val="left"/>
         <w:rPr>
@@ -1669,7 +1699,7 @@
       <w:pPr>
         <w:pStyle w:val="Normal"/>
         <w:bidi w:val="1"/>
-        <w:spacing w:before="0" w:beforeAutospacing="off" w:after="160" w:afterAutospacing="off" w:line="259" w:lineRule="auto"/>
+        <w:spacing w:before="0" w:beforeAutospacing="off" w:after="160" w:afterAutospacing="off" w:line="276" w:lineRule="auto"/>
         <w:ind w:left="0" w:right="0"/>
         <w:jc w:val="left"/>
         <w:rPr>
@@ -1698,7 +1728,7 @@
       <w:pPr>
         <w:pStyle w:val="Normal"/>
         <w:bidi w:val="1"/>
-        <w:spacing w:before="0" w:beforeAutospacing="off" w:after="160" w:afterAutospacing="off" w:line="259" w:lineRule="auto"/>
+        <w:spacing w:before="0" w:beforeAutospacing="off" w:after="160" w:afterAutospacing="off" w:line="276" w:lineRule="auto"/>
         <w:ind w:left="0" w:right="0"/>
         <w:jc w:val="left"/>
         <w:rPr>
@@ -1727,7 +1757,7 @@
       <w:pPr>
         <w:pStyle w:val="Normal"/>
         <w:bidi w:val="1"/>
-        <w:spacing w:before="0" w:beforeAutospacing="off" w:after="160" w:afterAutospacing="off" w:line="259" w:lineRule="auto"/>
+        <w:spacing w:before="0" w:beforeAutospacing="off" w:after="160" w:afterAutospacing="off" w:line="276" w:lineRule="auto"/>
         <w:ind w:left="0" w:right="0"/>
         <w:jc w:val="left"/>
         <w:rPr>
@@ -1756,7 +1786,7 @@
       <w:pPr>
         <w:pStyle w:val="Normal"/>
         <w:bidi w:val="1"/>
-        <w:spacing w:before="0" w:beforeAutospacing="off" w:after="160" w:afterAutospacing="off" w:line="259" w:lineRule="auto"/>
+        <w:spacing w:before="0" w:beforeAutospacing="off" w:after="160" w:afterAutospacing="off" w:line="276" w:lineRule="auto"/>
         <w:ind w:left="0" w:right="0"/>
         <w:jc w:val="left"/>
         <w:rPr>
@@ -1785,7 +1815,7 @@
       <w:pPr>
         <w:pStyle w:val="Normal"/>
         <w:bidi w:val="1"/>
-        <w:spacing w:before="0" w:beforeAutospacing="off" w:after="160" w:afterAutospacing="off" w:line="259" w:lineRule="auto"/>
+        <w:spacing w:before="0" w:beforeAutospacing="off" w:after="160" w:afterAutospacing="off" w:line="276" w:lineRule="auto"/>
         <w:ind w:left="0" w:right="0"/>
         <w:jc w:val="left"/>
         <w:rPr>
@@ -1814,7 +1844,7 @@
       <w:pPr>
         <w:pStyle w:val="Normal"/>
         <w:bidi w:val="1"/>
-        <w:spacing w:before="0" w:beforeAutospacing="off" w:after="160" w:afterAutospacing="off" w:line="259" w:lineRule="auto"/>
+        <w:spacing w:before="0" w:beforeAutospacing="off" w:after="160" w:afterAutospacing="off" w:line="276" w:lineRule="auto"/>
         <w:ind w:left="0" w:right="0"/>
         <w:jc w:val="left"/>
         <w:rPr>
@@ -1854,7 +1884,7 @@
       <w:pPr>
         <w:pStyle w:val="Normal"/>
         <w:bidi w:val="1"/>
-        <w:spacing w:before="0" w:beforeAutospacing="off" w:after="160" w:afterAutospacing="off" w:line="259" w:lineRule="auto"/>
+        <w:spacing w:before="0" w:beforeAutospacing="off" w:after="160" w:afterAutospacing="off" w:line="276" w:lineRule="auto"/>
         <w:ind w:left="0" w:right="0"/>
         <w:jc w:val="left"/>
         <w:rPr>
@@ -1952,7 +1982,7 @@
       <w:pPr>
         <w:pStyle w:val="Normal"/>
         <w:bidi w:val="1"/>
-        <w:spacing w:before="0" w:beforeAutospacing="off" w:after="160" w:afterAutospacing="off" w:line="259" w:lineRule="auto"/>
+        <w:spacing w:before="0" w:beforeAutospacing="off" w:after="160" w:afterAutospacing="off" w:line="276" w:lineRule="auto"/>
         <w:ind w:left="0" w:right="0"/>
         <w:jc w:val="left"/>
         <w:rPr>
@@ -1981,7 +2011,7 @@
       <w:pPr>
         <w:pStyle w:val="Normal"/>
         <w:bidi w:val="1"/>
-        <w:spacing w:before="0" w:beforeAutospacing="off" w:after="160" w:afterAutospacing="off" w:line="259" w:lineRule="auto"/>
+        <w:spacing w:before="0" w:beforeAutospacing="off" w:after="160" w:afterAutospacing="off" w:line="276" w:lineRule="auto"/>
         <w:ind w:left="0" w:right="0"/>
         <w:jc w:val="left"/>
         <w:rPr>
@@ -2033,7 +2063,7 @@
       <w:pPr>
         <w:pStyle w:val="Normal"/>
         <w:bidi w:val="1"/>
-        <w:spacing w:before="0" w:beforeAutospacing="off" w:after="160" w:afterAutospacing="off" w:line="259" w:lineRule="auto"/>
+        <w:spacing w:before="0" w:beforeAutospacing="off" w:after="160" w:afterAutospacing="off" w:line="276" w:lineRule="auto"/>
         <w:ind w:left="0" w:right="0"/>
         <w:jc w:val="left"/>
         <w:rPr>
@@ -2062,7 +2092,7 @@
       <w:pPr>
         <w:pStyle w:val="Normal"/>
         <w:bidi w:val="1"/>
-        <w:spacing w:before="0" w:beforeAutospacing="off" w:after="160" w:afterAutospacing="off" w:line="259" w:lineRule="auto"/>
+        <w:spacing w:before="0" w:beforeAutospacing="off" w:after="160" w:afterAutospacing="off" w:line="276" w:lineRule="auto"/>
         <w:ind w:left="0" w:right="0"/>
         <w:jc w:val="left"/>
         <w:rPr>
@@ -2091,7 +2121,7 @@
       <w:pPr>
         <w:pStyle w:val="Normal"/>
         <w:bidi w:val="1"/>
-        <w:spacing w:before="0" w:beforeAutospacing="off" w:after="160" w:afterAutospacing="off" w:line="259" w:lineRule="auto"/>
+        <w:spacing w:before="0" w:beforeAutospacing="off" w:after="160" w:afterAutospacing="off" w:line="276" w:lineRule="auto"/>
         <w:ind w:left="0" w:right="0"/>
         <w:jc w:val="left"/>
         <w:rPr>
@@ -2131,7 +2161,7 @@
       <w:pPr>
         <w:pStyle w:val="Normal"/>
         <w:bidi w:val="1"/>
-        <w:spacing w:before="0" w:beforeAutospacing="off" w:after="160" w:afterAutospacing="off" w:line="259" w:lineRule="auto"/>
+        <w:spacing w:before="0" w:beforeAutospacing="off" w:after="160" w:afterAutospacing="off" w:line="276" w:lineRule="auto"/>
         <w:ind w:left="0" w:right="0"/>
         <w:jc w:val="left"/>
         <w:rPr>
@@ -2171,7 +2201,7 @@
       <w:pPr>
         <w:pStyle w:val="Normal"/>
         <w:bidi w:val="1"/>
-        <w:spacing w:before="0" w:beforeAutospacing="off" w:after="160" w:afterAutospacing="off" w:line="259" w:lineRule="auto"/>
+        <w:spacing w:before="0" w:beforeAutospacing="off" w:after="160" w:afterAutospacing="off" w:line="276" w:lineRule="auto"/>
         <w:ind w:left="0" w:right="0"/>
         <w:jc w:val="left"/>
         <w:rPr>
@@ -2200,7 +2230,7 @@
       <w:pPr>
         <w:pStyle w:val="Normal"/>
         <w:bidi w:val="1"/>
-        <w:spacing w:before="0" w:beforeAutospacing="off" w:after="160" w:afterAutospacing="off" w:line="259" w:lineRule="auto"/>
+        <w:spacing w:before="0" w:beforeAutospacing="off" w:after="160" w:afterAutospacing="off" w:line="276" w:lineRule="auto"/>
         <w:ind w:left="0" w:right="0"/>
         <w:jc w:val="left"/>
         <w:rPr>
@@ -2229,7 +2259,7 @@
       <w:pPr>
         <w:pStyle w:val="Normal"/>
         <w:bidi w:val="1"/>
-        <w:spacing w:before="0" w:beforeAutospacing="off" w:after="160" w:afterAutospacing="off" w:line="259" w:lineRule="auto"/>
+        <w:spacing w:before="0" w:beforeAutospacing="off" w:after="160" w:afterAutospacing="off" w:line="276" w:lineRule="auto"/>
         <w:ind w:left="0" w:right="0"/>
         <w:jc w:val="left"/>
         <w:rPr>
@@ -2304,7 +2334,7 @@
       <w:pPr>
         <w:pStyle w:val="Normal"/>
         <w:bidi w:val="1"/>
-        <w:spacing w:before="0" w:beforeAutospacing="off" w:after="160" w:afterAutospacing="off" w:line="259" w:lineRule="auto"/>
+        <w:spacing w:before="0" w:beforeAutospacing="off" w:after="160" w:afterAutospacing="off" w:line="276" w:lineRule="auto"/>
         <w:ind w:left="0" w:right="0"/>
         <w:jc w:val="left"/>
         <w:rPr>
@@ -2333,7 +2363,7 @@
       <w:pPr>
         <w:pStyle w:val="Normal"/>
         <w:bidi w:val="1"/>
-        <w:spacing w:before="0" w:beforeAutospacing="off" w:after="160" w:afterAutospacing="off" w:line="259" w:lineRule="auto"/>
+        <w:spacing w:before="0" w:beforeAutospacing="off" w:after="160" w:afterAutospacing="off" w:line="276" w:lineRule="auto"/>
         <w:ind w:left="0" w:right="0"/>
         <w:jc w:val="left"/>
         <w:rPr>
@@ -2362,7 +2392,7 @@
       <w:pPr>
         <w:pStyle w:val="Normal"/>
         <w:bidi w:val="1"/>
-        <w:spacing w:before="0" w:beforeAutospacing="off" w:after="160" w:afterAutospacing="off" w:line="259" w:lineRule="auto"/>
+        <w:spacing w:before="0" w:beforeAutospacing="off" w:after="160" w:afterAutospacing="off" w:line="276" w:lineRule="auto"/>
         <w:ind w:left="0" w:right="0"/>
         <w:jc w:val="left"/>
         <w:rPr>
@@ -2391,7 +2421,7 @@
       <w:pPr>
         <w:pStyle w:val="Normal"/>
         <w:bidi w:val="1"/>
-        <w:spacing w:before="0" w:beforeAutospacing="off" w:after="160" w:afterAutospacing="off" w:line="259" w:lineRule="auto"/>
+        <w:spacing w:before="0" w:beforeAutospacing="off" w:after="160" w:afterAutospacing="off" w:line="276" w:lineRule="auto"/>
         <w:ind w:left="0" w:right="0"/>
         <w:jc w:val="left"/>
         <w:rPr>
@@ -2420,7 +2450,7 @@
       <w:pPr>
         <w:pStyle w:val="Normal"/>
         <w:bidi w:val="1"/>
-        <w:spacing w:before="0" w:beforeAutospacing="off" w:after="160" w:afterAutospacing="off" w:line="259" w:lineRule="auto"/>
+        <w:spacing w:before="0" w:beforeAutospacing="off" w:after="160" w:afterAutospacing="off" w:line="276" w:lineRule="auto"/>
         <w:ind w:left="0" w:right="0"/>
         <w:jc w:val="left"/>
         <w:rPr>
@@ -2449,7 +2479,7 @@
       <w:pPr>
         <w:pStyle w:val="Normal"/>
         <w:bidi w:val="1"/>
-        <w:spacing w:before="0" w:beforeAutospacing="off" w:after="160" w:afterAutospacing="off" w:line="259" w:lineRule="auto"/>
+        <w:spacing w:before="0" w:beforeAutospacing="off" w:after="160" w:afterAutospacing="off" w:line="276" w:lineRule="auto"/>
         <w:ind w:left="0" w:right="0"/>
         <w:jc w:val="left"/>
         <w:rPr>
@@ -2478,7 +2508,7 @@
       <w:pPr>
         <w:pStyle w:val="Normal"/>
         <w:bidi w:val="1"/>
-        <w:spacing w:before="0" w:beforeAutospacing="off" w:after="160" w:afterAutospacing="off" w:line="259" w:lineRule="auto"/>
+        <w:spacing w:before="0" w:beforeAutospacing="off" w:after="160" w:afterAutospacing="off" w:line="276" w:lineRule="auto"/>
         <w:ind w:left="0" w:right="0"/>
         <w:jc w:val="left"/>
         <w:rPr>
@@ -2553,7 +2583,7 @@
       <w:pPr>
         <w:pStyle w:val="Normal"/>
         <w:bidi w:val="1"/>
-        <w:spacing w:before="0" w:beforeAutospacing="off" w:after="160" w:afterAutospacing="off" w:line="259" w:lineRule="auto"/>
+        <w:spacing w:before="0" w:beforeAutospacing="off" w:after="160" w:afterAutospacing="off" w:line="276" w:lineRule="auto"/>
         <w:ind w:left="0" w:right="0"/>
         <w:jc w:val="left"/>
         <w:rPr>
@@ -2582,7 +2612,7 @@
       <w:pPr>
         <w:pStyle w:val="Normal"/>
         <w:bidi w:val="1"/>
-        <w:spacing w:before="0" w:beforeAutospacing="off" w:after="160" w:afterAutospacing="off" w:line="259" w:lineRule="auto"/>
+        <w:spacing w:before="0" w:beforeAutospacing="off" w:after="160" w:afterAutospacing="off" w:line="276" w:lineRule="auto"/>
         <w:ind w:left="0" w:right="0"/>
         <w:jc w:val="left"/>
         <w:rPr>
@@ -2611,7 +2641,7 @@
       <w:pPr>
         <w:pStyle w:val="Normal"/>
         <w:bidi w:val="1"/>
-        <w:spacing w:before="0" w:beforeAutospacing="off" w:after="160" w:afterAutospacing="off" w:line="259" w:lineRule="auto"/>
+        <w:spacing w:before="0" w:beforeAutospacing="off" w:after="160" w:afterAutospacing="off" w:line="276" w:lineRule="auto"/>
         <w:ind w:left="0" w:right="0"/>
         <w:jc w:val="left"/>
         <w:rPr>
@@ -2640,7 +2670,7 @@
       <w:pPr>
         <w:pStyle w:val="Normal"/>
         <w:bidi w:val="1"/>
-        <w:spacing w:before="0" w:beforeAutospacing="off" w:after="160" w:afterAutospacing="off" w:line="259" w:lineRule="auto"/>
+        <w:spacing w:before="0" w:beforeAutospacing="off" w:after="160" w:afterAutospacing="off" w:line="276" w:lineRule="auto"/>
         <w:ind w:left="0" w:right="0"/>
         <w:jc w:val="left"/>
         <w:rPr>
@@ -2669,7 +2699,7 @@
       <w:pPr>
         <w:pStyle w:val="Normal"/>
         <w:bidi w:val="1"/>
-        <w:spacing w:before="0" w:beforeAutospacing="off" w:after="160" w:afterAutospacing="off" w:line="259" w:lineRule="auto"/>
+        <w:spacing w:before="0" w:beforeAutospacing="off" w:after="160" w:afterAutospacing="off" w:line="276" w:lineRule="auto"/>
         <w:ind w:left="0" w:right="0"/>
         <w:jc w:val="left"/>
         <w:rPr>
@@ -2698,7 +2728,7 @@
       <w:pPr>
         <w:pStyle w:val="Normal"/>
         <w:bidi w:val="1"/>
-        <w:spacing w:before="0" w:beforeAutospacing="off" w:after="160" w:afterAutospacing="off" w:line="259" w:lineRule="auto"/>
+        <w:spacing w:before="0" w:beforeAutospacing="off" w:after="160" w:afterAutospacing="off" w:line="276" w:lineRule="auto"/>
         <w:ind w:left="0" w:right="0"/>
         <w:jc w:val="left"/>
         <w:rPr>
@@ -2727,7 +2757,7 @@
       <w:pPr>
         <w:pStyle w:val="Normal"/>
         <w:bidi w:val="1"/>
-        <w:spacing w:before="0" w:beforeAutospacing="off" w:after="160" w:afterAutospacing="off" w:line="259" w:lineRule="auto"/>
+        <w:spacing w:before="0" w:beforeAutospacing="off" w:after="160" w:afterAutospacing="off" w:line="276" w:lineRule="auto"/>
         <w:ind w:left="0" w:right="0"/>
         <w:jc w:val="left"/>
         <w:rPr>
@@ -2848,7 +2878,7 @@
       <w:pPr>
         <w:pStyle w:val="Normal"/>
         <w:bidi w:val="1"/>
-        <w:spacing w:before="0" w:beforeAutospacing="off" w:after="160" w:afterAutospacing="off" w:line="259" w:lineRule="auto"/>
+        <w:spacing w:before="0" w:beforeAutospacing="off" w:after="160" w:afterAutospacing="off" w:line="276" w:lineRule="auto"/>
         <w:ind w:left="0" w:right="0"/>
         <w:jc w:val="left"/>
         <w:rPr>
@@ -2900,7 +2930,7 @@
       <w:pPr>
         <w:pStyle w:val="Normal"/>
         <w:bidi w:val="1"/>
-        <w:spacing w:before="0" w:beforeAutospacing="off" w:after="160" w:afterAutospacing="off" w:line="259" w:lineRule="auto"/>
+        <w:spacing w:before="0" w:beforeAutospacing="off" w:after="160" w:afterAutospacing="off" w:line="276" w:lineRule="auto"/>
         <w:ind w:left="0" w:right="0"/>
         <w:jc w:val="left"/>
         <w:rPr>
@@ -2929,7 +2959,7 @@
       <w:pPr>
         <w:pStyle w:val="Normal"/>
         <w:bidi w:val="1"/>
-        <w:spacing w:before="0" w:beforeAutospacing="off" w:after="160" w:afterAutospacing="off" w:line="259" w:lineRule="auto"/>
+        <w:spacing w:before="0" w:beforeAutospacing="off" w:after="160" w:afterAutospacing="off" w:line="276" w:lineRule="auto"/>
         <w:ind w:left="0" w:right="0"/>
         <w:jc w:val="left"/>
         <w:rPr>
@@ -2969,7 +2999,7 @@
       <w:pPr>
         <w:pStyle w:val="Normal"/>
         <w:bidi w:val="1"/>
-        <w:spacing w:before="0" w:beforeAutospacing="off" w:after="160" w:afterAutospacing="off" w:line="259" w:lineRule="auto"/>
+        <w:spacing w:before="0" w:beforeAutospacing="off" w:after="160" w:afterAutospacing="off" w:line="276" w:lineRule="auto"/>
         <w:ind w:left="0" w:right="0"/>
         <w:jc w:val="left"/>
         <w:rPr>
@@ -3068,7 +3098,7 @@
       <w:pPr>
         <w:pStyle w:val="Normal"/>
         <w:bidi w:val="1"/>
-        <w:spacing w:before="0" w:beforeAutospacing="off" w:after="160" w:afterAutospacing="off" w:line="259" w:lineRule="auto"/>
+        <w:spacing w:before="0" w:beforeAutospacing="off" w:after="160" w:afterAutospacing="off" w:line="276" w:lineRule="auto"/>
         <w:ind w:left="0" w:right="0"/>
         <w:jc w:val="left"/>
         <w:rPr>
@@ -3097,7 +3127,7 @@
       <w:pPr>
         <w:pStyle w:val="Normal"/>
         <w:bidi w:val="1"/>
-        <w:spacing w:before="0" w:beforeAutospacing="off" w:after="160" w:afterAutospacing="off" w:line="259" w:lineRule="auto"/>
+        <w:spacing w:before="0" w:beforeAutospacing="off" w:after="160" w:afterAutospacing="off" w:line="276" w:lineRule="auto"/>
         <w:ind w:left="0" w:right="0"/>
         <w:jc w:val="left"/>
         <w:rPr>
@@ -3149,7 +3179,7 @@
       <w:pPr>
         <w:pStyle w:val="Normal"/>
         <w:bidi w:val="1"/>
-        <w:spacing w:before="0" w:beforeAutospacing="off" w:after="160" w:afterAutospacing="off" w:line="259" w:lineRule="auto"/>
+        <w:spacing w:before="0" w:beforeAutospacing="off" w:after="160" w:afterAutospacing="off" w:line="276" w:lineRule="auto"/>
         <w:ind w:left="0" w:right="0"/>
         <w:jc w:val="left"/>
         <w:rPr>
@@ -3178,7 +3208,7 @@
       <w:pPr>
         <w:pStyle w:val="Normal"/>
         <w:bidi w:val="1"/>
-        <w:spacing w:before="0" w:beforeAutospacing="off" w:after="160" w:afterAutospacing="off" w:line="259" w:lineRule="auto"/>
+        <w:spacing w:before="0" w:beforeAutospacing="off" w:after="160" w:afterAutospacing="off" w:line="276" w:lineRule="auto"/>
         <w:ind w:left="0" w:right="0"/>
         <w:jc w:val="left"/>
         <w:rPr>
@@ -3200,14 +3230,14 @@
           <w:rtl w:val="1"/>
           <w:lang w:bidi="fa-IR"/>
         </w:rPr>
-        <w:t>ثوابت</w:t>
-      </w:r>
-    </w:p>
-    <w:p w14:noSpellErr="1">
-      <w:pPr>
-        <w:pStyle w:val="Normal"/>
-        <w:bidi w:val="1"/>
-        <w:spacing w:before="0" w:beforeAutospacing="off" w:after="160" w:afterAutospacing="off" w:line="259" w:lineRule="auto"/>
+        <w:t>ثابت‌ها</w:t>
+      </w:r>
+    </w:p>
+    <w:p w14:noSpellErr="1">
+      <w:pPr>
+        <w:pStyle w:val="Normal"/>
+        <w:bidi w:val="1"/>
+        <w:spacing w:before="0" w:beforeAutospacing="off" w:after="160" w:afterAutospacing="off" w:line="276" w:lineRule="auto"/>
         <w:ind w:left="0" w:right="0"/>
         <w:jc w:val="left"/>
         <w:rPr>
@@ -3282,7 +3312,7 @@
       <w:pPr>
         <w:pStyle w:val="Normal"/>
         <w:bidi w:val="1"/>
-        <w:spacing w:before="0" w:beforeAutospacing="off" w:after="160" w:afterAutospacing="off" w:line="259" w:lineRule="auto"/>
+        <w:spacing w:before="0" w:beforeAutospacing="off" w:after="160" w:afterAutospacing="off" w:line="276" w:lineRule="auto"/>
         <w:ind w:left="0" w:right="0"/>
         <w:jc w:val="left"/>
         <w:rPr>
@@ -3311,7 +3341,7 @@
       <w:pPr>
         <w:pStyle w:val="Normal"/>
         <w:bidi w:val="1"/>
-        <w:spacing w:before="0" w:beforeAutospacing="off" w:after="160" w:afterAutospacing="off" w:line="259" w:lineRule="auto"/>
+        <w:spacing w:before="0" w:beforeAutospacing="off" w:after="160" w:afterAutospacing="off" w:line="276" w:lineRule="auto"/>
         <w:ind w:left="0" w:right="0"/>
         <w:jc w:val="left"/>
         <w:rPr>
@@ -3386,7 +3416,7 @@
       <w:pPr>
         <w:pStyle w:val="Normal"/>
         <w:bidi w:val="1"/>
-        <w:spacing w:before="0" w:beforeAutospacing="off" w:after="160" w:afterAutospacing="off" w:line="259" w:lineRule="auto"/>
+        <w:spacing w:before="0" w:beforeAutospacing="off" w:after="160" w:afterAutospacing="off" w:line="276" w:lineRule="auto"/>
         <w:ind w:left="0" w:right="0"/>
         <w:jc w:val="left"/>
         <w:rPr>
@@ -3415,7 +3445,7 @@
       <w:pPr>
         <w:pStyle w:val="Normal"/>
         <w:bidi w:val="1"/>
-        <w:spacing w:before="0" w:beforeAutospacing="off" w:after="160" w:afterAutospacing="off" w:line="259" w:lineRule="auto"/>
+        <w:spacing w:before="0" w:beforeAutospacing="off" w:after="160" w:afterAutospacing="off" w:line="276" w:lineRule="auto"/>
         <w:ind w:left="0" w:right="0"/>
         <w:jc w:val="left"/>
         <w:rPr>
@@ -3490,15 +3520,1695 @@
       <w:pPr>
         <w:pStyle w:val="Normal"/>
         <w:bidi w:val="1"/>
-        <w:spacing w:before="0" w:beforeAutospacing="off" w:after="160" w:afterAutospacing="off" w:line="259" w:lineRule="auto"/>
-        <w:ind w:left="0" w:right="0"/>
-        <w:jc w:val="left"/>
-        <w:rPr>
-          <w:rFonts w:ascii="Iransans" w:hAnsi="Iransans" w:eastAsia="Iransans" w:cs="Iransans"/>
-          <w:b w:val="0"/>
-          <w:bCs w:val="0"/>
-          <w:noProof/>
-          <w:u w:val="none"/>
+        <w:spacing w:before="0" w:beforeAutospacing="off" w:after="160" w:afterAutospacing="off" w:line="276" w:lineRule="auto"/>
+        <w:ind w:left="0" w:right="0"/>
+        <w:jc w:val="left"/>
+        <w:rPr>
+          <w:rFonts w:ascii="Iransans" w:hAnsi="Iransans" w:eastAsia="Iransans" w:cs="Iransans"/>
+          <w:b w:val="0"/>
+          <w:bCs w:val="0"/>
+          <w:noProof/>
+          <w:u w:val="none"/>
+          <w:rtl w:val="1"/>
+          <w:lang w:bidi="fa-IR"/>
+        </w:rPr>
+      </w:pPr>
+      <w:r>
+        <w:rPr>
+          <w:rFonts w:ascii="Iransans" w:hAnsi="Iransans" w:eastAsia="Iransans" w:cs="Iransans"/>
+          <w:b w:val="1"/>
+          <w:bCs w:val="1"/>
+          <w:noProof/>
+          <w:u w:val="none"/>
+          <w:rtl w:val="1"/>
+          <w:lang w:bidi="fa-IR"/>
+        </w:rPr>
+        <w:t>ثابت‌های با حروف بزرگ</w:t>
+      </w:r>
+    </w:p>
+    <w:p w14:noSpellErr="1">
+      <w:pPr>
+        <w:pStyle w:val="Normal"/>
+        <w:bidi w:val="1"/>
+        <w:spacing w:before="0" w:beforeAutospacing="off" w:after="160" w:afterAutospacing="off" w:line="276" w:lineRule="auto"/>
+        <w:ind w:left="0" w:right="0"/>
+        <w:jc w:val="left"/>
+        <w:rPr>
+          <w:rFonts w:ascii="Iransans" w:hAnsi="Iransans" w:eastAsia="Iransans" w:cs="Iransans"/>
+          <w:b w:val="1"/>
+          <w:bCs w:val="1"/>
+          <w:noProof/>
+          <w:u w:val="none"/>
+          <w:rtl w:val="1"/>
+          <w:lang w:bidi="fa-IR"/>
+        </w:rPr>
+      </w:pPr>
+      <w:r>
+        <w:rPr>
+          <w:rFonts w:ascii="Iransans" w:hAnsi="Iransans" w:eastAsia="Iransans" w:cs="Iransans"/>
+          <w:b w:val="0"/>
+          <w:bCs w:val="0"/>
+          <w:noProof/>
+          <w:u w:val="none"/>
+          <w:rtl w:val="1"/>
+          <w:lang w:bidi="fa-IR"/>
+        </w:rPr>
+        <w:t xml:space="preserve">به صورت یک عُرفِ همه‌گیر، از ثابت‌های با حروف بزرگ به عنوان نام مستعار برای مقادیری که به خاطر سپردن آنها دشوار است، استفاده می‌شود. این دسته از ثابت‌ها اصطلاحا </w:t>
+      </w:r>
+      <w:r>
+        <w:rPr>
+          <w:rFonts w:ascii="Iransans" w:hAnsi="Iransans" w:eastAsia="Iransans" w:cs="Iransans"/>
+          <w:b w:val="0"/>
+          <w:bCs w:val="0"/>
+          <w:noProof/>
+          <w:u w:val="none"/>
+          <w:lang w:bidi="fa-IR"/>
+        </w:rPr>
+        <w:t>prior to execution</w:t>
+      </w:r>
+      <w:r>
+        <w:rPr>
+          <w:rFonts w:ascii="Iransans" w:hAnsi="Iransans" w:eastAsia="Iransans" w:cs="Iransans"/>
+          <w:b w:val="0"/>
+          <w:bCs w:val="0"/>
+          <w:noProof/>
+          <w:u w:val="none"/>
+          <w:rtl w:val="1"/>
+          <w:lang w:bidi="fa-IR"/>
+        </w:rPr>
+        <w:t xml:space="preserve"> (پیش از اجرای برنامه) مقدارشان قطعی است.</w:t>
+      </w:r>
+    </w:p>
+    <w:p w14:noSpellErr="1">
+      <w:pPr>
+        <w:pStyle w:val="Normal"/>
+        <w:bidi w:val="1"/>
+        <w:spacing w:before="0" w:beforeAutospacing="off" w:after="160" w:afterAutospacing="off" w:line="276" w:lineRule="auto"/>
+        <w:ind w:left="0" w:right="0"/>
+        <w:jc w:val="left"/>
+        <w:rPr>
+          <w:rFonts w:ascii="Iransans" w:hAnsi="Iransans" w:eastAsia="Iransans" w:cs="Iransans"/>
+          <w:b w:val="0"/>
+          <w:bCs w:val="0"/>
+          <w:noProof/>
+          <w:u w:val="none"/>
+          <w:rtl w:val="1"/>
+          <w:lang w:bidi="fa-IR"/>
+        </w:rPr>
+      </w:pPr>
+      <w:r>
+        <w:rPr>
+          <w:rFonts w:ascii="Iransans" w:hAnsi="Iransans" w:eastAsia="Iransans" w:cs="Iransans"/>
+          <w:b w:val="0"/>
+          <w:bCs w:val="0"/>
+          <w:noProof/>
+          <w:u w:val="none"/>
+          <w:rtl w:val="1"/>
+          <w:lang w:bidi="fa-IR"/>
+        </w:rPr>
+        <w:t>در ثابت‌ها از حروف بزرگ و _ استفاده می‌شود :</w:t>
+      </w:r>
+    </w:p>
+    <w:p w14:noSpellErr="1">
+      <w:pPr>
+        <w:pStyle w:val="Normal"/>
+        <w:bidi w:val="1"/>
+        <w:spacing w:before="0" w:beforeAutospacing="off" w:after="160" w:afterAutospacing="off" w:line="276" w:lineRule="auto"/>
+        <w:ind w:left="0" w:right="0"/>
+        <w:jc w:val="left"/>
+        <w:rPr>
+          <w:rFonts w:ascii="Iransans" w:hAnsi="Iransans" w:eastAsia="Iransans" w:cs="Iransans"/>
+          <w:b w:val="0"/>
+          <w:bCs w:val="0"/>
+          <w:noProof/>
+          <w:u w:val="none"/>
+          <w:rtl w:val="1"/>
+          <w:lang w:bidi="fa-IR"/>
+        </w:rPr>
+      </w:pPr>
+      <w:r>
+        <w:rPr>
+          <w:rFonts w:ascii="Iransans" w:hAnsi="Iransans" w:eastAsia="Iransans" w:cs="Iransans"/>
+          <w:b w:val="0"/>
+          <w:bCs w:val="0"/>
+          <w:noProof/>
+          <w:u w:val="single"/>
+          <w:rtl w:val="1"/>
+          <w:lang w:bidi="fa-IR"/>
+        </w:rPr>
+        <w:t>کد</w:t>
+      </w:r>
+    </w:p>
+    <w:p w14:noSpellErr="1">
+      <w:pPr>
+        <w:pStyle w:val="Normal"/>
+        <w:bidi w:val="1"/>
+        <w:spacing w:before="0" w:beforeAutospacing="off" w:after="160" w:afterAutospacing="off" w:line="276" w:lineRule="auto"/>
+        <w:ind w:left="0" w:right="0"/>
+        <w:jc w:val="left"/>
+        <w:rPr>
+          <w:rFonts w:ascii="Iransans" w:hAnsi="Iransans" w:eastAsia="Iransans" w:cs="Iransans"/>
+          <w:b w:val="0"/>
+          <w:bCs w:val="0"/>
+          <w:noProof/>
+          <w:u w:val="single"/>
+          <w:rtl w:val="1"/>
+          <w:lang w:bidi="fa-IR"/>
+        </w:rPr>
+      </w:pPr>
+      <w:r>
+        <w:rPr>
+          <w:rFonts w:ascii="Iransans" w:hAnsi="Iransans" w:eastAsia="Iransans" w:cs="Iransans"/>
+          <w:b w:val="0"/>
+          <w:bCs w:val="0"/>
+          <w:noProof/>
+          <w:u w:val="none"/>
+          <w:rtl w:val="1"/>
+          <w:lang w:bidi="fa-IR"/>
+        </w:rPr>
+        <w:t>مزایا :</w:t>
+      </w:r>
+    </w:p>
+    <w:p w14:noSpellErr="1">
+      <w:pPr>
+        <w:pStyle w:val="Normal"/>
+        <w:bidi w:val="1"/>
+        <w:spacing w:before="0" w:beforeAutospacing="off" w:after="160" w:afterAutospacing="off" w:line="276" w:lineRule="auto"/>
+        <w:ind w:left="0" w:right="0"/>
+        <w:jc w:val="left"/>
+        <w:rPr>
+          <w:rFonts w:ascii="Iransans" w:hAnsi="Iransans" w:eastAsia="Iransans" w:cs="Iransans"/>
+          <w:b w:val="0"/>
+          <w:bCs w:val="0"/>
+          <w:noProof/>
+          <w:u w:val="none"/>
+          <w:rtl w:val="1"/>
+          <w:lang w:bidi="fa-IR"/>
+        </w:rPr>
+      </w:pPr>
+      <w:r>
+        <w:rPr>
+          <w:rFonts w:ascii="Iransans" w:hAnsi="Iransans" w:eastAsia="Iransans" w:cs="Iransans"/>
+          <w:b w:val="0"/>
+          <w:bCs w:val="0"/>
+          <w:noProof/>
+          <w:u w:val="none"/>
+          <w:lang w:bidi="fa-IR"/>
+        </w:rPr>
+        <w:t>COLOR_ORANGE</w:t>
+      </w:r>
+      <w:r>
+        <w:rPr>
+          <w:rFonts w:ascii="Iransans" w:hAnsi="Iransans" w:eastAsia="Iransans" w:cs="Iransans"/>
+          <w:b w:val="0"/>
+          <w:bCs w:val="0"/>
+          <w:noProof/>
+          <w:u w:val="none"/>
+          <w:rtl w:val="1"/>
+          <w:lang w:bidi="fa-IR"/>
+        </w:rPr>
+        <w:t xml:space="preserve"> بسیار راحت‌تر از #</w:t>
+      </w:r>
+      <w:r>
+        <w:rPr>
+          <w:rFonts w:ascii="Iransans" w:hAnsi="Iransans" w:eastAsia="Iransans" w:cs="Iransans"/>
+          <w:b w:val="0"/>
+          <w:bCs w:val="0"/>
+          <w:noProof/>
+          <w:u w:val="none"/>
+          <w:lang w:bidi="fa-IR"/>
+        </w:rPr>
+        <w:t>FF7F00</w:t>
+      </w:r>
+      <w:r>
+        <w:rPr>
+          <w:rFonts w:ascii="Iransans" w:hAnsi="Iransans" w:eastAsia="Iransans" w:cs="Iransans"/>
+          <w:b w:val="0"/>
+          <w:bCs w:val="0"/>
+          <w:noProof/>
+          <w:u w:val="none"/>
+          <w:rtl w:val="1"/>
+          <w:lang w:bidi="fa-IR"/>
+        </w:rPr>
+        <w:t xml:space="preserve"> به یاد می‌ماند.</w:t>
+      </w:r>
+    </w:p>
+    <w:p w14:noSpellErr="1">
+      <w:pPr>
+        <w:pStyle w:val="Normal"/>
+        <w:bidi w:val="1"/>
+        <w:spacing w:before="0" w:beforeAutospacing="off" w:after="160" w:afterAutospacing="off" w:line="276" w:lineRule="auto"/>
+        <w:ind w:left="0" w:right="0"/>
+        <w:jc w:val="left"/>
+        <w:rPr>
+          <w:rFonts w:ascii="Iransans" w:hAnsi="Iransans" w:eastAsia="Iransans" w:cs="Iransans"/>
+          <w:b w:val="0"/>
+          <w:bCs w:val="0"/>
+          <w:noProof/>
+          <w:u w:val="none"/>
+          <w:rtl w:val="1"/>
+          <w:lang w:bidi="fa-IR"/>
+        </w:rPr>
+      </w:pPr>
+      <w:r>
+        <w:rPr>
+          <w:rFonts w:ascii="Iransans" w:hAnsi="Iransans" w:eastAsia="Iransans" w:cs="Iransans"/>
+          <w:b w:val="0"/>
+          <w:bCs w:val="0"/>
+          <w:noProof/>
+          <w:u w:val="none"/>
+          <w:rtl w:val="1"/>
+          <w:lang w:bidi="fa-IR"/>
+        </w:rPr>
+        <w:t xml:space="preserve">اشتباه در نوشتن </w:t>
+      </w:r>
+      <w:r>
+        <w:rPr>
+          <w:rFonts w:ascii="Iransans" w:hAnsi="Iransans" w:eastAsia="Iransans" w:cs="Iransans"/>
+          <w:b w:val="0"/>
+          <w:bCs w:val="0"/>
+          <w:noProof/>
+          <w:u w:val="none"/>
+          <w:rtl w:val="1"/>
+          <w:lang w:bidi="fa-IR"/>
+        </w:rPr>
+        <w:t>#</w:t>
+      </w:r>
+      <w:r>
+        <w:rPr>
+          <w:rFonts w:ascii="Iransans" w:hAnsi="Iransans" w:eastAsia="Iransans" w:cs="Iransans"/>
+          <w:b w:val="0"/>
+          <w:bCs w:val="0"/>
+          <w:noProof/>
+          <w:u w:val="none"/>
+          <w:lang w:bidi="fa-IR"/>
+        </w:rPr>
+        <w:t>FF7F00</w:t>
+      </w:r>
+      <w:r>
+        <w:rPr>
+          <w:rFonts w:ascii="Iransans" w:hAnsi="Iransans" w:eastAsia="Iransans" w:cs="Iransans"/>
+          <w:b w:val="0"/>
+          <w:bCs w:val="0"/>
+          <w:noProof/>
+          <w:u w:val="none"/>
+          <w:rtl w:val="1"/>
+          <w:lang w:bidi="fa-IR"/>
+        </w:rPr>
+        <w:t xml:space="preserve"> بسیار محتمل‌تر از </w:t>
+      </w:r>
+      <w:r>
+        <w:rPr>
+          <w:rFonts w:ascii="Iransans" w:hAnsi="Iransans" w:eastAsia="Iransans" w:cs="Iransans"/>
+          <w:b w:val="0"/>
+          <w:bCs w:val="0"/>
+          <w:noProof/>
+          <w:u w:val="none"/>
+          <w:lang w:bidi="fa-IR"/>
+        </w:rPr>
+        <w:t>COLOR_ORANGE</w:t>
+      </w:r>
+      <w:r>
+        <w:rPr>
+          <w:rFonts w:ascii="Iransans" w:hAnsi="Iransans" w:eastAsia="Iransans" w:cs="Iransans"/>
+          <w:b w:val="0"/>
+          <w:bCs w:val="0"/>
+          <w:noProof/>
+          <w:u w:val="none"/>
+          <w:rtl w:val="1"/>
+          <w:lang w:bidi="fa-IR"/>
+        </w:rPr>
+        <w:t xml:space="preserve"> است.</w:t>
+      </w:r>
+    </w:p>
+    <w:p w14:noSpellErr="1">
+      <w:pPr>
+        <w:pStyle w:val="Normal"/>
+        <w:bidi w:val="1"/>
+        <w:spacing w:before="0" w:beforeAutospacing="off" w:after="160" w:afterAutospacing="off" w:line="276" w:lineRule="auto"/>
+        <w:ind w:left="0" w:right="0"/>
+        <w:jc w:val="left"/>
+        <w:rPr>
+          <w:rFonts w:ascii="Iransans" w:hAnsi="Iransans" w:eastAsia="Iransans" w:cs="Iransans"/>
+          <w:b w:val="0"/>
+          <w:bCs w:val="0"/>
+          <w:noProof/>
+          <w:u w:val="none"/>
+          <w:rtl w:val="1"/>
+          <w:lang w:bidi="fa-IR"/>
+        </w:rPr>
+      </w:pPr>
+      <w:r>
+        <w:rPr>
+          <w:rFonts w:ascii="Iransans" w:hAnsi="Iransans" w:eastAsia="Iransans" w:cs="Iransans"/>
+          <w:b w:val="0"/>
+          <w:bCs w:val="0"/>
+          <w:noProof/>
+          <w:u w:val="none"/>
+          <w:rtl w:val="1"/>
+          <w:lang w:bidi="fa-IR"/>
+        </w:rPr>
+        <w:t xml:space="preserve">در هنگام خواندن کد، خواندن </w:t>
+      </w:r>
+      <w:r>
+        <w:rPr>
+          <w:rFonts w:ascii="Iransans" w:hAnsi="Iransans" w:eastAsia="Iransans" w:cs="Iransans"/>
+          <w:b w:val="0"/>
+          <w:bCs w:val="0"/>
+          <w:noProof/>
+          <w:u w:val="none"/>
+          <w:lang w:bidi="fa-IR"/>
+        </w:rPr>
+        <w:t>COLOR_ORANGE</w:t>
+      </w:r>
+      <w:r>
+        <w:rPr>
+          <w:rFonts w:ascii="Iransans" w:hAnsi="Iransans" w:eastAsia="Iransans" w:cs="Iransans"/>
+          <w:b w:val="0"/>
+          <w:bCs w:val="0"/>
+          <w:noProof/>
+          <w:u w:val="none"/>
+          <w:rtl w:val="1"/>
+          <w:lang w:bidi="fa-IR"/>
+        </w:rPr>
+        <w:t xml:space="preserve"> بسیار معنادارتر از </w:t>
+      </w:r>
+      <w:r>
+        <w:rPr>
+          <w:rFonts w:ascii="Iransans" w:hAnsi="Iransans" w:eastAsia="Iransans" w:cs="Iransans"/>
+          <w:b w:val="0"/>
+          <w:bCs w:val="0"/>
+          <w:noProof/>
+          <w:u w:val="none"/>
+          <w:rtl w:val="1"/>
+          <w:lang w:bidi="fa-IR"/>
+        </w:rPr>
+        <w:t>#</w:t>
+      </w:r>
+      <w:r>
+        <w:rPr>
+          <w:rFonts w:ascii="Iransans" w:hAnsi="Iransans" w:eastAsia="Iransans" w:cs="Iransans"/>
+          <w:b w:val="0"/>
+          <w:bCs w:val="0"/>
+          <w:noProof/>
+          <w:u w:val="none"/>
+          <w:lang w:bidi="fa-IR"/>
+        </w:rPr>
+        <w:t>FF7F00</w:t>
+      </w:r>
+      <w:r>
+        <w:rPr>
+          <w:rFonts w:ascii="Iransans" w:hAnsi="Iransans" w:eastAsia="Iransans" w:cs="Iransans"/>
+          <w:b w:val="0"/>
+          <w:bCs w:val="0"/>
+          <w:noProof/>
+          <w:u w:val="none"/>
+          <w:rtl w:val="1"/>
+          <w:lang w:bidi="fa-IR"/>
+        </w:rPr>
+        <w:t xml:space="preserve"> است.</w:t>
+      </w:r>
+    </w:p>
+    <w:p w14:noSpellErr="1">
+      <w:pPr>
+        <w:pStyle w:val="Normal"/>
+        <w:bidi w:val="1"/>
+        <w:spacing w:before="0" w:beforeAutospacing="off" w:after="160" w:afterAutospacing="off" w:line="276" w:lineRule="auto"/>
+        <w:ind w:left="0" w:right="0"/>
+        <w:jc w:val="left"/>
+        <w:rPr>
+          <w:rFonts w:ascii="Iransans" w:hAnsi="Iransans" w:eastAsia="Iransans" w:cs="Iransans"/>
+          <w:b w:val="0"/>
+          <w:bCs w:val="0"/>
+          <w:noProof/>
+          <w:u w:val="none"/>
+          <w:rtl w:val="1"/>
+          <w:lang w:bidi="fa-IR"/>
+        </w:rPr>
+      </w:pPr>
+    </w:p>
+    <w:p w14:noSpellErr="1">
+      <w:pPr>
+        <w:pStyle w:val="Normal"/>
+        <w:bidi w:val="1"/>
+        <w:spacing w:before="0" w:beforeAutospacing="off" w:after="160" w:afterAutospacing="off" w:line="276" w:lineRule="auto"/>
+        <w:ind w:left="0" w:right="0"/>
+        <w:jc w:val="left"/>
+        <w:rPr>
+          <w:rFonts w:ascii="Iransans" w:hAnsi="Iransans" w:eastAsia="Iransans" w:cs="Iransans"/>
+          <w:b w:val="0"/>
+          <w:bCs w:val="0"/>
+          <w:noProof/>
+          <w:u w:val="none"/>
+          <w:rtl w:val="1"/>
+          <w:lang w:bidi="fa-IR"/>
+        </w:rPr>
+      </w:pPr>
+      <w:r>
+        <w:rPr>
+          <w:rFonts w:ascii="Iransans" w:hAnsi="Iransans" w:eastAsia="Iransans" w:cs="Iransans"/>
+          <w:b w:val="0"/>
+          <w:bCs w:val="0"/>
+          <w:noProof/>
+          <w:u w:val="none"/>
+          <w:rtl w:val="1"/>
+          <w:lang w:bidi="fa-IR"/>
+        </w:rPr>
+        <w:t xml:space="preserve">چه زمانی باید از حروف بزرگ و چه زمانی باید از حروف معمولی برای نام‌گذاری یک </w:t>
+      </w:r>
+      <w:r>
+        <w:rPr>
+          <w:rFonts w:ascii="Iransans" w:hAnsi="Iransans" w:eastAsia="Iransans" w:cs="Iransans"/>
+          <w:b w:val="0"/>
+          <w:bCs w:val="0"/>
+          <w:noProof/>
+          <w:u w:val="none"/>
+          <w:lang w:bidi="fa-IR"/>
+        </w:rPr>
+        <w:t>constant</w:t>
+      </w:r>
+      <w:r>
+        <w:rPr>
+          <w:rFonts w:ascii="Iransans" w:hAnsi="Iransans" w:eastAsia="Iransans" w:cs="Iransans"/>
+          <w:b w:val="0"/>
+          <w:bCs w:val="0"/>
+          <w:noProof/>
+          <w:u w:val="none"/>
+          <w:rtl w:val="1"/>
+          <w:lang w:bidi="fa-IR"/>
+        </w:rPr>
+        <w:t xml:space="preserve"> استفاده کنیم؟</w:t>
+      </w:r>
+    </w:p>
+    <w:p w14:noSpellErr="1">
+      <w:pPr>
+        <w:pStyle w:val="Normal"/>
+        <w:bidi w:val="1"/>
+        <w:spacing w:before="0" w:beforeAutospacing="off" w:after="160" w:afterAutospacing="off" w:line="276" w:lineRule="auto"/>
+        <w:ind w:left="0" w:right="0"/>
+        <w:jc w:val="right"/>
+        <w:rPr>
+          <w:rFonts w:ascii="Iransans" w:hAnsi="Iransans" w:eastAsia="Iransans" w:cs="Iransans"/>
+          <w:b w:val="0"/>
+          <w:bCs w:val="0"/>
+          <w:noProof/>
+          <w:u w:val="none"/>
+          <w:rtl w:val="1"/>
+          <w:lang w:bidi="fa-IR"/>
+        </w:rPr>
+      </w:pPr>
+    </w:p>
+    <w:p w14:noSpellErr="1">
+      <w:pPr>
+        <w:pStyle w:val="Normal"/>
+        <w:bidi w:val="1"/>
+        <w:spacing w:before="0" w:beforeAutospacing="off" w:after="160" w:afterAutospacing="off" w:line="276" w:lineRule="auto"/>
+        <w:ind w:left="0" w:right="0"/>
+        <w:jc w:val="left"/>
+        <w:rPr>
+          <w:rFonts w:ascii="Iransans" w:hAnsi="Iransans" w:eastAsia="Iransans" w:cs="Iransans"/>
+          <w:b w:val="0"/>
+          <w:bCs w:val="0"/>
+          <w:noProof/>
+          <w:u w:val="none"/>
+          <w:rtl w:val="1"/>
+          <w:lang w:bidi="fa-IR"/>
+        </w:rPr>
+      </w:pPr>
+      <w:r>
+        <w:rPr>
+          <w:rFonts w:ascii="Iransans" w:hAnsi="Iransans" w:eastAsia="Iransans" w:cs="Iransans"/>
+          <w:b w:val="0"/>
+          <w:bCs w:val="0"/>
+          <w:noProof/>
+          <w:u w:val="none"/>
+          <w:lang w:bidi="fa-IR"/>
+        </w:rPr>
+        <w:t>Constant</w:t>
+      </w:r>
+      <w:r>
+        <w:rPr>
+          <w:rFonts w:ascii="Iransans" w:hAnsi="Iransans" w:eastAsia="Iransans" w:cs="Iransans"/>
+          <w:b w:val="0"/>
+          <w:bCs w:val="0"/>
+          <w:noProof/>
+          <w:u w:val="none"/>
+          <w:rtl w:val="1"/>
+          <w:lang w:bidi="fa-IR"/>
+        </w:rPr>
+        <w:t xml:space="preserve"> بودن یک متغیر صرفا بدین معناست که مقدار آن تغییر نخواهد کرد. یک دسته از ثابت‌ها پیش از اجرای برنامه مقدارشان قطعی خواهد بود و دسته دگیر در حین اجرای </w:t>
+      </w:r>
+      <w:r>
+        <w:rPr>
+          <w:rFonts w:ascii="Iransans" w:hAnsi="Iransans" w:eastAsia="Iransans" w:cs="Iransans"/>
+          <w:b w:val="0"/>
+          <w:bCs w:val="0"/>
+          <w:noProof/>
+          <w:u w:val="none"/>
+          <w:rtl w:val="1"/>
+          <w:lang w:bidi="fa-IR"/>
+        </w:rPr>
+        <w:t>(</w:t>
+      </w:r>
+      <w:r>
+        <w:rPr>
+          <w:rFonts w:ascii="Iransans" w:hAnsi="Iransans" w:eastAsia="Iransans" w:cs="Iransans"/>
+          <w:b w:val="0"/>
+          <w:bCs w:val="0"/>
+          <w:noProof/>
+          <w:u w:val="none"/>
+          <w:lang w:bidi="fa-IR"/>
+        </w:rPr>
+        <w:t>Run Time</w:t>
+      </w:r>
+      <w:r>
+        <w:rPr>
+          <w:rFonts w:ascii="Iransans" w:hAnsi="Iransans" w:eastAsia="Iransans" w:cs="Iransans"/>
+          <w:b w:val="0"/>
+          <w:bCs w:val="0"/>
+          <w:noProof/>
+          <w:u w:val="none"/>
+          <w:rtl w:val="1"/>
+          <w:lang w:bidi="fa-IR"/>
+        </w:rPr>
+        <w:t xml:space="preserve">) </w:t>
+      </w:r>
+      <w:r>
+        <w:rPr>
+          <w:rFonts w:ascii="Iransans" w:hAnsi="Iransans" w:eastAsia="Iransans" w:cs="Iransans"/>
+          <w:b w:val="0"/>
+          <w:bCs w:val="0"/>
+          <w:noProof/>
+          <w:u w:val="none"/>
+          <w:rtl w:val="1"/>
+          <w:lang w:bidi="fa-IR"/>
+        </w:rPr>
+        <w:t xml:space="preserve">برنامه </w:t>
+      </w:r>
+      <w:r>
+        <w:rPr>
+          <w:rFonts w:ascii="Iransans" w:hAnsi="Iransans" w:eastAsia="Iransans" w:cs="Iransans"/>
+          <w:b w:val="0"/>
+          <w:bCs w:val="0"/>
+          <w:noProof/>
+          <w:u w:val="none"/>
+          <w:rtl w:val="1"/>
+          <w:lang w:bidi="fa-IR"/>
+        </w:rPr>
+        <w:t>مقدارشان مشخص می‌شود (و دیگر مقدارشان تغییر نمی‌کند)</w:t>
+      </w:r>
+    </w:p>
+    <w:p w14:noSpellErr="1">
+      <w:pPr>
+        <w:pStyle w:val="Normal"/>
+        <w:bidi w:val="1"/>
+        <w:spacing w:before="0" w:beforeAutospacing="off" w:after="160" w:afterAutospacing="off" w:line="276" w:lineRule="auto"/>
+        <w:ind w:left="0" w:right="0"/>
+        <w:jc w:val="left"/>
+        <w:rPr>
+          <w:rFonts w:ascii="Iransans" w:hAnsi="Iransans" w:eastAsia="Iransans" w:cs="Iransans"/>
+          <w:b w:val="0"/>
+          <w:bCs w:val="0"/>
+          <w:noProof/>
+          <w:u w:val="none"/>
+          <w:rtl w:val="1"/>
+          <w:lang w:bidi="fa-IR"/>
+        </w:rPr>
+      </w:pPr>
+      <w:r>
+        <w:rPr>
+          <w:rFonts w:ascii="Iransans" w:hAnsi="Iransans" w:eastAsia="Iransans" w:cs="Iransans"/>
+          <w:b w:val="0"/>
+          <w:bCs w:val="0"/>
+          <w:noProof/>
+          <w:u w:val="none"/>
+          <w:rtl w:val="1"/>
+          <w:lang w:bidi="fa-IR"/>
+        </w:rPr>
+        <w:t>برای نمونه :</w:t>
+      </w:r>
+    </w:p>
+    <w:p w14:noSpellErr="1">
+      <w:pPr>
+        <w:pStyle w:val="Normal"/>
+        <w:bidi w:val="1"/>
+        <w:spacing w:before="0" w:beforeAutospacing="off" w:after="160" w:afterAutospacing="off" w:line="276" w:lineRule="auto"/>
+        <w:ind w:left="0" w:right="0"/>
+        <w:jc w:val="left"/>
+        <w:rPr>
+          <w:rFonts w:ascii="Iransans" w:hAnsi="Iransans" w:eastAsia="Iransans" w:cs="Iransans"/>
+          <w:b w:val="0"/>
+          <w:bCs w:val="0"/>
+          <w:noProof/>
+          <w:u w:val="none"/>
+          <w:rtl w:val="1"/>
+          <w:lang w:bidi="fa-IR"/>
+        </w:rPr>
+      </w:pPr>
+      <w:r>
+        <w:rPr>
+          <w:rFonts w:ascii="Iransans" w:hAnsi="Iransans" w:eastAsia="Iransans" w:cs="Iransans"/>
+          <w:b w:val="0"/>
+          <w:bCs w:val="0"/>
+          <w:noProof/>
+          <w:u w:val="single"/>
+          <w:rtl w:val="1"/>
+          <w:lang w:bidi="fa-IR"/>
+        </w:rPr>
+        <w:t>کد</w:t>
+      </w:r>
+    </w:p>
+    <w:p w14:noSpellErr="1">
+      <w:pPr>
+        <w:pStyle w:val="Normal"/>
+        <w:bidi w:val="1"/>
+        <w:spacing w:before="0" w:beforeAutospacing="off" w:after="160" w:afterAutospacing="off" w:line="276" w:lineRule="auto"/>
+        <w:ind w:left="0" w:right="0"/>
+        <w:jc w:val="left"/>
+        <w:rPr>
+          <w:rFonts w:ascii="Iransans" w:hAnsi="Iransans" w:eastAsia="Iransans" w:cs="Iransans"/>
+          <w:b w:val="0"/>
+          <w:bCs w:val="0"/>
+          <w:noProof/>
+          <w:u w:val="single"/>
+          <w:rtl w:val="1"/>
+          <w:lang w:bidi="fa-IR"/>
+        </w:rPr>
+      </w:pPr>
+      <w:r>
+        <w:rPr>
+          <w:rFonts w:ascii="Iransans" w:hAnsi="Iransans" w:eastAsia="Iransans" w:cs="Iransans"/>
+          <w:b w:val="0"/>
+          <w:bCs w:val="0"/>
+          <w:noProof/>
+          <w:u w:val="none"/>
+          <w:rtl w:val="1"/>
+          <w:lang w:bidi="fa-IR"/>
+        </w:rPr>
+        <w:t xml:space="preserve">مقدار ثابت </w:t>
+      </w:r>
+      <w:r>
+        <w:rPr>
+          <w:rFonts w:ascii="Iransans" w:hAnsi="Iransans" w:eastAsia="Iransans" w:cs="Iransans"/>
+          <w:b w:val="0"/>
+          <w:bCs w:val="0"/>
+          <w:noProof/>
+          <w:u w:val="none"/>
+          <w:lang w:bidi="fa-IR"/>
+        </w:rPr>
+        <w:t>pageLoadTime</w:t>
+      </w:r>
+      <w:r>
+        <w:rPr>
+          <w:rFonts w:ascii="Iransans" w:hAnsi="Iransans" w:eastAsia="Iransans" w:cs="Iransans"/>
+          <w:b w:val="0"/>
+          <w:bCs w:val="0"/>
+          <w:noProof/>
+          <w:u w:val="none"/>
+          <w:rtl w:val="1"/>
+          <w:lang w:bidi="fa-IR"/>
+        </w:rPr>
+        <w:t xml:space="preserve"> پیش از اجرای برنامه مشخص نبوده و به همین دلیل به صورت عادی نوشته شده است. اما همچنان یک ثابت است چراکه زمان اجرای برنامه بعد دیگر تغییر نخواهد کرد.</w:t>
+      </w:r>
+    </w:p>
+    <w:p w14:noSpellErr="1">
+      <w:pPr>
+        <w:pStyle w:val="Normal"/>
+        <w:bidi w:val="1"/>
+        <w:spacing w:before="0" w:beforeAutospacing="off" w:after="160" w:afterAutospacing="off" w:line="276" w:lineRule="auto"/>
+        <w:ind w:left="0" w:right="0"/>
+        <w:jc w:val="left"/>
+        <w:rPr>
+          <w:rFonts w:ascii="Iransans" w:hAnsi="Iransans" w:eastAsia="Iransans" w:cs="Iransans"/>
+          <w:b w:val="0"/>
+          <w:bCs w:val="0"/>
+          <w:noProof/>
+          <w:u w:val="none"/>
+          <w:rtl w:val="1"/>
+          <w:lang w:bidi="fa-IR"/>
+        </w:rPr>
+      </w:pPr>
+      <w:r>
+        <w:rPr>
+          <w:rFonts w:ascii="Iransans" w:hAnsi="Iransans" w:eastAsia="Iransans" w:cs="Iransans"/>
+          <w:b w:val="0"/>
+          <w:bCs w:val="0"/>
+          <w:noProof/>
+          <w:u w:val="none"/>
+          <w:rtl w:val="1"/>
+          <w:lang w:bidi="fa-IR"/>
+        </w:rPr>
+        <w:t xml:space="preserve">به تعبیری دیگر ثابت‌های با حروف بزرگ زمانی که اصطلاحا مقداری به صورت </w:t>
+      </w:r>
+      <w:r>
+        <w:rPr>
+          <w:rFonts w:ascii="Iransans" w:hAnsi="Iransans" w:eastAsia="Iransans" w:cs="Iransans"/>
+          <w:b w:val="0"/>
+          <w:bCs w:val="0"/>
+          <w:noProof/>
+          <w:u w:val="none"/>
+          <w:lang w:bidi="fa-IR"/>
+        </w:rPr>
+        <w:t>hard code</w:t>
+      </w:r>
+      <w:r>
+        <w:rPr>
+          <w:rFonts w:ascii="Iransans" w:hAnsi="Iransans" w:eastAsia="Iransans" w:cs="Iransans"/>
+          <w:b w:val="0"/>
+          <w:bCs w:val="0"/>
+          <w:noProof/>
+          <w:u w:val="none"/>
+          <w:rtl w:val="1"/>
+          <w:lang w:bidi="fa-IR"/>
+        </w:rPr>
+        <w:t xml:space="preserve"> شده داریم، استفاده می‌شود (مانند کد رنگ قرمز).</w:t>
+      </w:r>
+    </w:p>
+    <w:p w14:noSpellErr="1">
+      <w:pPr>
+        <w:pStyle w:val="Normal"/>
+        <w:bidi w:val="1"/>
+        <w:spacing w:before="0" w:beforeAutospacing="off" w:after="160" w:afterAutospacing="off" w:line="276" w:lineRule="auto"/>
+        <w:ind w:left="0" w:right="0"/>
+        <w:jc w:val="left"/>
+        <w:rPr>
+          <w:rFonts w:ascii="Iransans" w:hAnsi="Iransans" w:eastAsia="Iransans" w:cs="Iransans"/>
+          <w:b w:val="0"/>
+          <w:bCs w:val="0"/>
+          <w:noProof/>
+          <w:u w:val="none"/>
+          <w:rtl w:val="1"/>
+          <w:lang w:bidi="fa-IR"/>
+        </w:rPr>
+      </w:pPr>
+    </w:p>
+    <w:p w14:noSpellErr="1">
+      <w:pPr>
+        <w:pStyle w:val="Normal"/>
+        <w:bidi w:val="1"/>
+        <w:spacing w:before="0" w:beforeAutospacing="off" w:after="160" w:afterAutospacing="off" w:line="276" w:lineRule="auto"/>
+        <w:ind w:left="0" w:right="0"/>
+        <w:jc w:val="left"/>
+        <w:rPr>
+          <w:rFonts w:ascii="Iransans" w:hAnsi="Iransans" w:eastAsia="Iransans" w:cs="Iransans"/>
+          <w:b w:val="0"/>
+          <w:bCs w:val="0"/>
+          <w:noProof/>
+          <w:u w:val="none"/>
+          <w:rtl w:val="1"/>
+          <w:lang w:bidi="fa-IR"/>
+        </w:rPr>
+      </w:pPr>
+      <w:r>
+        <w:rPr>
+          <w:rFonts w:ascii="Iransans" w:hAnsi="Iransans" w:eastAsia="Iransans" w:cs="Iransans"/>
+          <w:b w:val="1"/>
+          <w:bCs w:val="1"/>
+          <w:noProof/>
+          <w:u w:val="none"/>
+          <w:rtl w:val="1"/>
+          <w:lang w:bidi="fa-IR"/>
+        </w:rPr>
+        <w:t>نام‌های مناسب انتخاب کنید</w:t>
+      </w:r>
+    </w:p>
+    <w:p w14:noSpellErr="1">
+      <w:pPr>
+        <w:pStyle w:val="Normal"/>
+        <w:bidi w:val="1"/>
+        <w:spacing w:before="0" w:beforeAutospacing="off" w:after="160" w:afterAutospacing="off" w:line="276" w:lineRule="auto"/>
+        <w:ind w:left="0" w:right="0"/>
+        <w:jc w:val="left"/>
+        <w:rPr>
+          <w:rFonts w:ascii="Iransans" w:hAnsi="Iransans" w:eastAsia="Iransans" w:cs="Iransans"/>
+          <w:b w:val="1"/>
+          <w:bCs w:val="1"/>
+          <w:noProof/>
+          <w:u w:val="none"/>
+          <w:rtl w:val="1"/>
+          <w:lang w:bidi="fa-IR"/>
+        </w:rPr>
+      </w:pPr>
+      <w:r>
+        <w:rPr>
+          <w:rFonts w:ascii="Iransans" w:hAnsi="Iransans" w:eastAsia="Iransans" w:cs="Iransans"/>
+          <w:b w:val="0"/>
+          <w:bCs w:val="0"/>
+          <w:noProof/>
+          <w:u w:val="none"/>
+          <w:rtl w:val="1"/>
+          <w:lang w:bidi="fa-IR"/>
+        </w:rPr>
+        <w:t xml:space="preserve">یک مورد مهم دیگر در مورد متغیرها وجود دارد. </w:t>
+      </w:r>
+    </w:p>
+    <w:p w14:noSpellErr="1">
+      <w:pPr>
+        <w:pStyle w:val="Normal"/>
+        <w:bidi w:val="1"/>
+        <w:spacing w:before="0" w:beforeAutospacing="off" w:after="160" w:afterAutospacing="off" w:line="276" w:lineRule="auto"/>
+        <w:ind w:left="0" w:right="0"/>
+        <w:jc w:val="left"/>
+        <w:rPr>
+          <w:rFonts w:ascii="Iransans" w:hAnsi="Iransans" w:eastAsia="Iransans" w:cs="Iransans"/>
+          <w:b w:val="0"/>
+          <w:bCs w:val="0"/>
+          <w:noProof/>
+          <w:u w:val="none"/>
+          <w:rtl w:val="1"/>
+          <w:lang w:bidi="fa-IR"/>
+        </w:rPr>
+      </w:pPr>
+      <w:r>
+        <w:rPr>
+          <w:rFonts w:ascii="Iransans" w:hAnsi="Iransans" w:eastAsia="Iransans" w:cs="Iransans"/>
+          <w:b w:val="0"/>
+          <w:bCs w:val="0"/>
+          <w:noProof/>
+          <w:u w:val="none"/>
+          <w:rtl w:val="1"/>
+          <w:lang w:bidi="fa-IR"/>
+        </w:rPr>
+        <w:t>لطفا نام متعیرهای خود را با حساسیت انتخاب کنید و برای اینکار خوب فکر کنید.</w:t>
+      </w:r>
+    </w:p>
+    <w:p w14:noSpellErr="1">
+      <w:pPr>
+        <w:pStyle w:val="Normal"/>
+        <w:bidi w:val="1"/>
+        <w:spacing w:before="0" w:beforeAutospacing="off" w:after="160" w:afterAutospacing="off" w:line="276" w:lineRule="auto"/>
+        <w:ind w:left="0" w:right="0"/>
+        <w:jc w:val="left"/>
+        <w:rPr>
+          <w:rFonts w:ascii="Iransans" w:hAnsi="Iransans" w:eastAsia="Iransans" w:cs="Iransans"/>
+          <w:b w:val="0"/>
+          <w:bCs w:val="0"/>
+          <w:noProof/>
+          <w:u w:val="none"/>
+          <w:rtl w:val="1"/>
+          <w:lang w:bidi="fa-IR"/>
+        </w:rPr>
+      </w:pPr>
+      <w:r>
+        <w:rPr>
+          <w:rFonts w:ascii="Iransans" w:hAnsi="Iransans" w:eastAsia="Iransans" w:cs="Iransans"/>
+          <w:b w:val="0"/>
+          <w:bCs w:val="0"/>
+          <w:noProof/>
+          <w:u w:val="none"/>
+          <w:rtl w:val="1"/>
+          <w:lang w:bidi="fa-IR"/>
+        </w:rPr>
+        <w:t>انتخاب نام برای متغیرها یکی از کارهای مهم و پیچیده در برنامه‌نویسی است. یک نگاه سریع به نام متغیرها می‌تواند تفاوت یک برنامه‌نویس تازه‌کار و با تجربه را نشان دهد.</w:t>
+      </w:r>
+    </w:p>
+    <w:p w14:noSpellErr="1">
+      <w:pPr>
+        <w:pStyle w:val="Normal"/>
+        <w:bidi w:val="1"/>
+        <w:spacing w:before="0" w:beforeAutospacing="off" w:after="160" w:afterAutospacing="off" w:line="276" w:lineRule="auto"/>
+        <w:ind w:left="0" w:right="0"/>
+        <w:jc w:val="left"/>
+        <w:rPr>
+          <w:rFonts w:ascii="Iransans" w:hAnsi="Iransans" w:eastAsia="Iransans" w:cs="Iransans"/>
+          <w:b w:val="0"/>
+          <w:bCs w:val="0"/>
+          <w:noProof/>
+          <w:u w:val="none"/>
+          <w:rtl w:val="1"/>
+          <w:lang w:bidi="fa-IR"/>
+        </w:rPr>
+      </w:pPr>
+      <w:r>
+        <w:rPr>
+          <w:rFonts w:ascii="Iransans" w:hAnsi="Iransans" w:eastAsia="Iransans" w:cs="Iransans"/>
+          <w:b w:val="0"/>
+          <w:bCs w:val="0"/>
+          <w:noProof/>
+          <w:u w:val="none"/>
+          <w:rtl w:val="1"/>
+          <w:lang w:bidi="fa-IR"/>
+        </w:rPr>
+        <w:t>در پروژه‌های واقعی، بجای از صفر نوشتن برنامه‌ها، بیشتر زمان صرف اصلاح و توسعه کدهای موجود می‌شود. وقتی پس از مدتی به کدهای قبلی بازمی‌گردیم، بدست آوردن اطلاعات از آن دسته کدهایی که نام‌گذاری‌هیا خوبی دارند بسیار راحت‌تر است (منظور متغیرهایی است که نام‌های خوبی دارند).</w:t>
+      </w:r>
+    </w:p>
+    <w:p w14:noSpellErr="1">
+      <w:pPr>
+        <w:pStyle w:val="Normal"/>
+        <w:bidi w:val="1"/>
+        <w:spacing w:before="0" w:beforeAutospacing="off" w:after="160" w:afterAutospacing="off" w:line="276" w:lineRule="auto"/>
+        <w:ind w:left="0" w:right="0"/>
+        <w:jc w:val="left"/>
+        <w:rPr>
+          <w:rFonts w:ascii="Iransans" w:hAnsi="Iransans" w:eastAsia="Iransans" w:cs="Iransans"/>
+          <w:b w:val="0"/>
+          <w:bCs w:val="0"/>
+          <w:noProof/>
+          <w:u w:val="none"/>
+          <w:rtl w:val="1"/>
+          <w:lang w:bidi="fa-IR"/>
+        </w:rPr>
+      </w:pPr>
+      <w:r>
+        <w:rPr>
+          <w:rFonts w:ascii="Iransans" w:hAnsi="Iransans" w:eastAsia="Iransans" w:cs="Iransans"/>
+          <w:b w:val="0"/>
+          <w:bCs w:val="0"/>
+          <w:noProof/>
+          <w:u w:val="none"/>
+          <w:rtl w:val="1"/>
+          <w:lang w:bidi="fa-IR"/>
+        </w:rPr>
+        <w:t>لطفا پیش از انتخاب نام برای یک متغیر خوب به آن فکر کنید. ثمره‌ی آن را خواهید دید.</w:t>
+      </w:r>
+    </w:p>
+    <w:p w14:noSpellErr="1">
+      <w:pPr>
+        <w:pStyle w:val="Normal"/>
+        <w:bidi w:val="1"/>
+        <w:spacing w:before="0" w:beforeAutospacing="off" w:after="160" w:afterAutospacing="off" w:line="276" w:lineRule="auto"/>
+        <w:ind w:left="0" w:right="0"/>
+        <w:jc w:val="left"/>
+        <w:rPr>
+          <w:rFonts w:ascii="Iransans" w:hAnsi="Iransans" w:eastAsia="Iransans" w:cs="Iransans"/>
+          <w:b w:val="0"/>
+          <w:bCs w:val="0"/>
+          <w:noProof/>
+          <w:u w:val="none"/>
+          <w:rtl w:val="1"/>
+          <w:lang w:bidi="fa-IR"/>
+        </w:rPr>
+      </w:pPr>
+      <w:r>
+        <w:rPr>
+          <w:rFonts w:ascii="Iransans" w:hAnsi="Iransans" w:eastAsia="Iransans" w:cs="Iransans"/>
+          <w:b w:val="0"/>
+          <w:bCs w:val="0"/>
+          <w:noProof/>
+          <w:u w:val="none"/>
+          <w:rtl w:val="1"/>
+          <w:lang w:bidi="fa-IR"/>
+        </w:rPr>
+        <w:t>بعضی از دستورالعمل‌های مفید :</w:t>
+      </w:r>
+    </w:p>
+    <w:p w14:noSpellErr="1">
+      <w:pPr>
+        <w:pStyle w:val="Normal"/>
+        <w:bidi w:val="1"/>
+        <w:spacing w:before="0" w:beforeAutospacing="off" w:after="160" w:afterAutospacing="off" w:line="276" w:lineRule="auto"/>
+        <w:ind w:left="0" w:right="0"/>
+        <w:jc w:val="left"/>
+        <w:rPr>
+          <w:rFonts w:ascii="Iransans" w:hAnsi="Iransans" w:eastAsia="Iransans" w:cs="Iransans"/>
+          <w:b w:val="0"/>
+          <w:bCs w:val="0"/>
+          <w:noProof/>
+          <w:u w:val="none"/>
+          <w:rtl w:val="1"/>
+          <w:lang w:bidi="fa-IR"/>
+        </w:rPr>
+      </w:pPr>
+      <w:r>
+        <w:rPr>
+          <w:rFonts w:ascii="Iransans" w:hAnsi="Iransans" w:eastAsia="Iransans" w:cs="Iransans"/>
+          <w:b w:val="0"/>
+          <w:bCs w:val="0"/>
+          <w:noProof/>
+          <w:u w:val="none"/>
+          <w:lang w:bidi="fa-IR"/>
+        </w:rPr>
+        <w:t>۱</w:t>
+      </w:r>
+      <w:r>
+        <w:rPr>
+          <w:rFonts w:ascii="Iransans" w:hAnsi="Iransans" w:eastAsia="Iransans" w:cs="Iransans"/>
+          <w:b w:val="0"/>
+          <w:bCs w:val="0"/>
+          <w:noProof/>
+          <w:u w:val="none"/>
+          <w:rtl w:val="1"/>
+          <w:lang w:bidi="fa-IR"/>
+        </w:rPr>
+        <w:t xml:space="preserve"> از نام‌هایی که برای انسان قابل فهم است استفاده کنید مانند </w:t>
+      </w:r>
+      <w:r>
+        <w:rPr>
+          <w:rFonts w:ascii="Iransans" w:hAnsi="Iransans" w:eastAsia="Iransans" w:cs="Iransans"/>
+          <w:b w:val="0"/>
+          <w:bCs w:val="0"/>
+          <w:noProof/>
+          <w:u w:val="none"/>
+          <w:lang w:bidi="fa-IR"/>
+        </w:rPr>
+        <w:t>userName</w:t>
+      </w:r>
+      <w:r>
+        <w:rPr>
+          <w:rFonts w:ascii="Iransans" w:hAnsi="Iransans" w:eastAsia="Iransans" w:cs="Iransans"/>
+          <w:b w:val="0"/>
+          <w:bCs w:val="0"/>
+          <w:noProof/>
+          <w:u w:val="none"/>
+          <w:rtl w:val="1"/>
+          <w:lang w:bidi="fa-IR"/>
+        </w:rPr>
+        <w:t xml:space="preserve"> یا </w:t>
+      </w:r>
+      <w:r>
+        <w:rPr>
+          <w:rFonts w:ascii="Iransans" w:hAnsi="Iransans" w:eastAsia="Iransans" w:cs="Iransans"/>
+          <w:b w:val="0"/>
+          <w:bCs w:val="0"/>
+          <w:noProof/>
+          <w:u w:val="none"/>
+          <w:lang w:bidi="fa-IR"/>
+        </w:rPr>
+        <w:t>shoppingCart</w:t>
+      </w:r>
+      <w:r>
+        <w:rPr>
+          <w:rFonts w:ascii="Iransans" w:hAnsi="Iransans" w:eastAsia="Iransans" w:cs="Iransans"/>
+          <w:b w:val="0"/>
+          <w:bCs w:val="0"/>
+          <w:noProof/>
+          <w:u w:val="none"/>
+          <w:rtl w:val="1"/>
+          <w:lang w:bidi="fa-IR"/>
+        </w:rPr>
+        <w:t>.</w:t>
+      </w:r>
+    </w:p>
+    <w:p w14:noSpellErr="1">
+      <w:pPr>
+        <w:pStyle w:val="Normal"/>
+        <w:bidi w:val="1"/>
+        <w:spacing w:before="0" w:beforeAutospacing="off" w:after="160" w:afterAutospacing="off" w:line="276" w:lineRule="auto"/>
+        <w:ind w:left="0" w:right="0"/>
+        <w:jc w:val="left"/>
+        <w:rPr>
+          <w:rFonts w:ascii="Iransans" w:hAnsi="Iransans" w:eastAsia="Iransans" w:cs="Iransans"/>
+          <w:b w:val="0"/>
+          <w:bCs w:val="0"/>
+          <w:noProof/>
+          <w:u w:val="none"/>
+          <w:rtl w:val="1"/>
+          <w:lang w:bidi="fa-IR"/>
+        </w:rPr>
+      </w:pPr>
+      <w:r>
+        <w:rPr>
+          <w:rFonts w:ascii="Iransans" w:hAnsi="Iransans" w:eastAsia="Iransans" w:cs="Iransans"/>
+          <w:b w:val="0"/>
+          <w:bCs w:val="0"/>
+          <w:noProof/>
+          <w:u w:val="none"/>
+          <w:lang w:bidi="fa-IR"/>
+        </w:rPr>
+        <w:t>۲</w:t>
+      </w:r>
+      <w:r>
+        <w:rPr>
+          <w:rFonts w:ascii="Iransans" w:hAnsi="Iransans" w:eastAsia="Iransans" w:cs="Iransans"/>
+          <w:b w:val="0"/>
+          <w:bCs w:val="0"/>
+          <w:noProof/>
+          <w:u w:val="none"/>
+          <w:rtl w:val="1"/>
+          <w:lang w:bidi="fa-IR"/>
+        </w:rPr>
+        <w:t xml:space="preserve"> از نام‌های مخفف یا کوتاه استفاده نکنید مانند </w:t>
+      </w:r>
+      <w:r>
+        <w:rPr>
+          <w:rFonts w:ascii="Iransans" w:hAnsi="Iransans" w:eastAsia="Iransans" w:cs="Iransans"/>
+          <w:b w:val="0"/>
+          <w:bCs w:val="0"/>
+          <w:noProof/>
+          <w:u w:val="none"/>
+          <w:lang w:bidi="fa-IR"/>
+        </w:rPr>
+        <w:t>a</w:t>
+      </w:r>
+      <w:r>
+        <w:rPr>
+          <w:rFonts w:ascii="Iransans" w:hAnsi="Iransans" w:eastAsia="Iransans" w:cs="Iransans"/>
+          <w:b w:val="0"/>
+          <w:bCs w:val="0"/>
+          <w:noProof/>
+          <w:u w:val="none"/>
+          <w:rtl w:val="1"/>
+          <w:lang w:bidi="fa-IR"/>
+        </w:rPr>
+        <w:t xml:space="preserve">، </w:t>
+      </w:r>
+      <w:r>
+        <w:rPr>
+          <w:rFonts w:ascii="Iransans" w:hAnsi="Iransans" w:eastAsia="Iransans" w:cs="Iransans"/>
+          <w:b w:val="0"/>
+          <w:bCs w:val="0"/>
+          <w:noProof/>
+          <w:u w:val="none"/>
+          <w:lang w:bidi="fa-IR"/>
+        </w:rPr>
+        <w:t>b</w:t>
+      </w:r>
+      <w:r>
+        <w:rPr>
+          <w:rFonts w:ascii="Iransans" w:hAnsi="Iransans" w:eastAsia="Iransans" w:cs="Iransans"/>
+          <w:b w:val="0"/>
+          <w:bCs w:val="0"/>
+          <w:noProof/>
+          <w:u w:val="none"/>
+          <w:rtl w:val="1"/>
+          <w:lang w:bidi="fa-IR"/>
+        </w:rPr>
+        <w:t xml:space="preserve">، </w:t>
+      </w:r>
+      <w:r>
+        <w:rPr>
+          <w:rFonts w:ascii="Iransans" w:hAnsi="Iransans" w:eastAsia="Iransans" w:cs="Iransans"/>
+          <w:b w:val="0"/>
+          <w:bCs w:val="0"/>
+          <w:noProof/>
+          <w:u w:val="none"/>
+          <w:lang w:bidi="fa-IR"/>
+        </w:rPr>
+        <w:t>c</w:t>
+      </w:r>
+      <w:r>
+        <w:rPr>
+          <w:rFonts w:ascii="Iransans" w:hAnsi="Iransans" w:eastAsia="Iransans" w:cs="Iransans"/>
+          <w:b w:val="0"/>
+          <w:bCs w:val="0"/>
+          <w:noProof/>
+          <w:u w:val="none"/>
+          <w:rtl w:val="1"/>
+          <w:lang w:bidi="fa-IR"/>
+        </w:rPr>
+        <w:t>، مگر آنکه بدانید چه می‌کنید.</w:t>
+      </w:r>
+    </w:p>
+    <w:p w14:noSpellErr="1">
+      <w:pPr>
+        <w:pStyle w:val="Normal"/>
+        <w:bidi w:val="1"/>
+        <w:spacing w:before="0" w:beforeAutospacing="off" w:after="160" w:afterAutospacing="off" w:line="276" w:lineRule="auto"/>
+        <w:ind w:left="0" w:right="0"/>
+        <w:jc w:val="left"/>
+        <w:rPr>
+          <w:rFonts w:ascii="Iransans" w:hAnsi="Iransans" w:eastAsia="Iransans" w:cs="Iransans"/>
+          <w:b w:val="0"/>
+          <w:bCs w:val="0"/>
+          <w:noProof/>
+          <w:u w:val="none"/>
+          <w:rtl w:val="1"/>
+          <w:lang w:bidi="fa-IR"/>
+        </w:rPr>
+      </w:pPr>
+      <w:r>
+        <w:rPr>
+          <w:rFonts w:ascii="Iransans" w:hAnsi="Iransans" w:eastAsia="Iransans" w:cs="Iransans"/>
+          <w:b w:val="0"/>
+          <w:bCs w:val="0"/>
+          <w:noProof/>
+          <w:u w:val="none"/>
+          <w:lang w:bidi="fa-IR"/>
+        </w:rPr>
+        <w:t>3</w:t>
+      </w:r>
+      <w:r>
+        <w:rPr>
+          <w:rFonts w:ascii="Iransans" w:hAnsi="Iransans" w:eastAsia="Iransans" w:cs="Iransans"/>
+          <w:b w:val="0"/>
+          <w:bCs w:val="0"/>
+          <w:noProof/>
+          <w:u w:val="none"/>
+          <w:rtl w:val="1"/>
+          <w:lang w:bidi="fa-IR"/>
+        </w:rPr>
+        <w:t xml:space="preserve"> نام‌های کاملا واضح و مختصر انتخاب کنید. نمونه‌هایی از نام‌های بد </w:t>
+      </w:r>
+      <w:r>
+        <w:rPr>
+          <w:rFonts w:ascii="Iransans" w:hAnsi="Iransans" w:eastAsia="Iransans" w:cs="Iransans"/>
+          <w:b w:val="0"/>
+          <w:bCs w:val="0"/>
+          <w:noProof/>
+          <w:u w:val="none"/>
+          <w:lang w:bidi="fa-IR"/>
+        </w:rPr>
+        <w:t>data</w:t>
+      </w:r>
+      <w:r>
+        <w:rPr>
+          <w:rFonts w:ascii="Iransans" w:hAnsi="Iransans" w:eastAsia="Iransans" w:cs="Iransans"/>
+          <w:b w:val="0"/>
+          <w:bCs w:val="0"/>
+          <w:noProof/>
+          <w:u w:val="none"/>
+          <w:rtl w:val="1"/>
+          <w:lang w:bidi="fa-IR"/>
+        </w:rPr>
+        <w:t xml:space="preserve"> و </w:t>
+      </w:r>
+      <w:r>
+        <w:rPr>
+          <w:rFonts w:ascii="Iransans" w:hAnsi="Iransans" w:eastAsia="Iransans" w:cs="Iransans"/>
+          <w:b w:val="0"/>
+          <w:bCs w:val="0"/>
+          <w:noProof/>
+          <w:u w:val="none"/>
+          <w:lang w:bidi="fa-IR"/>
+        </w:rPr>
+        <w:t>value</w:t>
+      </w:r>
+      <w:r>
+        <w:rPr>
+          <w:rFonts w:ascii="Iransans" w:hAnsi="Iransans" w:eastAsia="Iransans" w:cs="Iransans"/>
+          <w:b w:val="0"/>
+          <w:bCs w:val="0"/>
+          <w:noProof/>
+          <w:u w:val="none"/>
+          <w:rtl w:val="1"/>
+          <w:lang w:bidi="fa-IR"/>
+        </w:rPr>
+        <w:t xml:space="preserve"> هستند. این نام‌ها هیچ‌چیز را توضیح نمی‌دهند. استفاده از این دست نام‌ها فقط زمانی قابل قبول است که محتوای کدی که می‌نویسید استثنا مشخص کند که </w:t>
+      </w:r>
+      <w:r>
+        <w:rPr>
+          <w:rFonts w:ascii="Iransans" w:hAnsi="Iransans" w:eastAsia="Iransans" w:cs="Iransans"/>
+          <w:b w:val="0"/>
+          <w:bCs w:val="0"/>
+          <w:noProof/>
+          <w:u w:val="none"/>
+          <w:lang w:bidi="fa-IR"/>
+        </w:rPr>
+        <w:t>data</w:t>
+      </w:r>
+      <w:r>
+        <w:rPr>
+          <w:rFonts w:ascii="Iransans" w:hAnsi="Iransans" w:eastAsia="Iransans" w:cs="Iransans"/>
+          <w:b w:val="0"/>
+          <w:bCs w:val="0"/>
+          <w:noProof/>
+          <w:u w:val="none"/>
+          <w:rtl w:val="1"/>
+          <w:lang w:bidi="fa-IR"/>
+        </w:rPr>
+        <w:t xml:space="preserve"> یا </w:t>
+      </w:r>
+      <w:r>
+        <w:rPr>
+          <w:rFonts w:ascii="Iransans" w:hAnsi="Iransans" w:eastAsia="Iransans" w:cs="Iransans"/>
+          <w:b w:val="0"/>
+          <w:bCs w:val="0"/>
+          <w:noProof/>
+          <w:u w:val="none"/>
+          <w:lang w:bidi="fa-IR"/>
+        </w:rPr>
+        <w:t>value</w:t>
+      </w:r>
+      <w:r>
+        <w:rPr>
+          <w:rFonts w:ascii="Iransans" w:hAnsi="Iransans" w:eastAsia="Iransans" w:cs="Iransans"/>
+          <w:b w:val="0"/>
+          <w:bCs w:val="0"/>
+          <w:noProof/>
+          <w:u w:val="none"/>
+          <w:rtl w:val="1"/>
+          <w:lang w:bidi="fa-IR"/>
+        </w:rPr>
+        <w:t xml:space="preserve"> به چه چیزی اشاره می‌کند.</w:t>
+      </w:r>
+    </w:p>
+    <w:p w14:noSpellErr="1">
+      <w:pPr>
+        <w:pStyle w:val="Normal"/>
+        <w:bidi w:val="1"/>
+        <w:spacing w:before="0" w:beforeAutospacing="off" w:after="160" w:afterAutospacing="off" w:line="276" w:lineRule="auto"/>
+        <w:ind w:left="0" w:right="0"/>
+        <w:jc w:val="left"/>
+        <w:rPr>
+          <w:rFonts w:ascii="Iransans" w:hAnsi="Iransans" w:eastAsia="Iransans" w:cs="Iransans"/>
+          <w:b w:val="0"/>
+          <w:bCs w:val="0"/>
+          <w:noProof/>
+          <w:u w:val="none"/>
+          <w:rtl w:val="1"/>
+          <w:lang w:bidi="fa-IR"/>
+        </w:rPr>
+      </w:pPr>
+      <w:r>
+        <w:rPr>
+          <w:rFonts w:ascii="Iransans" w:hAnsi="Iransans" w:eastAsia="Iransans" w:cs="Iransans"/>
+          <w:b w:val="0"/>
+          <w:bCs w:val="0"/>
+          <w:noProof/>
+          <w:u w:val="none"/>
+          <w:lang w:bidi="fa-IR"/>
+        </w:rPr>
+        <w:t>4</w:t>
+      </w:r>
+      <w:r>
+        <w:rPr>
+          <w:rFonts w:ascii="Iransans" w:hAnsi="Iransans" w:eastAsia="Iransans" w:cs="Iransans"/>
+          <w:b w:val="0"/>
+          <w:bCs w:val="0"/>
+          <w:noProof/>
+          <w:u w:val="none"/>
+          <w:rtl w:val="1"/>
+          <w:lang w:bidi="fa-IR"/>
+        </w:rPr>
+        <w:t xml:space="preserve"> با ذهن خود و تیم کاریتان توافق نظر داشته </w:t>
+      </w:r>
+      <w:r>
+        <w:rPr>
+          <w:rFonts w:ascii="Iransans" w:hAnsi="Iransans" w:eastAsia="Iransans" w:cs="Iransans"/>
+          <w:b w:val="0"/>
+          <w:bCs w:val="0"/>
+          <w:noProof/>
+          <w:u w:val="none"/>
+          <w:rtl w:val="1"/>
+          <w:lang w:bidi="fa-IR"/>
+        </w:rPr>
+        <w:t xml:space="preserve">باشید. اگر به مخاطبان وب‌سایت‌تان </w:t>
+      </w:r>
+      <w:r>
+        <w:rPr>
+          <w:rFonts w:ascii="Iransans" w:hAnsi="Iransans" w:eastAsia="Iransans" w:cs="Iransans"/>
+          <w:b w:val="0"/>
+          <w:bCs w:val="0"/>
+          <w:noProof/>
+          <w:u w:val="none"/>
+          <w:lang w:bidi="fa-IR"/>
+        </w:rPr>
+        <w:t>user</w:t>
+      </w:r>
+      <w:r>
+        <w:rPr>
+          <w:rFonts w:ascii="Iransans" w:hAnsi="Iransans" w:eastAsia="Iransans" w:cs="Iransans"/>
+          <w:b w:val="0"/>
+          <w:bCs w:val="0"/>
+          <w:noProof/>
+          <w:u w:val="none"/>
+          <w:rtl w:val="1"/>
+          <w:lang w:bidi="fa-IR"/>
+        </w:rPr>
+        <w:t xml:space="preserve"> می‌گویید، متغیرهای مرتبط را بجای </w:t>
+      </w:r>
+      <w:r>
+        <w:rPr>
+          <w:rFonts w:ascii="Iransans" w:hAnsi="Iransans" w:eastAsia="Iransans" w:cs="Iransans"/>
+          <w:b w:val="0"/>
+          <w:bCs w:val="0"/>
+          <w:noProof/>
+          <w:u w:val="none"/>
+          <w:lang w:bidi="fa-IR"/>
+        </w:rPr>
+        <w:t>currentVisitor</w:t>
+      </w:r>
+      <w:r>
+        <w:rPr>
+          <w:rFonts w:ascii="Iransans" w:hAnsi="Iransans" w:eastAsia="Iransans" w:cs="Iransans"/>
+          <w:b w:val="0"/>
+          <w:bCs w:val="0"/>
+          <w:noProof/>
+          <w:u w:val="none"/>
+          <w:rtl w:val="1"/>
+          <w:lang w:bidi="fa-IR"/>
+        </w:rPr>
+        <w:t xml:space="preserve"> یا </w:t>
+      </w:r>
+      <w:r>
+        <w:rPr>
+          <w:rFonts w:ascii="Iransans" w:hAnsi="Iransans" w:eastAsia="Iransans" w:cs="Iransans"/>
+          <w:b w:val="0"/>
+          <w:bCs w:val="0"/>
+          <w:noProof/>
+          <w:u w:val="none"/>
+          <w:lang w:bidi="fa-IR"/>
+        </w:rPr>
+        <w:t>newManInTown</w:t>
+      </w:r>
+      <w:r>
+        <w:rPr>
+          <w:rFonts w:ascii="Iransans" w:hAnsi="Iransans" w:eastAsia="Iransans" w:cs="Iransans"/>
+          <w:b w:val="0"/>
+          <w:bCs w:val="0"/>
+          <w:noProof/>
+          <w:u w:val="none"/>
+          <w:rtl w:val="1"/>
+          <w:lang w:bidi="fa-IR"/>
+        </w:rPr>
+        <w:t xml:space="preserve"> باید </w:t>
+      </w:r>
+      <w:r>
+        <w:rPr>
+          <w:rFonts w:ascii="Iransans" w:hAnsi="Iransans" w:eastAsia="Iransans" w:cs="Iransans"/>
+          <w:b w:val="0"/>
+          <w:bCs w:val="0"/>
+          <w:noProof/>
+          <w:u w:val="none"/>
+          <w:lang w:bidi="fa-IR"/>
+        </w:rPr>
+        <w:t>currentUser</w:t>
+      </w:r>
+      <w:r>
+        <w:rPr>
+          <w:rFonts w:ascii="Iransans" w:hAnsi="Iransans" w:eastAsia="Iransans" w:cs="Iransans"/>
+          <w:b w:val="0"/>
+          <w:bCs w:val="0"/>
+          <w:noProof/>
+          <w:u w:val="none"/>
+          <w:rtl w:val="1"/>
+          <w:lang w:bidi="fa-IR"/>
+        </w:rPr>
+        <w:t xml:space="preserve"> یا </w:t>
+      </w:r>
+      <w:r>
+        <w:rPr>
+          <w:rFonts w:ascii="Iransans" w:hAnsi="Iransans" w:eastAsia="Iransans" w:cs="Iransans"/>
+          <w:b w:val="0"/>
+          <w:bCs w:val="0"/>
+          <w:noProof/>
+          <w:u w:val="none"/>
+          <w:lang w:bidi="fa-IR"/>
+        </w:rPr>
+        <w:t>newUser</w:t>
+      </w:r>
+      <w:r>
+        <w:rPr>
+          <w:rFonts w:ascii="Iransans" w:hAnsi="Iransans" w:eastAsia="Iransans" w:cs="Iransans"/>
+          <w:b w:val="0"/>
+          <w:bCs w:val="0"/>
+          <w:noProof/>
+          <w:u w:val="none"/>
+          <w:rtl w:val="1"/>
+          <w:lang w:bidi="fa-IR"/>
+        </w:rPr>
+        <w:t xml:space="preserve"> بنامید.</w:t>
+      </w:r>
+    </w:p>
+    <w:p w14:noSpellErr="1">
+      <w:pPr>
+        <w:pStyle w:val="Normal"/>
+        <w:bidi w:val="1"/>
+        <w:spacing w:before="0" w:beforeAutospacing="off" w:after="160" w:afterAutospacing="off" w:line="276" w:lineRule="auto"/>
+        <w:ind w:left="0" w:right="0"/>
+        <w:jc w:val="left"/>
+        <w:rPr>
+          <w:rFonts w:ascii="Iransans" w:hAnsi="Iransans" w:eastAsia="Iransans" w:cs="Iransans"/>
+          <w:b w:val="0"/>
+          <w:bCs w:val="0"/>
+          <w:noProof/>
+          <w:u w:val="none"/>
+          <w:rtl w:val="1"/>
+          <w:lang w:bidi="fa-IR"/>
+        </w:rPr>
+      </w:pPr>
+      <w:r>
+        <w:rPr>
+          <w:rFonts w:ascii="Iransans" w:hAnsi="Iransans" w:eastAsia="Iransans" w:cs="Iransans"/>
+          <w:b w:val="1"/>
+          <w:bCs w:val="1"/>
+          <w:noProof/>
+          <w:u w:val="none"/>
+          <w:rtl w:val="1"/>
+          <w:lang w:bidi="fa-IR"/>
+        </w:rPr>
+        <w:t>ایجاد</w:t>
+      </w:r>
+      <w:r>
+        <w:rPr>
+          <w:rFonts w:ascii="Iransans" w:hAnsi="Iransans" w:eastAsia="Iransans" w:cs="Iransans"/>
+          <w:b w:val="1"/>
+          <w:bCs w:val="1"/>
+          <w:noProof/>
+          <w:u w:val="none"/>
+          <w:rtl w:val="1"/>
+          <w:lang w:bidi="fa-IR"/>
+        </w:rPr>
+        <w:t xml:space="preserve"> یا استفاده مجدد</w:t>
+      </w:r>
+    </w:p>
+    <w:p w14:noSpellErr="1">
+      <w:pPr>
+        <w:pStyle w:val="Normal"/>
+        <w:bidi w:val="1"/>
+        <w:spacing w:before="0" w:beforeAutospacing="off" w:after="160" w:afterAutospacing="off" w:line="276" w:lineRule="auto"/>
+        <w:ind w:left="0" w:right="0"/>
+        <w:jc w:val="left"/>
+        <w:rPr>
+          <w:rFonts w:ascii="Iransans" w:hAnsi="Iransans" w:eastAsia="Iransans" w:cs="Iransans"/>
+          <w:b w:val="1"/>
+          <w:bCs w:val="1"/>
+          <w:noProof/>
+          <w:u w:val="none"/>
+          <w:rtl w:val="1"/>
+          <w:lang w:bidi="fa-IR"/>
+        </w:rPr>
+      </w:pPr>
+      <w:r>
+        <w:rPr>
+          <w:rFonts w:ascii="Iransans" w:hAnsi="Iransans" w:eastAsia="Iransans" w:cs="Iransans"/>
+          <w:b w:val="0"/>
+          <w:bCs w:val="0"/>
+          <w:noProof/>
+          <w:u w:val="none"/>
+          <w:rtl w:val="1"/>
+          <w:lang w:bidi="fa-IR"/>
+        </w:rPr>
+        <w:t>به عنوان آخرین نکته برخی برنامه‌نویسان تنبل بجای تعریف متغیرهای جدید، از متغیرهای موجود دوباره استفاده می‌کنند.</w:t>
+      </w:r>
+    </w:p>
+    <w:p w14:noSpellErr="1">
+      <w:pPr>
+        <w:pStyle w:val="Normal"/>
+        <w:bidi w:val="1"/>
+        <w:spacing w:before="0" w:beforeAutospacing="off" w:after="160" w:afterAutospacing="off" w:line="276" w:lineRule="auto"/>
+        <w:ind w:left="0" w:right="0"/>
+        <w:jc w:val="left"/>
+        <w:rPr>
+          <w:rFonts w:ascii="Iransans" w:hAnsi="Iransans" w:eastAsia="Iransans" w:cs="Iransans"/>
+          <w:b w:val="0"/>
+          <w:bCs w:val="0"/>
+          <w:noProof/>
+          <w:u w:val="none"/>
+          <w:rtl w:val="1"/>
+          <w:lang w:bidi="fa-IR"/>
+        </w:rPr>
+      </w:pPr>
+      <w:r>
+        <w:rPr>
+          <w:rFonts w:ascii="Iransans" w:hAnsi="Iransans" w:eastAsia="Iransans" w:cs="Iransans"/>
+          <w:b w:val="0"/>
+          <w:bCs w:val="0"/>
+          <w:noProof/>
+          <w:u w:val="none"/>
+          <w:rtl w:val="1"/>
+          <w:lang w:bidi="fa-IR"/>
+        </w:rPr>
+        <w:t>در نتیجه متغیرهای آن‌ها مانند جعبه‌ایست که افراد متفاوت چیزهای مختلفی درون آن ریخته‌اند و نام روی برچسب آن را تغییر نداده‌اند.</w:t>
+      </w:r>
+    </w:p>
+    <w:p w14:noSpellErr="1">
+      <w:pPr>
+        <w:pStyle w:val="Normal"/>
+        <w:bidi w:val="1"/>
+        <w:spacing w:before="0" w:beforeAutospacing="off" w:after="160" w:afterAutospacing="off" w:line="276" w:lineRule="auto"/>
+        <w:ind w:left="0" w:right="0"/>
+        <w:jc w:val="left"/>
+        <w:rPr>
+          <w:rFonts w:ascii="Iransans" w:hAnsi="Iransans" w:eastAsia="Iransans" w:cs="Iransans"/>
+          <w:b w:val="0"/>
+          <w:bCs w:val="0"/>
+          <w:noProof/>
+          <w:u w:val="none"/>
+          <w:rtl w:val="1"/>
+          <w:lang w:bidi="fa-IR"/>
+        </w:rPr>
+      </w:pPr>
+      <w:r>
+        <w:rPr>
+          <w:rFonts w:ascii="Iransans" w:hAnsi="Iransans" w:eastAsia="Iransans" w:cs="Iransans"/>
+          <w:b w:val="0"/>
+          <w:bCs w:val="0"/>
+          <w:noProof/>
+          <w:u w:val="none"/>
+          <w:rtl w:val="1"/>
+          <w:lang w:bidi="fa-IR"/>
+        </w:rPr>
+        <w:t>این دسته از برنامه‌نویسان در تعریف متغیر مقداری صرفه‌جویی، ولی مدت زمان زیادی از زمان رفع خطاها می‌افزایند.</w:t>
+      </w:r>
+    </w:p>
+    <w:p w14:noSpellErr="1">
+      <w:pPr>
+        <w:pStyle w:val="Normal"/>
+        <w:bidi w:val="1"/>
+        <w:spacing w:before="0" w:beforeAutospacing="off" w:after="160" w:afterAutospacing="off" w:line="276" w:lineRule="auto"/>
+        <w:ind w:left="0" w:right="0"/>
+        <w:jc w:val="left"/>
+        <w:rPr>
+          <w:rFonts w:ascii="Iransans" w:hAnsi="Iransans" w:eastAsia="Iransans" w:cs="Iransans"/>
+          <w:b w:val="0"/>
+          <w:bCs w:val="0"/>
+          <w:noProof/>
+          <w:u w:val="none"/>
+          <w:rtl w:val="1"/>
+          <w:lang w:bidi="fa-IR"/>
+        </w:rPr>
+      </w:pPr>
+      <w:r>
+        <w:rPr>
+          <w:rFonts w:ascii="Iransans" w:hAnsi="Iransans" w:eastAsia="Iransans" w:cs="Iransans"/>
+          <w:b w:val="0"/>
+          <w:bCs w:val="0"/>
+          <w:noProof/>
+          <w:u w:val="none"/>
+          <w:rtl w:val="1"/>
+          <w:lang w:bidi="fa-IR"/>
+        </w:rPr>
+        <w:t>بهینه‌سازی‌هایی که در مرورگرهای امروزی و همینطور کم‌حجم‌کننده‌های جاوا اسکریپت صورت می‌گیرد، در بوجود نیامدن مشکلات عملکردی (</w:t>
+      </w:r>
+      <w:r>
+        <w:rPr>
+          <w:rFonts w:ascii="Iransans" w:hAnsi="Iransans" w:eastAsia="Iransans" w:cs="Iransans"/>
+          <w:b w:val="0"/>
+          <w:bCs w:val="0"/>
+          <w:noProof/>
+          <w:u w:val="none"/>
+          <w:lang w:bidi="fa-IR"/>
+        </w:rPr>
+        <w:t>Performance</w:t>
+      </w:r>
+      <w:r>
+        <w:rPr>
+          <w:rFonts w:ascii="Iransans" w:hAnsi="Iransans" w:eastAsia="Iransans" w:cs="Iransans"/>
+          <w:b w:val="0"/>
+          <w:bCs w:val="0"/>
+          <w:noProof/>
+          <w:u w:val="none"/>
+          <w:rtl w:val="1"/>
+          <w:lang w:bidi="fa-IR"/>
+        </w:rPr>
+        <w:t>) برنامه‌های ما کمک می‌کنند. حتی استفاده از متغیرهای مختلف برای مقادیر مختلف به موتور جاوا اسکریپت کمک می‌کند تا کد شما را بهینه کند.</w:t>
+      </w:r>
+    </w:p>
+    <w:p w14:noSpellErr="1">
+      <w:pPr>
+        <w:pStyle w:val="Normal"/>
+        <w:bidi w:val="1"/>
+        <w:spacing w:before="0" w:beforeAutospacing="off" w:after="160" w:afterAutospacing="off" w:line="276" w:lineRule="auto"/>
+        <w:ind w:left="0" w:right="0"/>
+        <w:jc w:val="left"/>
+        <w:rPr>
+          <w:rFonts w:ascii="Iransans" w:hAnsi="Iransans" w:eastAsia="Iransans" w:cs="Iransans"/>
+          <w:b w:val="0"/>
+          <w:bCs w:val="0"/>
+          <w:noProof/>
+          <w:u w:val="none"/>
+          <w:rtl w:val="1"/>
           <w:lang w:bidi="fa-IR"/>
         </w:rPr>
       </w:pPr>
@@ -3653,6 +5363,117 @@
 
 <file path=word/numbering.xml><?xml version="1.0" encoding="utf-8"?>
 <w:numbering xmlns:w="http://schemas.openxmlformats.org/wordprocessingml/2006/main">
+  <w:abstractNum xmlns:w="http://schemas.openxmlformats.org/wordprocessingml/2006/main" w:abstractNumId="3">
+    <w:multiLevelType xmlns:w="http://schemas.openxmlformats.org/wordprocessingml/2006/main" w:val="hybridMultilevel"/>
+    <w:lvl xmlns:w="http://schemas.openxmlformats.org/wordprocessingml/2006/main" w:ilvl="0">
+      <w:start w:val="1"/>
+      <w:numFmt w:val="bullet"/>
+      <w:lvlText w:val=""/>
+      <w:lvlJc w:val="left"/>
+      <w:pPr>
+        <w:ind w:left="720" w:hanging="360"/>
+      </w:pPr>
+      <w:rPr>
+        <w:rFonts w:hint="default" w:ascii="Symbol" w:hAnsi="Symbol"/>
+      </w:rPr>
+    </w:lvl>
+    <w:lvl xmlns:w="http://schemas.openxmlformats.org/wordprocessingml/2006/main" w:ilvl="1">
+      <w:start w:val="1"/>
+      <w:numFmt w:val="bullet"/>
+      <w:lvlText w:val="o"/>
+      <w:lvlJc w:val="left"/>
+      <w:pPr>
+        <w:ind w:left="1440" w:hanging="360"/>
+      </w:pPr>
+      <w:rPr>
+        <w:rFonts w:hint="default" w:ascii="Courier New" w:hAnsi="Courier New"/>
+      </w:rPr>
+    </w:lvl>
+    <w:lvl xmlns:w="http://schemas.openxmlformats.org/wordprocessingml/2006/main" w:ilvl="2">
+      <w:start w:val="1"/>
+      <w:numFmt w:val="bullet"/>
+      <w:lvlText w:val=""/>
+      <w:lvlJc w:val="left"/>
+      <w:pPr>
+        <w:ind w:left="2160" w:hanging="360"/>
+      </w:pPr>
+      <w:rPr>
+        <w:rFonts w:hint="default" w:ascii="Wingdings" w:hAnsi="Wingdings"/>
+      </w:rPr>
+    </w:lvl>
+    <w:lvl xmlns:w="http://schemas.openxmlformats.org/wordprocessingml/2006/main" w:ilvl="3">
+      <w:start w:val="1"/>
+      <w:numFmt w:val="bullet"/>
+      <w:lvlText w:val=""/>
+      <w:lvlJc w:val="left"/>
+      <w:pPr>
+        <w:ind w:left="2880" w:hanging="360"/>
+      </w:pPr>
+      <w:rPr>
+        <w:rFonts w:hint="default" w:ascii="Symbol" w:hAnsi="Symbol"/>
+      </w:rPr>
+    </w:lvl>
+    <w:lvl xmlns:w="http://schemas.openxmlformats.org/wordprocessingml/2006/main" w:ilvl="4">
+      <w:start w:val="1"/>
+      <w:numFmt w:val="bullet"/>
+      <w:lvlText w:val="o"/>
+      <w:lvlJc w:val="left"/>
+      <w:pPr>
+        <w:ind w:left="3600" w:hanging="360"/>
+      </w:pPr>
+      <w:rPr>
+        <w:rFonts w:hint="default" w:ascii="Courier New" w:hAnsi="Courier New"/>
+      </w:rPr>
+    </w:lvl>
+    <w:lvl xmlns:w="http://schemas.openxmlformats.org/wordprocessingml/2006/main" w:ilvl="5">
+      <w:start w:val="1"/>
+      <w:numFmt w:val="bullet"/>
+      <w:lvlText w:val=""/>
+      <w:lvlJc w:val="left"/>
+      <w:pPr>
+        <w:ind w:left="4320" w:hanging="360"/>
+      </w:pPr>
+      <w:rPr>
+        <w:rFonts w:hint="default" w:ascii="Wingdings" w:hAnsi="Wingdings"/>
+      </w:rPr>
+    </w:lvl>
+    <w:lvl xmlns:w="http://schemas.openxmlformats.org/wordprocessingml/2006/main" w:ilvl="6">
+      <w:start w:val="1"/>
+      <w:numFmt w:val="bullet"/>
+      <w:lvlText w:val=""/>
+      <w:lvlJc w:val="left"/>
+      <w:pPr>
+        <w:ind w:left="5040" w:hanging="360"/>
+      </w:pPr>
+      <w:rPr>
+        <w:rFonts w:hint="default" w:ascii="Symbol" w:hAnsi="Symbol"/>
+      </w:rPr>
+    </w:lvl>
+    <w:lvl xmlns:w="http://schemas.openxmlformats.org/wordprocessingml/2006/main" w:ilvl="7">
+      <w:start w:val="1"/>
+      <w:numFmt w:val="bullet"/>
+      <w:lvlText w:val="o"/>
+      <w:lvlJc w:val="left"/>
+      <w:pPr>
+        <w:ind w:left="5760" w:hanging="360"/>
+      </w:pPr>
+      <w:rPr>
+        <w:rFonts w:hint="default" w:ascii="Courier New" w:hAnsi="Courier New"/>
+      </w:rPr>
+    </w:lvl>
+    <w:lvl xmlns:w="http://schemas.openxmlformats.org/wordprocessingml/2006/main" w:ilvl="8">
+      <w:start w:val="1"/>
+      <w:numFmt w:val="bullet"/>
+      <w:lvlText w:val=""/>
+      <w:lvlJc w:val="left"/>
+      <w:pPr>
+        <w:ind w:left="6480" w:hanging="360"/>
+      </w:pPr>
+      <w:rPr>
+        <w:rFonts w:hint="default" w:ascii="Wingdings" w:hAnsi="Wingdings"/>
+      </w:rPr>
+    </w:lvl>
+  </w:abstractNum>
   <w:abstractNum xmlns:w="http://schemas.openxmlformats.org/wordprocessingml/2006/main" w:abstractNumId="2">
     <w:multiLevelType xmlns:w="http://schemas.openxmlformats.org/wordprocessingml/2006/main" w:val="hybridMultilevel"/>
     <w:lvl xmlns:w="http://schemas.openxmlformats.org/wordprocessingml/2006/main" w:ilvl="0">
@@ -3848,6 +5669,9 @@
       </w:pPr>
     </w:lvl>
   </w:abstractNum>
+  <w:num w:numId="3">
+    <w:abstractNumId w:val="3"/>
+  </w:num>
   <w:num w:numId="2">
     <w:abstractNumId w:val="2"/>
   </w:num>

</xml_diff>